<commit_message>
Building a Cluster using StarCluster and Bioconductor
</commit_message>
<xml_diff>
--- a/Building a StarCluster.docx
+++ b/Building a StarCluster.docx
@@ -1,6 +1,6 @@
 
 <file path=word/document.xml><?xml version="1.0" encoding="utf-8"?>
-<w:document xmlns:wpc="http://schemas.microsoft.com/office/word/2010/wordprocessingCanvas" xmlns:mo="http://schemas.microsoft.com/office/mac/office/2008/main" xmlns:mc="http://schemas.openxmlformats.org/markup-compatibility/2006" xmlns:mv="urn:schemas-microsoft-com:mac:vml" xmlns:o="urn:schemas-microsoft-com:office:office" xmlns:r="http://schemas.openxmlformats.org/officeDocument/2006/relationships" xmlns:m="http://schemas.openxmlformats.org/officeDocument/2006/math" xmlns:v="urn:schemas-microsoft-com:vml" xmlns:wp14="http://schemas.microsoft.com/office/word/2010/wordprocessingDrawing" xmlns:wp="http://schemas.openxmlformats.org/drawingml/2006/wordprocessingDrawing" xmlns:w10="urn:schemas-microsoft-com:office:word" xmlns:w="http://schemas.openxmlformats.org/wordprocessingml/2006/main" xmlns:w14="http://schemas.microsoft.com/office/word/2010/wordml" xmlns:wpg="http://schemas.microsoft.com/office/word/2010/wordprocessingGroup" xmlns:wpi="http://schemas.microsoft.com/office/word/2010/wordprocessingInk" xmlns:wne="http://schemas.microsoft.com/office/word/2006/wordml" xmlns:wps="http://schemas.microsoft.com/office/word/2010/wordprocessingShape" mc:Ignorable="w14 wp14">
+<w:document xmlns:wpc="http://schemas.microsoft.com/office/word/2010/wordprocessingCanvas" xmlns:mo="http://schemas.microsoft.com/office/mac/office/2008/main" xmlns:mc="http://schemas.openxmlformats.org/markup-compatibility/2006" xmlns:mv="urn:schemas-microsoft-com:mac:vml" xmlns:o="urn:schemas-microsoft-com:office:office" xmlns:r="http://schemas.openxmlformats.org/officeDocument/2006/relationships" xmlns:m="http://schemas.openxmlformats.org/officeDocument/2006/math" xmlns:v="urn:schemas-microsoft-com:vml" xmlns:wp14="http://schemas.microsoft.com/office/word/2010/wordprocessingDrawing" xmlns:wp="http://schemas.openxmlformats.org/drawingml/2006/wordprocessingDrawing" xmlns:w10="urn:schemas-microsoft-com:office:word" xmlns:w="http://schemas.openxmlformats.org/wordprocessingml/2006/main" xmlns:w14="http://schemas.microsoft.com/office/word/2010/wordml" xmlns:w15="http://schemas.microsoft.com/office/word/2012/wordml" xmlns:wpg="http://schemas.microsoft.com/office/word/2010/wordprocessingGroup" xmlns:wpi="http://schemas.microsoft.com/office/word/2010/wordprocessingInk" xmlns:wne="http://schemas.microsoft.com/office/word/2006/wordml" xmlns:wps="http://schemas.microsoft.com/office/word/2010/wordprocessingShape" mc:Ignorable="w14 w15 wp14">
   <w:body>
     <w:p>
       <w:pPr>
@@ -221,21 +221,7 @@
         <w:rPr>
           <w:rFonts w:ascii="Times New Roman" w:hAnsi="Times New Roman" w:cs="Times New Roman"/>
         </w:rPr>
-        <w:t>(</w:t>
-      </w:r>
-      <w:proofErr w:type="gramStart"/>
-      <w:r>
-        <w:rPr>
-          <w:rFonts w:ascii="Times New Roman" w:hAnsi="Times New Roman" w:cs="Times New Roman"/>
-        </w:rPr>
-        <w:t>enter</w:t>
-      </w:r>
-      <w:proofErr w:type="gramEnd"/>
-      <w:r>
-        <w:rPr>
-          <w:rFonts w:ascii="Times New Roman" w:hAnsi="Times New Roman" w:cs="Times New Roman"/>
-        </w:rPr>
-        <w:t xml:space="preserve"> admin password)</w:t>
+        <w:t>(enter admin password)</w:t>
       </w:r>
     </w:p>
     <w:p>
@@ -309,21 +295,7 @@
             <w:rStyle w:val="Hyperlink"/>
             <w:rFonts w:ascii="Times New Roman" w:hAnsi="Times New Roman" w:cs="Times New Roman"/>
           </w:rPr>
-          <w:t>http://star.mit.edu/cluster/docs/latest/installat</w:t>
-        </w:r>
-        <w:r>
-          <w:rPr>
-            <w:rStyle w:val="Hyperlink"/>
-            <w:rFonts w:ascii="Times New Roman" w:hAnsi="Times New Roman" w:cs="Times New Roman"/>
-          </w:rPr>
-          <w:t>i</w:t>
-        </w:r>
-        <w:r>
-          <w:rPr>
-            <w:rStyle w:val="Hyperlink"/>
-            <w:rFonts w:ascii="Times New Roman" w:hAnsi="Times New Roman" w:cs="Times New Roman"/>
-          </w:rPr>
-          <w:t>on.html</w:t>
+          <w:t>http://star.mit.edu/cluster/docs/latest/installation.html</w:t>
         </w:r>
       </w:hyperlink>
     </w:p>
@@ -338,19 +310,187 @@
           <w:rFonts w:ascii="Times New Roman" w:hAnsi="Times New Roman" w:cs="Times New Roman"/>
         </w:rPr>
       </w:pPr>
+      <w:r>
+        <w:rPr>
+          <w:rFonts w:ascii="Times New Roman" w:hAnsi="Times New Roman" w:cs="Times New Roman"/>
+        </w:rPr>
+        <w:t>in python 2.7 type:</w:t>
+      </w:r>
+    </w:p>
+    <w:p>
+      <w:pPr>
+        <w:pStyle w:val="ListParagraph"/>
+        <w:numPr>
+          <w:ilvl w:val="3"/>
+          <w:numId w:val="1"/>
+        </w:numPr>
+        <w:rPr>
+          <w:rFonts w:ascii="Times New Roman" w:hAnsi="Times New Roman" w:cs="Times New Roman"/>
+        </w:rPr>
+      </w:pPr>
+      <w:r>
+        <w:rPr>
+          <w:rFonts w:ascii="Times New Roman" w:hAnsi="Times New Roman" w:cs="Times New Roman"/>
+        </w:rPr>
+        <w:t xml:space="preserve">easy_install StarCluster </w:t>
+      </w:r>
+    </w:p>
+    <w:p>
+      <w:pPr>
+        <w:pStyle w:val="ListParagraph"/>
+        <w:numPr>
+          <w:ilvl w:val="0"/>
+          <w:numId w:val="1"/>
+        </w:numPr>
+        <w:rPr>
+          <w:rFonts w:ascii="Times New Roman" w:hAnsi="Times New Roman" w:cs="Times New Roman"/>
+        </w:rPr>
+      </w:pPr>
+      <w:r>
+        <w:rPr>
+          <w:rFonts w:ascii="Times New Roman" w:hAnsi="Times New Roman" w:cs="Times New Roman"/>
+        </w:rPr>
+        <w:t xml:space="preserve">Configure StarCluster </w:t>
+      </w:r>
+    </w:p>
+    <w:p>
+      <w:pPr>
+        <w:pStyle w:val="ListParagraph"/>
+        <w:numPr>
+          <w:ilvl w:val="1"/>
+          <w:numId w:val="1"/>
+        </w:numPr>
+        <w:rPr>
+          <w:rFonts w:ascii="Times New Roman" w:hAnsi="Times New Roman" w:cs="Times New Roman"/>
+        </w:rPr>
+      </w:pPr>
+      <w:r>
+        <w:rPr>
+          <w:rFonts w:ascii="Times New Roman" w:hAnsi="Times New Roman" w:cs="Times New Roman"/>
+        </w:rPr>
+        <w:t>To set up the configuration file - Type:</w:t>
+      </w:r>
+    </w:p>
+    <w:p>
+      <w:pPr>
+        <w:pStyle w:val="ListParagraph"/>
+        <w:numPr>
+          <w:ilvl w:val="2"/>
+          <w:numId w:val="1"/>
+        </w:numPr>
+        <w:rPr>
+          <w:rFonts w:ascii="Times New Roman" w:hAnsi="Times New Roman" w:cs="Times New Roman"/>
+        </w:rPr>
+      </w:pPr>
+      <w:r>
+        <w:rPr>
+          <w:rFonts w:ascii="Times New Roman" w:hAnsi="Times New Roman" w:cs="Times New Roman"/>
+        </w:rPr>
+        <w:t xml:space="preserve">starcluster help </w:t>
+      </w:r>
+    </w:p>
+    <w:p>
+      <w:pPr>
+        <w:pStyle w:val="ListParagraph"/>
+        <w:numPr>
+          <w:ilvl w:val="3"/>
+          <w:numId w:val="1"/>
+        </w:numPr>
+        <w:rPr>
+          <w:rFonts w:ascii="Times New Roman" w:hAnsi="Times New Roman" w:cs="Times New Roman"/>
+        </w:rPr>
+      </w:pPr>
+      <w:r>
+        <w:rPr>
+          <w:rFonts w:ascii="Times New Roman" w:hAnsi="Times New Roman" w:cs="Times New Roman"/>
+        </w:rPr>
+        <w:t>choose the second option type:</w:t>
+      </w:r>
+    </w:p>
+    <w:p>
+      <w:pPr>
+        <w:pStyle w:val="ListParagraph"/>
+        <w:numPr>
+          <w:ilvl w:val="2"/>
+          <w:numId w:val="1"/>
+        </w:numPr>
+        <w:rPr>
+          <w:rFonts w:ascii="Times New Roman" w:hAnsi="Times New Roman" w:cs="Times New Roman"/>
+        </w:rPr>
+      </w:pPr>
+      <w:r>
+        <w:rPr>
+          <w:rFonts w:ascii="Times New Roman" w:hAnsi="Times New Roman" w:cs="Times New Roman"/>
+        </w:rPr>
+        <w:t xml:space="preserve">2 </w:t>
+      </w:r>
+    </w:p>
+    <w:p>
+      <w:pPr>
+        <w:pStyle w:val="ListParagraph"/>
+        <w:numPr>
+          <w:ilvl w:val="1"/>
+          <w:numId w:val="1"/>
+        </w:numPr>
+        <w:rPr>
+          <w:rFonts w:ascii="Times New Roman" w:hAnsi="Times New Roman" w:cs="Times New Roman"/>
+        </w:rPr>
+      </w:pPr>
+      <w:r>
+        <w:rPr>
+          <w:rFonts w:ascii="Times New Roman" w:hAnsi="Times New Roman" w:cs="Times New Roman"/>
+        </w:rPr>
+        <w:t xml:space="preserve">Customize the configuration file using Vi text editor </w:t>
+      </w:r>
+    </w:p>
+    <w:p>
+      <w:pPr>
+        <w:pStyle w:val="ListParagraph"/>
+        <w:numPr>
+          <w:ilvl w:val="2"/>
+          <w:numId w:val="1"/>
+        </w:numPr>
+        <w:rPr>
+          <w:rFonts w:ascii="Times New Roman" w:hAnsi="Times New Roman" w:cs="Times New Roman"/>
+        </w:rPr>
+      </w:pPr>
+      <w:r>
+        <w:rPr>
+          <w:rFonts w:ascii="Times New Roman" w:hAnsi="Times New Roman" w:cs="Times New Roman"/>
+        </w:rPr>
+        <w:t>Tips for using Vi</w:t>
+      </w:r>
+    </w:p>
+    <w:p>
+      <w:pPr>
+        <w:pStyle w:val="ListParagraph"/>
+        <w:numPr>
+          <w:ilvl w:val="3"/>
+          <w:numId w:val="1"/>
+        </w:numPr>
+        <w:rPr>
+          <w:rFonts w:ascii="Times New Roman" w:hAnsi="Times New Roman" w:cs="Times New Roman"/>
+        </w:rPr>
+      </w:pPr>
+      <w:r>
+        <w:rPr>
+          <w:rFonts w:ascii="Times New Roman" w:hAnsi="Times New Roman" w:cs="Times New Roman"/>
+        </w:rPr>
+        <w:t xml:space="preserve">vi </w:t>
+      </w:r>
       <w:proofErr w:type="gramStart"/>
       <w:r>
         <w:rPr>
           <w:rFonts w:ascii="Times New Roman" w:hAnsi="Times New Roman" w:cs="Times New Roman"/>
         </w:rPr>
-        <w:t>in</w:t>
+        <w:t>filename  #</w:t>
       </w:r>
       <w:proofErr w:type="gramEnd"/>
       <w:r>
         <w:rPr>
           <w:rFonts w:ascii="Times New Roman" w:hAnsi="Times New Roman" w:cs="Times New Roman"/>
         </w:rPr>
-        <w:t xml:space="preserve"> python 2.7 type:</w:t>
+        <w:t xml:space="preserve">to start edit filename at line 1 </w:t>
       </w:r>
     </w:p>
     <w:p>
@@ -368,7 +508,656 @@
         <w:rPr>
           <w:rFonts w:ascii="Times New Roman" w:hAnsi="Times New Roman" w:cs="Times New Roman"/>
         </w:rPr>
-        <w:t xml:space="preserve">easy_install StarCluster </w:t>
+        <w:t xml:space="preserve">While in Vi type: </w:t>
+      </w:r>
+    </w:p>
+    <w:p>
+      <w:pPr>
+        <w:pStyle w:val="ListParagraph"/>
+        <w:numPr>
+          <w:ilvl w:val="4"/>
+          <w:numId w:val="1"/>
+        </w:numPr>
+        <w:rPr>
+          <w:rFonts w:ascii="Times New Roman" w:hAnsi="Times New Roman" w:cs="Times New Roman"/>
+        </w:rPr>
+      </w:pPr>
+      <w:proofErr w:type="spellStart"/>
+      <w:r>
+        <w:rPr>
+          <w:rFonts w:ascii="Times New Roman" w:hAnsi="Times New Roman" w:cs="Times New Roman"/>
+        </w:rPr>
+        <w:t>i</w:t>
+      </w:r>
+      <w:proofErr w:type="spellEnd"/>
+      <w:r>
+        <w:rPr>
+          <w:rFonts w:ascii="Times New Roman" w:hAnsi="Times New Roman" w:cs="Times New Roman"/>
+        </w:rPr>
+        <w:t xml:space="preserve"> #</w:t>
+      </w:r>
+      <w:r>
+        <w:rPr>
+          <w:rFonts w:ascii="Times New Roman" w:hAnsi="Times New Roman" w:cs="Times New Roman"/>
+        </w:rPr>
+        <w:t>insert text before cursor, until &lt;Esc&gt; hit</w:t>
+      </w:r>
+    </w:p>
+    <w:p>
+      <w:pPr>
+        <w:pStyle w:val="ListParagraph"/>
+        <w:numPr>
+          <w:ilvl w:val="4"/>
+          <w:numId w:val="1"/>
+        </w:numPr>
+        <w:rPr>
+          <w:rFonts w:ascii="Times New Roman" w:hAnsi="Times New Roman" w:cs="Times New Roman"/>
+        </w:rPr>
+      </w:pPr>
+      <w:r>
+        <w:rPr>
+          <w:rFonts w:ascii="Times New Roman" w:hAnsi="Times New Roman" w:cs="Times New Roman"/>
+        </w:rPr>
+        <w:t>u #undo whatever you just did</w:t>
+      </w:r>
+    </w:p>
+    <w:p>
+      <w:pPr>
+        <w:pStyle w:val="ListParagraph"/>
+        <w:numPr>
+          <w:ilvl w:val="4"/>
+          <w:numId w:val="1"/>
+        </w:numPr>
+        <w:rPr>
+          <w:rFonts w:ascii="Times New Roman" w:hAnsi="Times New Roman" w:cs="Times New Roman"/>
+        </w:rPr>
+      </w:pPr>
+      <w:r>
+        <w:rPr>
+          <w:rFonts w:ascii="Times New Roman" w:hAnsi="Times New Roman" w:cs="Times New Roman"/>
+        </w:rPr>
+        <w:t xml:space="preserve">x #delete single character under cursor </w:t>
+      </w:r>
+    </w:p>
+    <w:p>
+      <w:pPr>
+        <w:pStyle w:val="ListParagraph"/>
+        <w:numPr>
+          <w:ilvl w:val="4"/>
+          <w:numId w:val="1"/>
+        </w:numPr>
+        <w:rPr>
+          <w:rFonts w:ascii="Times New Roman" w:hAnsi="Times New Roman" w:cs="Times New Roman"/>
+        </w:rPr>
+      </w:pPr>
+      <w:r>
+        <w:rPr>
+          <w:rFonts w:ascii="Times New Roman" w:hAnsi="Times New Roman" w:cs="Times New Roman"/>
+        </w:rPr>
+        <w:t>:x #</w:t>
+      </w:r>
+      <w:r>
+        <w:rPr>
+          <w:rFonts w:ascii="Times New Roman" w:hAnsi="Times New Roman" w:cs="Times New Roman"/>
+        </w:rPr>
+        <w:t>quit vi, writing out modified file to file named in original invocation</w:t>
+      </w:r>
+    </w:p>
+    <w:p>
+      <w:pPr>
+        <w:pStyle w:val="ListParagraph"/>
+        <w:numPr>
+          <w:ilvl w:val="4"/>
+          <w:numId w:val="1"/>
+        </w:numPr>
+        <w:rPr>
+          <w:rFonts w:ascii="Times New Roman" w:hAnsi="Times New Roman" w:cs="Times New Roman"/>
+        </w:rPr>
+      </w:pPr>
+      <w:proofErr w:type="gramStart"/>
+      <w:r>
+        <w:rPr>
+          <w:rFonts w:ascii="Times New Roman" w:hAnsi="Times New Roman" w:cs="Times New Roman"/>
+        </w:rPr>
+        <w:t>:q</w:t>
+      </w:r>
+      <w:proofErr w:type="gramEnd"/>
+      <w:r>
+        <w:rPr>
+          <w:rFonts w:ascii="Times New Roman" w:hAnsi="Times New Roman" w:cs="Times New Roman"/>
+        </w:rPr>
+        <w:t>! #</w:t>
+      </w:r>
+      <w:r>
+        <w:rPr>
+          <w:rFonts w:ascii="Times New Roman" w:hAnsi="Times New Roman" w:cs="Times New Roman"/>
+        </w:rPr>
+        <w:t>quit vi even though latest changes have not been saved for this vi call</w:t>
+      </w:r>
+    </w:p>
+    <w:p>
+      <w:pPr>
+        <w:pStyle w:val="ListParagraph"/>
+        <w:numPr>
+          <w:ilvl w:val="2"/>
+          <w:numId w:val="1"/>
+        </w:numPr>
+        <w:rPr>
+          <w:rFonts w:ascii="Times New Roman" w:hAnsi="Times New Roman" w:cs="Times New Roman"/>
+        </w:rPr>
+      </w:pPr>
+      <w:r>
+        <w:rPr>
+          <w:rFonts w:ascii="Times New Roman" w:hAnsi="Times New Roman" w:cs="Times New Roman"/>
+        </w:rPr>
+        <w:t>vi ~</w:t>
+      </w:r>
+      <w:proofErr w:type="gramStart"/>
+      <w:r>
+        <w:rPr>
+          <w:rFonts w:ascii="Times New Roman" w:hAnsi="Times New Roman" w:cs="Times New Roman"/>
+        </w:rPr>
+        <w:t>/.</w:t>
+      </w:r>
+      <w:proofErr w:type="spellStart"/>
+      <w:r>
+        <w:rPr>
+          <w:rFonts w:ascii="Times New Roman" w:hAnsi="Times New Roman" w:cs="Times New Roman"/>
+        </w:rPr>
+        <w:t>starcluster</w:t>
+      </w:r>
+      <w:proofErr w:type="spellEnd"/>
+      <w:proofErr w:type="gramEnd"/>
+      <w:r>
+        <w:rPr>
+          <w:rFonts w:ascii="Times New Roman" w:hAnsi="Times New Roman" w:cs="Times New Roman"/>
+        </w:rPr>
+        <w:t>/</w:t>
+      </w:r>
+      <w:proofErr w:type="spellStart"/>
+      <w:r>
+        <w:rPr>
+          <w:rFonts w:ascii="Times New Roman" w:hAnsi="Times New Roman" w:cs="Times New Roman"/>
+        </w:rPr>
+        <w:t>config</w:t>
+      </w:r>
+      <w:proofErr w:type="spellEnd"/>
+      <w:r>
+        <w:rPr>
+          <w:rFonts w:ascii="Times New Roman" w:hAnsi="Times New Roman" w:cs="Times New Roman"/>
+        </w:rPr>
+        <w:t xml:space="preserve">  #to enter the configuration file</w:t>
+      </w:r>
+    </w:p>
+    <w:p>
+      <w:pPr>
+        <w:pStyle w:val="ListParagraph"/>
+        <w:numPr>
+          <w:ilvl w:val="3"/>
+          <w:numId w:val="1"/>
+        </w:numPr>
+        <w:rPr>
+          <w:rFonts w:ascii="Times New Roman" w:hAnsi="Times New Roman" w:cs="Times New Roman"/>
+        </w:rPr>
+      </w:pPr>
+      <w:r>
+        <w:rPr>
+          <w:rFonts w:ascii="Times New Roman" w:hAnsi="Times New Roman" w:cs="Times New Roman"/>
+        </w:rPr>
+        <w:t>Under AWS access key and AWS Secret access key, place keys obtained from IAM</w:t>
+      </w:r>
+    </w:p>
+    <w:p>
+      <w:pPr>
+        <w:pStyle w:val="ListParagraph"/>
+        <w:numPr>
+          <w:ilvl w:val="3"/>
+          <w:numId w:val="1"/>
+        </w:numPr>
+        <w:rPr>
+          <w:rFonts w:ascii="Times New Roman" w:hAnsi="Times New Roman" w:cs="Times New Roman"/>
+        </w:rPr>
+      </w:pPr>
+      <w:r>
+        <w:rPr>
+          <w:rFonts w:ascii="Times New Roman" w:hAnsi="Times New Roman" w:cs="Times New Roman"/>
+        </w:rPr>
+        <w:t xml:space="preserve">AWS User ID - leave as is – not necessary to change </w:t>
+      </w:r>
+    </w:p>
+    <w:p>
+      <w:pPr>
+        <w:pStyle w:val="ListParagraph"/>
+        <w:numPr>
+          <w:ilvl w:val="3"/>
+          <w:numId w:val="1"/>
+        </w:numPr>
+        <w:rPr>
+          <w:rFonts w:ascii="Times New Roman" w:hAnsi="Times New Roman" w:cs="Times New Roman"/>
+        </w:rPr>
+      </w:pPr>
+      <w:r>
+        <w:rPr>
+          <w:rFonts w:ascii="Times New Roman" w:hAnsi="Times New Roman" w:cs="Times New Roman"/>
+        </w:rPr>
+        <w:t xml:space="preserve">Create a keypair from AWS website </w:t>
+      </w:r>
+    </w:p>
+    <w:p>
+      <w:pPr>
+        <w:pStyle w:val="ListParagraph"/>
+        <w:numPr>
+          <w:ilvl w:val="3"/>
+          <w:numId w:val="1"/>
+        </w:numPr>
+        <w:rPr>
+          <w:rFonts w:ascii="Times New Roman" w:hAnsi="Times New Roman" w:cs="Times New Roman"/>
+        </w:rPr>
+      </w:pPr>
+      <w:r>
+        <w:rPr>
+          <w:rFonts w:ascii="Times New Roman" w:hAnsi="Times New Roman" w:cs="Times New Roman"/>
+        </w:rPr>
+        <w:t>Defining EC2 Keypairs</w:t>
+      </w:r>
+    </w:p>
+    <w:p>
+      <w:pPr>
+        <w:pStyle w:val="ListParagraph"/>
+        <w:numPr>
+          <w:ilvl w:val="4"/>
+          <w:numId w:val="1"/>
+        </w:numPr>
+        <w:rPr>
+          <w:rFonts w:ascii="Times New Roman" w:hAnsi="Times New Roman" w:cs="Times New Roman"/>
+        </w:rPr>
+      </w:pPr>
+      <w:r>
+        <w:rPr>
+          <w:rFonts w:ascii="Times New Roman" w:hAnsi="Times New Roman" w:cs="Times New Roman"/>
+        </w:rPr>
+        <w:t xml:space="preserve">Type name </w:t>
+      </w:r>
+      <w:r>
+        <w:rPr>
+          <w:rFonts w:ascii="Times New Roman" w:hAnsi="Times New Roman" w:cs="Times New Roman"/>
+        </w:rPr>
+        <w:t xml:space="preserve">of key pair: [key </w:t>
+      </w:r>
+      <w:proofErr w:type="spellStart"/>
+      <w:r>
+        <w:rPr>
+          <w:rFonts w:ascii="Times New Roman" w:hAnsi="Times New Roman" w:cs="Times New Roman"/>
+        </w:rPr>
+        <w:t>keypairname</w:t>
+      </w:r>
+      <w:proofErr w:type="spellEnd"/>
+      <w:r>
+        <w:rPr>
+          <w:rFonts w:ascii="Times New Roman" w:hAnsi="Times New Roman" w:cs="Times New Roman"/>
+        </w:rPr>
+        <w:t>]</w:t>
+      </w:r>
+    </w:p>
+    <w:p>
+      <w:pPr>
+        <w:pStyle w:val="ListParagraph"/>
+        <w:numPr>
+          <w:ilvl w:val="4"/>
+          <w:numId w:val="1"/>
+        </w:numPr>
+        <w:rPr>
+          <w:rFonts w:ascii="Times New Roman" w:hAnsi="Times New Roman" w:cs="Times New Roman"/>
+        </w:rPr>
+      </w:pPr>
+      <w:r>
+        <w:rPr>
+          <w:rFonts w:ascii="Times New Roman" w:hAnsi="Times New Roman" w:cs="Times New Roman"/>
+        </w:rPr>
+        <w:t xml:space="preserve">Specify key pair location: </w:t>
+      </w:r>
+      <w:r>
+        <w:rPr>
+          <w:rFonts w:ascii="Times New Roman" w:hAnsi="Times New Roman" w:cs="Times New Roman"/>
+        </w:rPr>
+        <w:t>KEY_LOCATION=/Users/</w:t>
+      </w:r>
+      <w:proofErr w:type="spellStart"/>
+      <w:r>
+        <w:rPr>
+          <w:rFonts w:ascii="Times New Roman" w:hAnsi="Times New Roman" w:cs="Times New Roman"/>
+        </w:rPr>
+        <w:t>patrickemedom</w:t>
+      </w:r>
+      <w:proofErr w:type="spellEnd"/>
+      <w:r>
+        <w:rPr>
+          <w:rFonts w:ascii="Times New Roman" w:hAnsi="Times New Roman" w:cs="Times New Roman"/>
+        </w:rPr>
+        <w:t>/Desktop/key/</w:t>
+      </w:r>
+      <w:proofErr w:type="spellStart"/>
+      <w:r>
+        <w:rPr>
+          <w:rFonts w:ascii="Times New Roman" w:hAnsi="Times New Roman" w:cs="Times New Roman"/>
+        </w:rPr>
+        <w:t>amazonpair.pem</w:t>
+      </w:r>
+      <w:proofErr w:type="spellEnd"/>
+    </w:p>
+    <w:p>
+      <w:pPr>
+        <w:pStyle w:val="ListParagraph"/>
+        <w:numPr>
+          <w:ilvl w:val="3"/>
+          <w:numId w:val="1"/>
+        </w:numPr>
+        <w:rPr>
+          <w:rFonts w:ascii="Times New Roman" w:hAnsi="Times New Roman" w:cs="Times New Roman"/>
+        </w:rPr>
+      </w:pPr>
+      <w:r>
+        <w:rPr>
+          <w:rFonts w:ascii="Times New Roman" w:hAnsi="Times New Roman" w:cs="Times New Roman"/>
+        </w:rPr>
+        <w:t>Defining Cluster Templates</w:t>
+      </w:r>
+    </w:p>
+    <w:p>
+      <w:pPr>
+        <w:pStyle w:val="ListParagraph"/>
+        <w:numPr>
+          <w:ilvl w:val="4"/>
+          <w:numId w:val="1"/>
+        </w:numPr>
+        <w:rPr>
+          <w:rFonts w:ascii="Times New Roman" w:hAnsi="Times New Roman" w:cs="Times New Roman"/>
+        </w:rPr>
+      </w:pPr>
+      <w:r>
+        <w:rPr>
+          <w:rFonts w:ascii="Times New Roman" w:hAnsi="Times New Roman" w:cs="Times New Roman"/>
+        </w:rPr>
+        <w:t xml:space="preserve">Rename small cluster to your own liking (e.g. [cluster </w:t>
+      </w:r>
+      <w:proofErr w:type="spellStart"/>
+      <w:r>
+        <w:rPr>
+          <w:rFonts w:ascii="Times New Roman" w:hAnsi="Times New Roman" w:cs="Times New Roman"/>
+        </w:rPr>
+        <w:t>chiricluster</w:t>
+      </w:r>
+      <w:proofErr w:type="spellEnd"/>
+      <w:r>
+        <w:rPr>
+          <w:rFonts w:ascii="Times New Roman" w:hAnsi="Times New Roman" w:cs="Times New Roman"/>
+        </w:rPr>
+        <w:t xml:space="preserve">]) </w:t>
+      </w:r>
+    </w:p>
+    <w:p>
+      <w:pPr>
+        <w:pStyle w:val="ListParagraph"/>
+        <w:numPr>
+          <w:ilvl w:val="5"/>
+          <w:numId w:val="1"/>
+        </w:numPr>
+        <w:rPr>
+          <w:rFonts w:ascii="Times New Roman" w:hAnsi="Times New Roman" w:cs="Times New Roman"/>
+        </w:rPr>
+      </w:pPr>
+      <w:r>
+        <w:rPr>
+          <w:rFonts w:ascii="Times New Roman" w:hAnsi="Times New Roman" w:cs="Times New Roman"/>
+        </w:rPr>
+        <w:t>Must also rename default template option on top of page to the same name</w:t>
+      </w:r>
+    </w:p>
+    <w:p>
+      <w:pPr>
+        <w:pStyle w:val="ListParagraph"/>
+        <w:numPr>
+          <w:ilvl w:val="4"/>
+          <w:numId w:val="1"/>
+        </w:numPr>
+        <w:rPr>
+          <w:rFonts w:ascii="Times New Roman" w:hAnsi="Times New Roman" w:cs="Times New Roman"/>
+        </w:rPr>
+      </w:pPr>
+      <w:r>
+        <w:rPr>
+          <w:rFonts w:ascii="Times New Roman" w:hAnsi="Times New Roman" w:cs="Times New Roman"/>
+        </w:rPr>
+        <w:t>S</w:t>
+      </w:r>
+      <w:r>
+        <w:rPr>
+          <w:rFonts w:ascii="Times New Roman" w:hAnsi="Times New Roman" w:cs="Times New Roman"/>
+        </w:rPr>
+        <w:t xml:space="preserve">pecify </w:t>
+      </w:r>
+      <w:proofErr w:type="spellStart"/>
+      <w:r>
+        <w:rPr>
+          <w:rFonts w:ascii="Times New Roman" w:hAnsi="Times New Roman" w:cs="Times New Roman"/>
+        </w:rPr>
+        <w:t>keyname</w:t>
+      </w:r>
+      <w:proofErr w:type="spellEnd"/>
+      <w:r>
+        <w:rPr>
+          <w:rFonts w:ascii="Times New Roman" w:hAnsi="Times New Roman" w:cs="Times New Roman"/>
+        </w:rPr>
+        <w:t xml:space="preserve"> and cluster size = 2 (once custom image is created assign your own cluster size) </w:t>
+      </w:r>
+      <w:r>
+        <w:rPr>
+          <w:rFonts w:ascii="Times New Roman" w:hAnsi="Times New Roman" w:cs="Times New Roman"/>
+        </w:rPr>
+        <w:t xml:space="preserve"> </w:t>
+      </w:r>
+    </w:p>
+    <w:p>
+      <w:pPr>
+        <w:pStyle w:val="ListParagraph"/>
+        <w:numPr>
+          <w:ilvl w:val="4"/>
+          <w:numId w:val="1"/>
+        </w:numPr>
+        <w:rPr>
+          <w:rFonts w:ascii="Times New Roman" w:hAnsi="Times New Roman" w:cs="Times New Roman"/>
+        </w:rPr>
+      </w:pPr>
+      <w:r>
+        <w:rPr>
+          <w:rFonts w:ascii="Times New Roman" w:hAnsi="Times New Roman" w:cs="Times New Roman"/>
+        </w:rPr>
+        <w:lastRenderedPageBreak/>
+        <w:t xml:space="preserve">Name cluster user to your liking: e.g. </w:t>
+      </w:r>
+      <w:proofErr w:type="spellStart"/>
+      <w:r>
+        <w:rPr>
+          <w:rFonts w:ascii="Times New Roman" w:hAnsi="Times New Roman" w:cs="Times New Roman"/>
+        </w:rPr>
+        <w:t>ubuntu</w:t>
+      </w:r>
+      <w:proofErr w:type="spellEnd"/>
+      <w:r>
+        <w:rPr>
+          <w:rFonts w:ascii="Times New Roman" w:hAnsi="Times New Roman" w:cs="Times New Roman"/>
+        </w:rPr>
+        <w:t xml:space="preserve"> </w:t>
+      </w:r>
+    </w:p>
+    <w:p>
+      <w:pPr>
+        <w:pStyle w:val="ListParagraph"/>
+        <w:numPr>
+          <w:ilvl w:val="4"/>
+          <w:numId w:val="1"/>
+        </w:numPr>
+        <w:rPr>
+          <w:rFonts w:ascii="Times New Roman" w:hAnsi="Times New Roman" w:cs="Times New Roman"/>
+        </w:rPr>
+      </w:pPr>
+      <w:r>
+        <w:rPr>
+          <w:rFonts w:ascii="Times New Roman" w:hAnsi="Times New Roman" w:cs="Times New Roman"/>
+        </w:rPr>
+        <w:t>Uncomment line DNS_PREFIX = TRUE</w:t>
+      </w:r>
+    </w:p>
+    <w:p>
+      <w:pPr>
+        <w:pStyle w:val="ListParagraph"/>
+        <w:numPr>
+          <w:ilvl w:val="4"/>
+          <w:numId w:val="1"/>
+        </w:numPr>
+        <w:rPr>
+          <w:rFonts w:ascii="Times New Roman" w:hAnsi="Times New Roman" w:cs="Times New Roman"/>
+        </w:rPr>
+      </w:pPr>
+      <w:r>
+        <w:rPr>
+          <w:rFonts w:ascii="Times New Roman" w:hAnsi="Times New Roman" w:cs="Times New Roman"/>
+        </w:rPr>
+        <w:t xml:space="preserve">Node Image ID: </w:t>
+      </w:r>
+      <w:r>
+        <w:rPr>
+          <w:rFonts w:ascii="Times New Roman" w:hAnsi="Times New Roman" w:cs="Times New Roman"/>
+        </w:rPr>
+        <w:t>ami-a3d126c8</w:t>
+      </w:r>
+      <w:r>
+        <w:rPr>
+          <w:rFonts w:ascii="Times New Roman" w:hAnsi="Times New Roman" w:cs="Times New Roman"/>
+        </w:rPr>
+        <w:t xml:space="preserve"> (Bioconductor AMI)</w:t>
+      </w:r>
+    </w:p>
+    <w:p>
+      <w:pPr>
+        <w:pStyle w:val="ListParagraph"/>
+        <w:numPr>
+          <w:ilvl w:val="4"/>
+          <w:numId w:val="1"/>
+        </w:numPr>
+        <w:rPr>
+          <w:rFonts w:ascii="Times New Roman" w:hAnsi="Times New Roman" w:cs="Times New Roman"/>
+        </w:rPr>
+      </w:pPr>
+      <w:r>
+        <w:rPr>
+          <w:rFonts w:ascii="Times New Roman" w:hAnsi="Times New Roman" w:cs="Times New Roman"/>
+        </w:rPr>
+        <w:t xml:space="preserve">Specify node instance type – follow instructions on file </w:t>
+      </w:r>
+    </w:p>
+    <w:p>
+      <w:pPr>
+        <w:pStyle w:val="ListParagraph"/>
+        <w:numPr>
+          <w:ilvl w:val="4"/>
+          <w:numId w:val="1"/>
+        </w:numPr>
+        <w:rPr>
+          <w:rFonts w:ascii="Times New Roman" w:hAnsi="Times New Roman" w:cs="Times New Roman"/>
+        </w:rPr>
+      </w:pPr>
+      <w:r>
+        <w:rPr>
+          <w:rFonts w:ascii="Times New Roman" w:hAnsi="Times New Roman" w:cs="Times New Roman"/>
+        </w:rPr>
+        <w:t xml:space="preserve">Under the line reading #PERMISSIONS = </w:t>
+      </w:r>
+      <w:proofErr w:type="spellStart"/>
+      <w:r>
+        <w:rPr>
+          <w:rFonts w:ascii="Times New Roman" w:hAnsi="Times New Roman" w:cs="Times New Roman"/>
+        </w:rPr>
+        <w:t>ssh</w:t>
+      </w:r>
+      <w:proofErr w:type="spellEnd"/>
+      <w:r>
+        <w:rPr>
+          <w:rFonts w:ascii="Times New Roman" w:hAnsi="Times New Roman" w:cs="Times New Roman"/>
+        </w:rPr>
+        <w:t xml:space="preserve">, http, add the line permissions = http </w:t>
+      </w:r>
+    </w:p>
+    <w:p>
+      <w:pPr>
+        <w:pStyle w:val="ListParagraph"/>
+        <w:numPr>
+          <w:ilvl w:val="3"/>
+          <w:numId w:val="1"/>
+        </w:numPr>
+        <w:rPr>
+          <w:rFonts w:ascii="Times New Roman" w:hAnsi="Times New Roman" w:cs="Times New Roman"/>
+        </w:rPr>
+      </w:pPr>
+      <w:r>
+        <w:rPr>
+          <w:rFonts w:ascii="Times New Roman" w:hAnsi="Times New Roman" w:cs="Times New Roman"/>
+        </w:rPr>
+        <w:t xml:space="preserve">Configuring Security Group Permissions </w:t>
+      </w:r>
+    </w:p>
+    <w:p>
+      <w:pPr>
+        <w:pStyle w:val="ListParagraph"/>
+        <w:numPr>
+          <w:ilvl w:val="4"/>
+          <w:numId w:val="1"/>
+        </w:numPr>
+        <w:rPr>
+          <w:rFonts w:ascii="Times New Roman" w:hAnsi="Times New Roman" w:cs="Times New Roman"/>
+        </w:rPr>
+      </w:pPr>
+      <w:r>
+        <w:rPr>
+          <w:rFonts w:ascii="Times New Roman" w:hAnsi="Times New Roman" w:cs="Times New Roman"/>
+        </w:rPr>
+        <w:t xml:space="preserve">Remove the comments (#) from the four lines starting with [permission http] </w:t>
+      </w:r>
+    </w:p>
+    <w:p>
+      <w:pPr>
+        <w:pStyle w:val="ListParagraph"/>
+        <w:numPr>
+          <w:ilvl w:val="3"/>
+          <w:numId w:val="1"/>
+        </w:numPr>
+        <w:rPr>
+          <w:rFonts w:ascii="Times New Roman" w:hAnsi="Times New Roman" w:cs="Times New Roman"/>
+        </w:rPr>
+      </w:pPr>
+      <w:r>
+        <w:rPr>
+          <w:rFonts w:ascii="Times New Roman" w:hAnsi="Times New Roman" w:cs="Times New Roman"/>
+        </w:rPr>
+        <w:t>Save and Leave file type:</w:t>
+      </w:r>
+    </w:p>
+    <w:p>
+      <w:pPr>
+        <w:pStyle w:val="ListParagraph"/>
+        <w:numPr>
+          <w:ilvl w:val="4"/>
+          <w:numId w:val="1"/>
+        </w:numPr>
+        <w:rPr>
+          <w:rFonts w:ascii="Times New Roman" w:hAnsi="Times New Roman" w:cs="Times New Roman"/>
+        </w:rPr>
+      </w:pPr>
+      <w:r>
+        <w:rPr>
+          <w:rFonts w:ascii="Times New Roman" w:hAnsi="Times New Roman" w:cs="Times New Roman"/>
+        </w:rPr>
+        <w:t xml:space="preserve">:x &lt;return&gt; </w:t>
       </w:r>
     </w:p>
     <w:p>
@@ -386,7 +1175,7 @@
         <w:rPr>
           <w:rFonts w:ascii="Times New Roman" w:hAnsi="Times New Roman" w:cs="Times New Roman"/>
         </w:rPr>
-        <w:t xml:space="preserve">Configure StarCluster </w:t>
+        <w:t xml:space="preserve">Create the Cluster </w:t>
       </w:r>
     </w:p>
     <w:p>
@@ -404,7 +1193,53 @@
         <w:rPr>
           <w:rFonts w:ascii="Times New Roman" w:hAnsi="Times New Roman" w:cs="Times New Roman"/>
         </w:rPr>
-        <w:t>To set up the configuration file - Type:</w:t>
+        <w:t xml:space="preserve">In Terminal type: </w:t>
+      </w:r>
+      <w:proofErr w:type="spellStart"/>
+      <w:r>
+        <w:rPr>
+          <w:rFonts w:ascii="Times New Roman" w:hAnsi="Times New Roman" w:cs="Times New Roman"/>
+        </w:rPr>
+        <w:t>starcluster</w:t>
+      </w:r>
+      <w:proofErr w:type="spellEnd"/>
+      <w:r>
+        <w:rPr>
+          <w:rFonts w:ascii="Times New Roman" w:hAnsi="Times New Roman" w:cs="Times New Roman"/>
+        </w:rPr>
+        <w:t xml:space="preserve"> start </w:t>
+      </w:r>
+      <w:proofErr w:type="spellStart"/>
+      <w:r>
+        <w:rPr>
+          <w:rFonts w:ascii="Times New Roman" w:hAnsi="Times New Roman" w:cs="Times New Roman"/>
+        </w:rPr>
+        <w:t>chiricluster</w:t>
+      </w:r>
+      <w:proofErr w:type="spellEnd"/>
+      <w:r>
+        <w:rPr>
+          <w:rFonts w:ascii="Times New Roman" w:hAnsi="Times New Roman" w:cs="Times New Roman"/>
+        </w:rPr>
+        <w:t xml:space="preserve"> (name assigned to cluster)</w:t>
+      </w:r>
+    </w:p>
+    <w:p>
+      <w:pPr>
+        <w:pStyle w:val="ListParagraph"/>
+        <w:numPr>
+          <w:ilvl w:val="1"/>
+          <w:numId w:val="1"/>
+        </w:numPr>
+        <w:rPr>
+          <w:rFonts w:ascii="Times New Roman" w:hAnsi="Times New Roman" w:cs="Times New Roman"/>
+        </w:rPr>
+      </w:pPr>
+      <w:r>
+        <w:rPr>
+          <w:rFonts w:ascii="Times New Roman" w:hAnsi="Times New Roman" w:cs="Times New Roman"/>
+        </w:rPr>
+        <w:t xml:space="preserve">Customize the Master Instance to your liking </w:t>
       </w:r>
     </w:p>
     <w:p>
@@ -418,45 +1253,583 @@
           <w:rFonts w:ascii="Times New Roman" w:hAnsi="Times New Roman" w:cs="Times New Roman"/>
         </w:rPr>
       </w:pPr>
+      <w:r>
+        <w:rPr>
+          <w:rFonts w:ascii="Times New Roman" w:hAnsi="Times New Roman" w:cs="Times New Roman"/>
+        </w:rPr>
+        <w:t xml:space="preserve">Login to master </w:t>
+      </w:r>
+    </w:p>
+    <w:p>
+      <w:pPr>
+        <w:pStyle w:val="ListParagraph"/>
+        <w:numPr>
+          <w:ilvl w:val="3"/>
+          <w:numId w:val="1"/>
+        </w:numPr>
+        <w:rPr>
+          <w:rFonts w:ascii="Times New Roman" w:hAnsi="Times New Roman" w:cs="Times New Roman"/>
+        </w:rPr>
+      </w:pPr>
+      <w:proofErr w:type="spellStart"/>
+      <w:r>
+        <w:rPr>
+          <w:rFonts w:ascii="Times New Roman" w:hAnsi="Times New Roman" w:cs="Times New Roman"/>
+        </w:rPr>
+        <w:t>starcluster</w:t>
+      </w:r>
+      <w:proofErr w:type="spellEnd"/>
+      <w:r>
+        <w:rPr>
+          <w:rFonts w:ascii="Times New Roman" w:hAnsi="Times New Roman" w:cs="Times New Roman"/>
+        </w:rPr>
+        <w:t xml:space="preserve"> </w:t>
+      </w:r>
+      <w:proofErr w:type="spellStart"/>
+      <w:r>
+        <w:rPr>
+          <w:rFonts w:ascii="Times New Roman" w:hAnsi="Times New Roman" w:cs="Times New Roman"/>
+        </w:rPr>
+        <w:t>sshmaster</w:t>
+      </w:r>
+      <w:proofErr w:type="spellEnd"/>
+      <w:r>
+        <w:rPr>
+          <w:rFonts w:ascii="Times New Roman" w:hAnsi="Times New Roman" w:cs="Times New Roman"/>
+        </w:rPr>
+        <w:t xml:space="preserve"> --user=</w:t>
+      </w:r>
+      <w:proofErr w:type="spellStart"/>
+      <w:r>
+        <w:rPr>
+          <w:rFonts w:ascii="Times New Roman" w:hAnsi="Times New Roman" w:cs="Times New Roman"/>
+        </w:rPr>
+        <w:t>ubuntu</w:t>
+      </w:r>
+      <w:proofErr w:type="spellEnd"/>
+      <w:r>
+        <w:rPr>
+          <w:rFonts w:ascii="Times New Roman" w:hAnsi="Times New Roman" w:cs="Times New Roman"/>
+        </w:rPr>
+        <w:t xml:space="preserve"> </w:t>
+      </w:r>
+      <w:proofErr w:type="spellStart"/>
+      <w:r>
+        <w:rPr>
+          <w:rFonts w:ascii="Times New Roman" w:hAnsi="Times New Roman" w:cs="Times New Roman"/>
+        </w:rPr>
+        <w:t>chiricluster</w:t>
+      </w:r>
+      <w:proofErr w:type="spellEnd"/>
+      <w:r>
+        <w:rPr>
+          <w:rFonts w:ascii="Times New Roman" w:hAnsi="Times New Roman" w:cs="Times New Roman"/>
+        </w:rPr>
+        <w:t xml:space="preserve"> </w:t>
+      </w:r>
+    </w:p>
+    <w:p>
+      <w:pPr>
+        <w:pStyle w:val="ListParagraph"/>
+        <w:numPr>
+          <w:ilvl w:val="2"/>
+          <w:numId w:val="1"/>
+        </w:numPr>
+        <w:rPr>
+          <w:rFonts w:ascii="Times New Roman" w:hAnsi="Times New Roman" w:cs="Times New Roman"/>
+        </w:rPr>
+      </w:pPr>
+      <w:r>
+        <w:rPr>
+          <w:rFonts w:ascii="Times New Roman" w:hAnsi="Times New Roman" w:cs="Times New Roman"/>
+        </w:rPr>
+        <w:t>Call up R</w:t>
+      </w:r>
+    </w:p>
+    <w:p>
+      <w:pPr>
+        <w:pStyle w:val="ListParagraph"/>
+        <w:numPr>
+          <w:ilvl w:val="3"/>
+          <w:numId w:val="1"/>
+        </w:numPr>
+        <w:rPr>
+          <w:rFonts w:ascii="Times New Roman" w:hAnsi="Times New Roman" w:cs="Times New Roman"/>
+        </w:rPr>
+      </w:pPr>
+      <w:r>
+        <w:rPr>
+          <w:rFonts w:ascii="Times New Roman" w:hAnsi="Times New Roman" w:cs="Times New Roman"/>
+        </w:rPr>
+        <w:t>R</w:t>
+      </w:r>
+    </w:p>
+    <w:p>
+      <w:pPr>
+        <w:pStyle w:val="ListParagraph"/>
+        <w:numPr>
+          <w:ilvl w:val="2"/>
+          <w:numId w:val="1"/>
+        </w:numPr>
+        <w:rPr>
+          <w:rFonts w:ascii="Times New Roman" w:hAnsi="Times New Roman" w:cs="Times New Roman"/>
+        </w:rPr>
+      </w:pPr>
+      <w:r>
+        <w:rPr>
+          <w:rFonts w:ascii="Times New Roman" w:hAnsi="Times New Roman" w:cs="Times New Roman"/>
+        </w:rPr>
+        <w:t xml:space="preserve">Install all required required packages for project </w:t>
+      </w:r>
+    </w:p>
+    <w:p>
+      <w:pPr>
+        <w:pStyle w:val="ListParagraph"/>
+        <w:numPr>
+          <w:ilvl w:val="3"/>
+          <w:numId w:val="1"/>
+        </w:numPr>
+        <w:rPr>
+          <w:rFonts w:ascii="Times New Roman" w:hAnsi="Times New Roman" w:cs="Times New Roman"/>
+        </w:rPr>
+      </w:pPr>
       <w:proofErr w:type="gramStart"/>
       <w:r>
         <w:rPr>
           <w:rFonts w:ascii="Times New Roman" w:hAnsi="Times New Roman" w:cs="Times New Roman"/>
         </w:rPr>
+        <w:t>q(</w:t>
+      </w:r>
+      <w:proofErr w:type="gramEnd"/>
+      <w:r>
+        <w:rPr>
+          <w:rFonts w:ascii="Times New Roman" w:hAnsi="Times New Roman" w:cs="Times New Roman"/>
+        </w:rPr>
+        <w:t xml:space="preserve">) #when finished </w:t>
+      </w:r>
+    </w:p>
+    <w:p>
+      <w:pPr>
+        <w:pStyle w:val="ListParagraph"/>
+        <w:numPr>
+          <w:ilvl w:val="2"/>
+          <w:numId w:val="1"/>
+        </w:numPr>
+        <w:rPr>
+          <w:rFonts w:ascii="Times New Roman" w:hAnsi="Times New Roman" w:cs="Times New Roman"/>
+        </w:rPr>
+      </w:pPr>
+      <w:r>
+        <w:rPr>
+          <w:rFonts w:ascii="Times New Roman" w:hAnsi="Times New Roman" w:cs="Times New Roman"/>
+        </w:rPr>
+        <w:t>Issue following commands</w:t>
+      </w:r>
+    </w:p>
+    <w:p>
+      <w:pPr>
+        <w:pStyle w:val="ListParagraph"/>
+        <w:numPr>
+          <w:ilvl w:val="3"/>
+          <w:numId w:val="1"/>
+        </w:numPr>
+        <w:rPr>
+          <w:rFonts w:ascii="Times New Roman" w:hAnsi="Times New Roman" w:cs="Times New Roman"/>
+        </w:rPr>
+      </w:pPr>
+      <w:r>
+        <w:rPr>
+          <w:rFonts w:ascii="Times New Roman" w:hAnsi="Times New Roman" w:cs="Times New Roman"/>
+        </w:rPr>
+        <w:t xml:space="preserve">sudo </w:t>
+      </w:r>
+      <w:proofErr w:type="spellStart"/>
+      <w:r>
+        <w:rPr>
+          <w:rFonts w:ascii="Times New Roman" w:hAnsi="Times New Roman" w:cs="Times New Roman"/>
+        </w:rPr>
+        <w:t>clean_ami</w:t>
+      </w:r>
+      <w:proofErr w:type="spellEnd"/>
+    </w:p>
+    <w:p>
+      <w:pPr>
+        <w:pStyle w:val="ListParagraph"/>
+        <w:numPr>
+          <w:ilvl w:val="3"/>
+          <w:numId w:val="1"/>
+        </w:numPr>
+        <w:rPr>
+          <w:rFonts w:ascii="Times New Roman" w:hAnsi="Times New Roman" w:cs="Times New Roman"/>
+        </w:rPr>
+      </w:pPr>
+      <w:r>
+        <w:rPr>
+          <w:rFonts w:ascii="Times New Roman" w:hAnsi="Times New Roman" w:cs="Times New Roman"/>
+        </w:rPr>
+        <w:t>exit</w:t>
+      </w:r>
+    </w:p>
+    <w:p>
+      <w:pPr>
+        <w:pStyle w:val="ListParagraph"/>
+        <w:numPr>
+          <w:ilvl w:val="0"/>
+          <w:numId w:val="1"/>
+        </w:numPr>
+        <w:rPr>
+          <w:rFonts w:ascii="Times New Roman" w:hAnsi="Times New Roman" w:cs="Times New Roman"/>
+        </w:rPr>
+      </w:pPr>
+      <w:r>
+        <w:rPr>
+          <w:rFonts w:ascii="Times New Roman" w:hAnsi="Times New Roman" w:cs="Times New Roman"/>
+        </w:rPr>
+        <w:t>Create a Custom Bioconductor AMI (Amazon Machine Image)</w:t>
+      </w:r>
+    </w:p>
+    <w:p>
+      <w:pPr>
+        <w:pStyle w:val="ListParagraph"/>
+        <w:numPr>
+          <w:ilvl w:val="1"/>
+          <w:numId w:val="1"/>
+        </w:numPr>
+        <w:rPr>
+          <w:rFonts w:ascii="Times New Roman" w:hAnsi="Times New Roman" w:cs="Times New Roman"/>
+        </w:rPr>
+      </w:pPr>
+      <w:r>
+        <w:rPr>
+          <w:rFonts w:ascii="Times New Roman" w:hAnsi="Times New Roman" w:cs="Times New Roman"/>
+        </w:rPr>
+        <w:t>Log on to AWS</w:t>
+      </w:r>
+    </w:p>
+    <w:p>
+      <w:pPr>
+        <w:pStyle w:val="ListParagraph"/>
+        <w:numPr>
+          <w:ilvl w:val="1"/>
+          <w:numId w:val="1"/>
+        </w:numPr>
+        <w:rPr>
+          <w:rFonts w:ascii="Times New Roman" w:hAnsi="Times New Roman" w:cs="Times New Roman"/>
+        </w:rPr>
+      </w:pPr>
+      <w:r>
+        <w:rPr>
+          <w:rFonts w:ascii="Times New Roman" w:hAnsi="Times New Roman" w:cs="Times New Roman"/>
+        </w:rPr>
+        <w:t xml:space="preserve">Move to EC2 </w:t>
+      </w:r>
+      <w:r>
+        <w:rPr>
+          <w:rFonts w:ascii="Times New Roman" w:hAnsi="Times New Roman" w:cs="Times New Roman"/>
+        </w:rPr>
+        <w:t xml:space="preserve">console and stop master instance </w:t>
+      </w:r>
+    </w:p>
+    <w:p>
+      <w:pPr>
+        <w:pStyle w:val="ListParagraph"/>
+        <w:numPr>
+          <w:ilvl w:val="2"/>
+          <w:numId w:val="1"/>
+        </w:numPr>
+        <w:rPr>
+          <w:rFonts w:ascii="Times New Roman" w:hAnsi="Times New Roman" w:cs="Times New Roman"/>
+        </w:rPr>
+      </w:pPr>
+      <w:r>
+        <w:rPr>
+          <w:rFonts w:ascii="Times New Roman" w:hAnsi="Times New Roman" w:cs="Times New Roman"/>
+        </w:rPr>
+        <w:t xml:space="preserve">Use the stop command under Instance Actions </w:t>
+      </w:r>
+    </w:p>
+    <w:p>
+      <w:pPr>
+        <w:pStyle w:val="ListParagraph"/>
+        <w:numPr>
+          <w:ilvl w:val="1"/>
+          <w:numId w:val="1"/>
+        </w:numPr>
+        <w:rPr>
+          <w:rFonts w:ascii="Times New Roman" w:hAnsi="Times New Roman" w:cs="Times New Roman"/>
+        </w:rPr>
+      </w:pPr>
+      <w:r>
+        <w:rPr>
+          <w:rFonts w:ascii="Times New Roman" w:hAnsi="Times New Roman" w:cs="Times New Roman"/>
+        </w:rPr>
+        <w:t>Create an Image of the Instance</w:t>
+      </w:r>
+    </w:p>
+    <w:p>
+      <w:pPr>
+        <w:pStyle w:val="ListParagraph"/>
+        <w:numPr>
+          <w:ilvl w:val="2"/>
+          <w:numId w:val="1"/>
+        </w:numPr>
+        <w:rPr>
+          <w:rFonts w:ascii="Times New Roman" w:hAnsi="Times New Roman" w:cs="Times New Roman"/>
+        </w:rPr>
+      </w:pPr>
+      <w:r>
+        <w:rPr>
+          <w:rFonts w:ascii="Times New Roman" w:hAnsi="Times New Roman" w:cs="Times New Roman"/>
+        </w:rPr>
+        <w:t>Select master instance</w:t>
+      </w:r>
+    </w:p>
+    <w:p>
+      <w:pPr>
+        <w:pStyle w:val="ListParagraph"/>
+        <w:numPr>
+          <w:ilvl w:val="2"/>
+          <w:numId w:val="1"/>
+        </w:numPr>
+        <w:rPr>
+          <w:rFonts w:ascii="Times New Roman" w:hAnsi="Times New Roman" w:cs="Times New Roman"/>
+        </w:rPr>
+      </w:pPr>
+      <w:r>
+        <w:rPr>
+          <w:rFonts w:ascii="Times New Roman" w:hAnsi="Times New Roman" w:cs="Times New Roman"/>
+        </w:rPr>
+        <w:t xml:space="preserve">Under Instance Actions menu </w:t>
+      </w:r>
+      <w:r>
+        <w:rPr>
+          <w:rFonts w:ascii="Times New Roman" w:hAnsi="Times New Roman" w:cs="Times New Roman"/>
+        </w:rPr>
+        <w:sym w:font="Wingdings" w:char="F0E0"/>
+      </w:r>
+      <w:r>
+        <w:rPr>
+          <w:rFonts w:ascii="Times New Roman" w:hAnsi="Times New Roman" w:cs="Times New Roman"/>
+        </w:rPr>
+        <w:t xml:space="preserve"> Create Image (EBS AMI) </w:t>
+      </w:r>
+    </w:p>
+    <w:p>
+      <w:pPr>
+        <w:pStyle w:val="ListParagraph"/>
+        <w:numPr>
+          <w:ilvl w:val="3"/>
+          <w:numId w:val="1"/>
+        </w:numPr>
+        <w:rPr>
+          <w:rFonts w:ascii="Times New Roman" w:hAnsi="Times New Roman" w:cs="Times New Roman"/>
+        </w:rPr>
+      </w:pPr>
+      <w:r>
+        <w:rPr>
+          <w:rFonts w:ascii="Times New Roman" w:hAnsi="Times New Roman" w:cs="Times New Roman"/>
+        </w:rPr>
+        <w:t xml:space="preserve">Enter desired name </w:t>
+      </w:r>
+    </w:p>
+    <w:p>
+      <w:pPr>
+        <w:pStyle w:val="ListParagraph"/>
+        <w:numPr>
+          <w:ilvl w:val="2"/>
+          <w:numId w:val="1"/>
+        </w:numPr>
+        <w:rPr>
+          <w:rFonts w:ascii="Times New Roman" w:hAnsi="Times New Roman" w:cs="Times New Roman"/>
+        </w:rPr>
+      </w:pPr>
+      <w:r>
+        <w:rPr>
+          <w:rFonts w:ascii="Times New Roman" w:hAnsi="Times New Roman" w:cs="Times New Roman"/>
+        </w:rPr>
+        <w:t xml:space="preserve">Go to Images </w:t>
+      </w:r>
+      <w:r>
+        <w:rPr>
+          <w:rFonts w:ascii="Times New Roman" w:hAnsi="Times New Roman" w:cs="Times New Roman"/>
+        </w:rPr>
+        <w:sym w:font="Wingdings" w:char="F0E0"/>
+      </w:r>
+      <w:r>
+        <w:rPr>
+          <w:rFonts w:ascii="Times New Roman" w:hAnsi="Times New Roman" w:cs="Times New Roman"/>
+        </w:rPr>
+        <w:t xml:space="preserve"> AMIs </w:t>
+      </w:r>
+    </w:p>
+    <w:p>
+      <w:pPr>
+        <w:pStyle w:val="ListParagraph"/>
+        <w:numPr>
+          <w:ilvl w:val="3"/>
+          <w:numId w:val="1"/>
+        </w:numPr>
+        <w:rPr>
+          <w:rFonts w:ascii="Times New Roman" w:hAnsi="Times New Roman" w:cs="Times New Roman"/>
+        </w:rPr>
+      </w:pPr>
+      <w:r>
+        <w:rPr>
+          <w:rFonts w:ascii="Times New Roman" w:hAnsi="Times New Roman" w:cs="Times New Roman"/>
+        </w:rPr>
+        <w:t>Once</w:t>
+      </w:r>
+      <w:r>
+        <w:rPr>
+          <w:rFonts w:ascii="Times New Roman" w:hAnsi="Times New Roman" w:cs="Times New Roman"/>
+        </w:rPr>
+        <w:t xml:space="preserve"> the image is</w:t>
+      </w:r>
+      <w:r>
+        <w:rPr>
+          <w:rFonts w:ascii="Times New Roman" w:hAnsi="Times New Roman" w:cs="Times New Roman"/>
+        </w:rPr>
+        <w:t xml:space="preserve"> created copy the AMI ID </w:t>
+      </w:r>
+    </w:p>
+    <w:p>
+      <w:pPr>
+        <w:pStyle w:val="ListParagraph"/>
+        <w:numPr>
+          <w:ilvl w:val="1"/>
+          <w:numId w:val="1"/>
+        </w:numPr>
+        <w:rPr>
+          <w:rFonts w:ascii="Times New Roman" w:hAnsi="Times New Roman" w:cs="Times New Roman"/>
+        </w:rPr>
+      </w:pPr>
+      <w:r>
+        <w:rPr>
+          <w:rFonts w:ascii="Times New Roman" w:hAnsi="Times New Roman" w:cs="Times New Roman"/>
+        </w:rPr>
+        <w:t xml:space="preserve">Now terminate the Master instance and the node </w:t>
+      </w:r>
+    </w:p>
+    <w:p>
+      <w:pPr>
+        <w:pStyle w:val="ListParagraph"/>
+        <w:numPr>
+          <w:ilvl w:val="0"/>
+          <w:numId w:val="1"/>
+        </w:numPr>
+        <w:rPr>
+          <w:rFonts w:ascii="Times New Roman" w:hAnsi="Times New Roman" w:cs="Times New Roman"/>
+        </w:rPr>
+      </w:pPr>
+      <w:r>
+        <w:rPr>
+          <w:rFonts w:ascii="Times New Roman" w:hAnsi="Times New Roman" w:cs="Times New Roman"/>
+        </w:rPr>
+        <w:t xml:space="preserve">Repeat step 3 to now create a Cluster with the custom image </w:t>
+      </w:r>
+    </w:p>
+    <w:p>
+      <w:pPr>
+        <w:pStyle w:val="ListParagraph"/>
+        <w:numPr>
+          <w:ilvl w:val="1"/>
+          <w:numId w:val="1"/>
+        </w:numPr>
+        <w:rPr>
+          <w:rFonts w:ascii="Times New Roman" w:hAnsi="Times New Roman" w:cs="Times New Roman"/>
+        </w:rPr>
+      </w:pPr>
+      <w:r>
+        <w:rPr>
+          <w:rFonts w:ascii="Times New Roman" w:hAnsi="Times New Roman" w:cs="Times New Roman"/>
+        </w:rPr>
+        <w:t>This step is necessary to ensure that all of the nodes have the required packages to run desired code</w:t>
+      </w:r>
+    </w:p>
+    <w:p>
+      <w:pPr>
+        <w:pStyle w:val="ListParagraph"/>
+        <w:numPr>
+          <w:ilvl w:val="1"/>
+          <w:numId w:val="1"/>
+        </w:numPr>
+        <w:rPr>
+          <w:rFonts w:ascii="Times New Roman" w:hAnsi="Times New Roman" w:cs="Times New Roman"/>
+        </w:rPr>
+      </w:pPr>
+      <w:r>
+        <w:rPr>
+          <w:rFonts w:ascii="Times New Roman" w:hAnsi="Times New Roman" w:cs="Times New Roman"/>
+        </w:rPr>
+        <w:t xml:space="preserve">Test – log in to a node and make sure packages installed </w:t>
+      </w:r>
+    </w:p>
+    <w:p>
+      <w:pPr>
+        <w:pStyle w:val="ListParagraph"/>
+        <w:numPr>
+          <w:ilvl w:val="2"/>
+          <w:numId w:val="1"/>
+        </w:numPr>
+        <w:rPr>
+          <w:rFonts w:ascii="Times New Roman" w:hAnsi="Times New Roman" w:cs="Times New Roman"/>
+        </w:rPr>
+      </w:pPr>
+      <w:proofErr w:type="spellStart"/>
+      <w:r>
+        <w:rPr>
+          <w:rFonts w:ascii="Times New Roman" w:hAnsi="Times New Roman" w:cs="Times New Roman"/>
+        </w:rPr>
         <w:t>starcluster</w:t>
       </w:r>
-      <w:proofErr w:type="gramEnd"/>
-      <w:r>
-        <w:rPr>
-          <w:rFonts w:ascii="Times New Roman" w:hAnsi="Times New Roman" w:cs="Times New Roman"/>
-        </w:rPr>
-        <w:t xml:space="preserve"> help </w:t>
-      </w:r>
-    </w:p>
-    <w:p>
-      <w:pPr>
-        <w:pStyle w:val="ListParagraph"/>
-        <w:numPr>
-          <w:ilvl w:val="3"/>
-          <w:numId w:val="1"/>
-        </w:numPr>
-        <w:rPr>
-          <w:rFonts w:ascii="Times New Roman" w:hAnsi="Times New Roman" w:cs="Times New Roman"/>
-        </w:rPr>
-      </w:pPr>
-      <w:proofErr w:type="gramStart"/>
-      <w:r>
-        <w:rPr>
-          <w:rFonts w:ascii="Times New Roman" w:hAnsi="Times New Roman" w:cs="Times New Roman"/>
-        </w:rPr>
-        <w:t>choose</w:t>
-      </w:r>
-      <w:proofErr w:type="gramEnd"/>
-      <w:r>
-        <w:rPr>
-          <w:rFonts w:ascii="Times New Roman" w:hAnsi="Times New Roman" w:cs="Times New Roman"/>
-        </w:rPr>
-        <w:t xml:space="preserve"> the second option type:</w:t>
+      <w:proofErr w:type="spellEnd"/>
+      <w:r>
+        <w:rPr>
+          <w:rFonts w:ascii="Times New Roman" w:hAnsi="Times New Roman" w:cs="Times New Roman"/>
+        </w:rPr>
+        <w:t xml:space="preserve"> </w:t>
+      </w:r>
+      <w:proofErr w:type="spellStart"/>
+      <w:r>
+        <w:rPr>
+          <w:rFonts w:ascii="Times New Roman" w:hAnsi="Times New Roman" w:cs="Times New Roman"/>
+        </w:rPr>
+        <w:t>sshnode</w:t>
+      </w:r>
+      <w:proofErr w:type="spellEnd"/>
+      <w:r>
+        <w:rPr>
+          <w:rFonts w:ascii="Times New Roman" w:hAnsi="Times New Roman" w:cs="Times New Roman"/>
+        </w:rPr>
+        <w:t xml:space="preserve"> </w:t>
+      </w:r>
+      <w:proofErr w:type="spellStart"/>
+      <w:r>
+        <w:rPr>
+          <w:rFonts w:ascii="Times New Roman" w:hAnsi="Times New Roman" w:cs="Times New Roman"/>
+        </w:rPr>
+        <w:t>chiricluster</w:t>
+      </w:r>
+      <w:proofErr w:type="spellEnd"/>
+      <w:r>
+        <w:rPr>
+          <w:rFonts w:ascii="Times New Roman" w:hAnsi="Times New Roman" w:cs="Times New Roman"/>
+        </w:rPr>
+        <w:t xml:space="preserve"> </w:t>
+      </w:r>
+      <w:proofErr w:type="spellStart"/>
+      <w:r>
+        <w:rPr>
+          <w:rFonts w:ascii="Times New Roman" w:hAnsi="Times New Roman" w:cs="Times New Roman"/>
+        </w:rPr>
+        <w:t>chiricluster</w:t>
+      </w:r>
+      <w:proofErr w:type="spellEnd"/>
+      <w:r>
+        <w:rPr>
+          <w:rFonts w:ascii="Times New Roman" w:hAnsi="Times New Roman" w:cs="Times New Roman"/>
+        </w:rPr>
+        <w:t xml:space="preserve">—node001 </w:t>
       </w:r>
     </w:p>
     <w:p>
@@ -474,37 +1847,7 @@
         <w:rPr>
           <w:rFonts w:ascii="Times New Roman" w:hAnsi="Times New Roman" w:cs="Times New Roman"/>
         </w:rPr>
-        <w:t xml:space="preserve">2 </w:t>
-      </w:r>
-    </w:p>
-    <w:p>
-      <w:pPr>
-        <w:pStyle w:val="ListParagraph"/>
-        <w:numPr>
-          <w:ilvl w:val="1"/>
-          <w:numId w:val="1"/>
-        </w:numPr>
-        <w:rPr>
-          <w:rFonts w:ascii="Times New Roman" w:hAnsi="Times New Roman" w:cs="Times New Roman"/>
-        </w:rPr>
-      </w:pPr>
-      <w:r>
-        <w:rPr>
-          <w:rFonts w:ascii="Times New Roman" w:hAnsi="Times New Roman" w:cs="Times New Roman"/>
-        </w:rPr>
-        <w:t>Customize</w:t>
-      </w:r>
-      <w:r>
-        <w:rPr>
-          <w:rFonts w:ascii="Times New Roman" w:hAnsi="Times New Roman" w:cs="Times New Roman"/>
-        </w:rPr>
-        <w:t xml:space="preserve"> the configuration file using Vi</w:t>
-      </w:r>
-      <w:r>
-        <w:rPr>
-          <w:rFonts w:ascii="Times New Roman" w:hAnsi="Times New Roman" w:cs="Times New Roman"/>
-        </w:rPr>
-        <w:t xml:space="preserve"> text editor </w:t>
+        <w:t>R</w:t>
       </w:r>
     </w:p>
     <w:p>
@@ -522,83 +1865,15 @@
         <w:rPr>
           <w:rFonts w:ascii="Times New Roman" w:hAnsi="Times New Roman" w:cs="Times New Roman"/>
         </w:rPr>
-        <w:t xml:space="preserve">Tips </w:t>
-      </w:r>
-      <w:r>
-        <w:rPr>
-          <w:rFonts w:ascii="Times New Roman" w:hAnsi="Times New Roman" w:cs="Times New Roman"/>
-        </w:rPr>
-        <w:t>for</w:t>
-      </w:r>
-      <w:r>
-        <w:rPr>
-          <w:rFonts w:ascii="Times New Roman" w:hAnsi="Times New Roman" w:cs="Times New Roman"/>
-        </w:rPr>
-        <w:t xml:space="preserve"> using Vi</w:t>
-      </w:r>
-    </w:p>
-    <w:p>
-      <w:pPr>
-        <w:pStyle w:val="ListParagraph"/>
-        <w:numPr>
-          <w:ilvl w:val="3"/>
-          <w:numId w:val="1"/>
-        </w:numPr>
-        <w:rPr>
-          <w:rFonts w:ascii="Times New Roman" w:hAnsi="Times New Roman" w:cs="Times New Roman"/>
-        </w:rPr>
-      </w:pPr>
-      <w:proofErr w:type="gramStart"/>
-      <w:r>
-        <w:rPr>
-          <w:rFonts w:ascii="Times New Roman" w:hAnsi="Times New Roman" w:cs="Times New Roman"/>
-        </w:rPr>
-        <w:t>vi</w:t>
-      </w:r>
-      <w:proofErr w:type="gramEnd"/>
-      <w:r>
-        <w:rPr>
-          <w:rFonts w:ascii="Times New Roman" w:hAnsi="Times New Roman" w:cs="Times New Roman"/>
-        </w:rPr>
-        <w:t xml:space="preserve"> filename  #to start edit filename at line 1 </w:t>
-      </w:r>
-    </w:p>
-    <w:p>
-      <w:pPr>
-        <w:pStyle w:val="ListParagraph"/>
-        <w:numPr>
-          <w:ilvl w:val="3"/>
-          <w:numId w:val="1"/>
-        </w:numPr>
-        <w:rPr>
-          <w:rFonts w:ascii="Times New Roman" w:hAnsi="Times New Roman" w:cs="Times New Roman"/>
-        </w:rPr>
-      </w:pPr>
-      <w:r>
-        <w:rPr>
-          <w:rFonts w:ascii="Times New Roman" w:hAnsi="Times New Roman" w:cs="Times New Roman"/>
-        </w:rPr>
-        <w:t xml:space="preserve">While in Vi type: </w:t>
-      </w:r>
-    </w:p>
-    <w:p>
-      <w:pPr>
-        <w:pStyle w:val="ListParagraph"/>
-        <w:numPr>
-          <w:ilvl w:val="4"/>
-          <w:numId w:val="1"/>
-        </w:numPr>
-        <w:rPr>
-          <w:rFonts w:ascii="Times New Roman" w:hAnsi="Times New Roman" w:cs="Times New Roman"/>
-        </w:rPr>
-      </w:pPr>
+        <w:t xml:space="preserve">&gt; </w:t>
+      </w:r>
       <w:proofErr w:type="spellStart"/>
       <w:proofErr w:type="gramStart"/>
       <w:r>
         <w:rPr>
           <w:rFonts w:ascii="Times New Roman" w:hAnsi="Times New Roman" w:cs="Times New Roman"/>
         </w:rPr>
-        <w:t>i</w:t>
+        <w:t>installed.packages</w:t>
       </w:r>
       <w:proofErr w:type="spellEnd"/>
       <w:proofErr w:type="gramEnd"/>
@@ -606,178 +1881,14 @@
         <w:rPr>
           <w:rFonts w:ascii="Times New Roman" w:hAnsi="Times New Roman" w:cs="Times New Roman"/>
         </w:rPr>
-        <w:t xml:space="preserve"> #</w:t>
-      </w:r>
-      <w:r>
-        <w:rPr>
-          <w:rFonts w:ascii="Times New Roman" w:hAnsi="Times New Roman" w:cs="Times New Roman"/>
-        </w:rPr>
-        <w:t>insert text before cursor, until &lt;Esc&gt; hit</w:t>
-      </w:r>
-    </w:p>
-    <w:p>
-      <w:pPr>
-        <w:pStyle w:val="ListParagraph"/>
-        <w:numPr>
-          <w:ilvl w:val="4"/>
-          <w:numId w:val="1"/>
-        </w:numPr>
-        <w:rPr>
-          <w:rFonts w:ascii="Times New Roman" w:hAnsi="Times New Roman" w:cs="Times New Roman"/>
-        </w:rPr>
-      </w:pPr>
-      <w:proofErr w:type="gramStart"/>
-      <w:r>
-        <w:rPr>
-          <w:rFonts w:ascii="Times New Roman" w:hAnsi="Times New Roman" w:cs="Times New Roman"/>
-        </w:rPr>
-        <w:t>u</w:t>
-      </w:r>
-      <w:proofErr w:type="gramEnd"/>
-      <w:r>
-        <w:rPr>
-          <w:rFonts w:ascii="Times New Roman" w:hAnsi="Times New Roman" w:cs="Times New Roman"/>
-        </w:rPr>
-        <w:t xml:space="preserve"> #undo whatever you just did</w:t>
-      </w:r>
-    </w:p>
-    <w:p>
-      <w:pPr>
-        <w:pStyle w:val="ListParagraph"/>
-        <w:numPr>
-          <w:ilvl w:val="4"/>
-          <w:numId w:val="1"/>
-        </w:numPr>
-        <w:rPr>
-          <w:rFonts w:ascii="Times New Roman" w:hAnsi="Times New Roman" w:cs="Times New Roman"/>
-        </w:rPr>
-      </w:pPr>
-      <w:proofErr w:type="gramStart"/>
-      <w:r>
-        <w:rPr>
-          <w:rFonts w:ascii="Times New Roman" w:hAnsi="Times New Roman" w:cs="Times New Roman"/>
-        </w:rPr>
-        <w:t>x</w:t>
-      </w:r>
-      <w:proofErr w:type="gramEnd"/>
-      <w:r>
-        <w:rPr>
-          <w:rFonts w:ascii="Times New Roman" w:hAnsi="Times New Roman" w:cs="Times New Roman"/>
-        </w:rPr>
-        <w:t xml:space="preserve"> #delete single character under cursor </w:t>
-      </w:r>
-    </w:p>
-    <w:p>
-      <w:pPr>
-        <w:pStyle w:val="ListParagraph"/>
-        <w:numPr>
-          <w:ilvl w:val="4"/>
-          <w:numId w:val="1"/>
-        </w:numPr>
-        <w:rPr>
-          <w:rFonts w:ascii="Times New Roman" w:hAnsi="Times New Roman" w:cs="Times New Roman"/>
-        </w:rPr>
-      </w:pPr>
-      <w:proofErr w:type="gramStart"/>
-      <w:r>
-        <w:rPr>
-          <w:rFonts w:ascii="Times New Roman" w:hAnsi="Times New Roman" w:cs="Times New Roman"/>
-        </w:rPr>
-        <w:t>:x</w:t>
-      </w:r>
-      <w:proofErr w:type="gramEnd"/>
-      <w:r>
-        <w:rPr>
-          <w:rFonts w:ascii="Times New Roman" w:hAnsi="Times New Roman" w:cs="Times New Roman"/>
-        </w:rPr>
-        <w:t xml:space="preserve"> #</w:t>
-      </w:r>
-      <w:r>
-        <w:rPr>
-          <w:rFonts w:ascii="Times New Roman" w:hAnsi="Times New Roman" w:cs="Times New Roman"/>
-        </w:rPr>
-        <w:t>quit vi, writing out modified file to file named in original invocation</w:t>
-      </w:r>
-    </w:p>
-    <w:p>
-      <w:pPr>
-        <w:pStyle w:val="ListParagraph"/>
-        <w:numPr>
-          <w:ilvl w:val="4"/>
-          <w:numId w:val="1"/>
-        </w:numPr>
-        <w:rPr>
-          <w:rFonts w:ascii="Times New Roman" w:hAnsi="Times New Roman" w:cs="Times New Roman"/>
-        </w:rPr>
-      </w:pPr>
-      <w:proofErr w:type="gramStart"/>
-      <w:r>
-        <w:rPr>
-          <w:rFonts w:ascii="Times New Roman" w:hAnsi="Times New Roman" w:cs="Times New Roman"/>
-        </w:rPr>
-        <w:t>:q</w:t>
-      </w:r>
-      <w:proofErr w:type="gramEnd"/>
-      <w:r>
-        <w:rPr>
-          <w:rFonts w:ascii="Times New Roman" w:hAnsi="Times New Roman" w:cs="Times New Roman"/>
-        </w:rPr>
-        <w:t>! #</w:t>
-      </w:r>
-      <w:proofErr w:type="gramStart"/>
-      <w:r>
-        <w:rPr>
-          <w:rFonts w:ascii="Times New Roman" w:hAnsi="Times New Roman" w:cs="Times New Roman"/>
-        </w:rPr>
-        <w:t>quit</w:t>
-      </w:r>
-      <w:proofErr w:type="gramEnd"/>
-      <w:r>
-        <w:rPr>
-          <w:rFonts w:ascii="Times New Roman" w:hAnsi="Times New Roman" w:cs="Times New Roman"/>
-        </w:rPr>
-        <w:t xml:space="preserve"> vi even though latest changes have not been saved for this vi call</w:t>
-      </w:r>
-    </w:p>
-    <w:p>
-      <w:pPr>
-        <w:pStyle w:val="ListParagraph"/>
-        <w:numPr>
-          <w:ilvl w:val="2"/>
-          <w:numId w:val="1"/>
-        </w:numPr>
-        <w:rPr>
-          <w:rFonts w:ascii="Times New Roman" w:hAnsi="Times New Roman" w:cs="Times New Roman"/>
-        </w:rPr>
-      </w:pPr>
-      <w:proofErr w:type="gramStart"/>
-      <w:r>
-        <w:rPr>
-          <w:rFonts w:ascii="Times New Roman" w:hAnsi="Times New Roman" w:cs="Times New Roman"/>
-        </w:rPr>
-        <w:t>vi</w:t>
-      </w:r>
-      <w:proofErr w:type="gramEnd"/>
-      <w:r>
-        <w:rPr>
-          <w:rFonts w:ascii="Times New Roman" w:hAnsi="Times New Roman" w:cs="Times New Roman"/>
-        </w:rPr>
-        <w:t xml:space="preserve"> ~/.starcluster/</w:t>
-      </w:r>
-      <w:proofErr w:type="spellStart"/>
-      <w:r>
-        <w:rPr>
-          <w:rFonts w:ascii="Times New Roman" w:hAnsi="Times New Roman" w:cs="Times New Roman"/>
-        </w:rPr>
-        <w:t>config</w:t>
-      </w:r>
-      <w:proofErr w:type="spellEnd"/>
-    </w:p>
-    <w:p>
-      <w:pPr>
-        <w:pStyle w:val="ListParagraph"/>
-        <w:numPr>
-          <w:ilvl w:val="3"/>
+        <w:t xml:space="preserve">() </w:t>
+      </w:r>
+    </w:p>
+    <w:p>
+      <w:pPr>
+        <w:pStyle w:val="ListParagraph"/>
+        <w:numPr>
+          <w:ilvl w:val="0"/>
           <w:numId w:val="1"/>
         </w:numPr>
         <w:rPr>
@@ -786,15 +1897,6 @@
       </w:pPr>
       <w:bookmarkStart w:id="0" w:name="_GoBack"/>
       <w:bookmarkEnd w:id="0"/>
-    </w:p>
-    <w:p>
-      <w:pPr>
-        <w:pStyle w:val="ListParagraph"/>
-        <w:ind w:left="2880"/>
-        <w:rPr>
-          <w:rFonts w:ascii="Times New Roman" w:hAnsi="Times New Roman" w:cs="Times New Roman"/>
-        </w:rPr>
-      </w:pPr>
     </w:p>
     <w:p>
       <w:pPr>
@@ -837,7 +1939,7 @@
 </file>
 
 <file path=word/endnotes.xml><?xml version="1.0" encoding="utf-8"?>
-<w:endnotes xmlns:wpc="http://schemas.microsoft.com/office/word/2010/wordprocessingCanvas" xmlns:mo="http://schemas.microsoft.com/office/mac/office/2008/main" xmlns:mc="http://schemas.openxmlformats.org/markup-compatibility/2006" xmlns:mv="urn:schemas-microsoft-com:mac:vml" xmlns:o="urn:schemas-microsoft-com:office:office" xmlns:r="http://schemas.openxmlformats.org/officeDocument/2006/relationships" xmlns:m="http://schemas.openxmlformats.org/officeDocument/2006/math" xmlns:v="urn:schemas-microsoft-com:vml" xmlns:wp14="http://schemas.microsoft.com/office/word/2010/wordprocessingDrawing" xmlns:wp="http://schemas.openxmlformats.org/drawingml/2006/wordprocessingDrawing" xmlns:w10="urn:schemas-microsoft-com:office:word" xmlns:w="http://schemas.openxmlformats.org/wordprocessingml/2006/main" xmlns:w14="http://schemas.microsoft.com/office/word/2010/wordml" xmlns:wpg="http://schemas.microsoft.com/office/word/2010/wordprocessingGroup" xmlns:wpi="http://schemas.microsoft.com/office/word/2010/wordprocessingInk" xmlns:wne="http://schemas.microsoft.com/office/word/2006/wordml" xmlns:wps="http://schemas.microsoft.com/office/word/2010/wordprocessingShape" mc:Ignorable="w14 wp14">
+<w:endnotes xmlns:wpc="http://schemas.microsoft.com/office/word/2010/wordprocessingCanvas" xmlns:mo="http://schemas.microsoft.com/office/mac/office/2008/main" xmlns:mc="http://schemas.openxmlformats.org/markup-compatibility/2006" xmlns:mv="urn:schemas-microsoft-com:mac:vml" xmlns:o="urn:schemas-microsoft-com:office:office" xmlns:r="http://schemas.openxmlformats.org/officeDocument/2006/relationships" xmlns:m="http://schemas.openxmlformats.org/officeDocument/2006/math" xmlns:v="urn:schemas-microsoft-com:vml" xmlns:wp14="http://schemas.microsoft.com/office/word/2010/wordprocessingDrawing" xmlns:wp="http://schemas.openxmlformats.org/drawingml/2006/wordprocessingDrawing" xmlns:w10="urn:schemas-microsoft-com:office:word" xmlns:w="http://schemas.openxmlformats.org/wordprocessingml/2006/main" xmlns:w14="http://schemas.microsoft.com/office/word/2010/wordml" xmlns:w15="http://schemas.microsoft.com/office/word/2012/wordml" xmlns:wpg="http://schemas.microsoft.com/office/word/2010/wordprocessingGroup" xmlns:wpi="http://schemas.microsoft.com/office/word/2010/wordprocessingInk" xmlns:wne="http://schemas.microsoft.com/office/word/2006/wordml" xmlns:wps="http://schemas.microsoft.com/office/word/2010/wordprocessingShape" mc:Ignorable="w14 w15 wp14">
   <w:endnote w:type="separator" w:id="-1">
     <w:p>
       <w:r>
@@ -856,7 +1958,7 @@
 </file>
 
 <file path=word/footnotes.xml><?xml version="1.0" encoding="utf-8"?>
-<w:footnotes xmlns:wpc="http://schemas.microsoft.com/office/word/2010/wordprocessingCanvas" xmlns:mo="http://schemas.microsoft.com/office/mac/office/2008/main" xmlns:mc="http://schemas.openxmlformats.org/markup-compatibility/2006" xmlns:mv="urn:schemas-microsoft-com:mac:vml" xmlns:o="urn:schemas-microsoft-com:office:office" xmlns:r="http://schemas.openxmlformats.org/officeDocument/2006/relationships" xmlns:m="http://schemas.openxmlformats.org/officeDocument/2006/math" xmlns:v="urn:schemas-microsoft-com:vml" xmlns:wp14="http://schemas.microsoft.com/office/word/2010/wordprocessingDrawing" xmlns:wp="http://schemas.openxmlformats.org/drawingml/2006/wordprocessingDrawing" xmlns:w10="urn:schemas-microsoft-com:office:word" xmlns:w="http://schemas.openxmlformats.org/wordprocessingml/2006/main" xmlns:w14="http://schemas.microsoft.com/office/word/2010/wordml" xmlns:wpg="http://schemas.microsoft.com/office/word/2010/wordprocessingGroup" xmlns:wpi="http://schemas.microsoft.com/office/word/2010/wordprocessingInk" xmlns:wne="http://schemas.microsoft.com/office/word/2006/wordml" xmlns:wps="http://schemas.microsoft.com/office/word/2010/wordprocessingShape" mc:Ignorable="w14 wp14">
+<w:footnotes xmlns:wpc="http://schemas.microsoft.com/office/word/2010/wordprocessingCanvas" xmlns:mo="http://schemas.microsoft.com/office/mac/office/2008/main" xmlns:mc="http://schemas.openxmlformats.org/markup-compatibility/2006" xmlns:mv="urn:schemas-microsoft-com:mac:vml" xmlns:o="urn:schemas-microsoft-com:office:office" xmlns:r="http://schemas.openxmlformats.org/officeDocument/2006/relationships" xmlns:m="http://schemas.openxmlformats.org/officeDocument/2006/math" xmlns:v="urn:schemas-microsoft-com:vml" xmlns:wp14="http://schemas.microsoft.com/office/word/2010/wordprocessingDrawing" xmlns:wp="http://schemas.openxmlformats.org/drawingml/2006/wordprocessingDrawing" xmlns:w10="urn:schemas-microsoft-com:office:word" xmlns:w="http://schemas.openxmlformats.org/wordprocessingml/2006/main" xmlns:w14="http://schemas.microsoft.com/office/word/2010/wordml" xmlns:w15="http://schemas.microsoft.com/office/word/2012/wordml" xmlns:wpg="http://schemas.microsoft.com/office/word/2010/wordprocessingGroup" xmlns:wpi="http://schemas.microsoft.com/office/word/2010/wordprocessingInk" xmlns:wne="http://schemas.microsoft.com/office/word/2006/wordml" xmlns:wps="http://schemas.microsoft.com/office/word/2010/wordprocessingShape" mc:Ignorable="w14 w15 wp14">
   <w:footnote w:type="separator" w:id="-1">
     <w:p>
       <w:r>
@@ -875,7 +1977,7 @@
 </file>
 
 <file path=word/header1.xml><?xml version="1.0" encoding="utf-8"?>
-<w:hdr xmlns:wpc="http://schemas.microsoft.com/office/word/2010/wordprocessingCanvas" xmlns:mo="http://schemas.microsoft.com/office/mac/office/2008/main" xmlns:mc="http://schemas.openxmlformats.org/markup-compatibility/2006" xmlns:mv="urn:schemas-microsoft-com:mac:vml" xmlns:o="urn:schemas-microsoft-com:office:office" xmlns:r="http://schemas.openxmlformats.org/officeDocument/2006/relationships" xmlns:m="http://schemas.openxmlformats.org/officeDocument/2006/math" xmlns:v="urn:schemas-microsoft-com:vml" xmlns:wp14="http://schemas.microsoft.com/office/word/2010/wordprocessingDrawing" xmlns:wp="http://schemas.openxmlformats.org/drawingml/2006/wordprocessingDrawing" xmlns:w10="urn:schemas-microsoft-com:office:word" xmlns:w="http://schemas.openxmlformats.org/wordprocessingml/2006/main" xmlns:w14="http://schemas.microsoft.com/office/word/2010/wordml" xmlns:wpg="http://schemas.microsoft.com/office/word/2010/wordprocessingGroup" xmlns:wpi="http://schemas.microsoft.com/office/word/2010/wordprocessingInk" xmlns:wne="http://schemas.microsoft.com/office/word/2006/wordml" xmlns:wps="http://schemas.microsoft.com/office/word/2010/wordprocessingShape" mc:Ignorable="w14 wp14">
+<w:hdr xmlns:wpc="http://schemas.microsoft.com/office/word/2010/wordprocessingCanvas" xmlns:mo="http://schemas.microsoft.com/office/mac/office/2008/main" xmlns:mc="http://schemas.openxmlformats.org/markup-compatibility/2006" xmlns:mv="urn:schemas-microsoft-com:mac:vml" xmlns:o="urn:schemas-microsoft-com:office:office" xmlns:r="http://schemas.openxmlformats.org/officeDocument/2006/relationships" xmlns:m="http://schemas.openxmlformats.org/officeDocument/2006/math" xmlns:v="urn:schemas-microsoft-com:vml" xmlns:wp14="http://schemas.microsoft.com/office/word/2010/wordprocessingDrawing" xmlns:wp="http://schemas.openxmlformats.org/drawingml/2006/wordprocessingDrawing" xmlns:w10="urn:schemas-microsoft-com:office:word" xmlns:w="http://schemas.openxmlformats.org/wordprocessingml/2006/main" xmlns:w14="http://schemas.microsoft.com/office/word/2010/wordml" xmlns:w15="http://schemas.microsoft.com/office/word/2012/wordml" xmlns:wpg="http://schemas.microsoft.com/office/word/2010/wordprocessingGroup" xmlns:wpi="http://schemas.microsoft.com/office/word/2010/wordprocessingInk" xmlns:wne="http://schemas.microsoft.com/office/word/2006/wordml" xmlns:wps="http://schemas.microsoft.com/office/word/2010/wordprocessingShape" mc:Ignorable="w14 w15 wp14">
   <w:sdt>
     <w:sdtPr>
       <w:rPr>
@@ -889,6 +1991,7 @@
       <w:dataBinding w:prefixMappings="xmlns:ns0='http://schemas.openxmlformats.org/package/2006/metadata/core-properties' xmlns:ns1='http://purl.org/dc/elements/1.1/'" w:xpath="/ns0:coreProperties[1]/ns1:title[1]" w:storeItemID="{6C3C8BC8-F283-45AE-878A-BAB7291924A1}"/>
       <w:text/>
     </w:sdtPr>
+    <w:sdtEndPr/>
     <w:sdtContent>
       <w:p>
         <w:pPr>
@@ -929,6 +2032,7 @@
         <w:calendar w:val="gregorian"/>
       </w:date>
     </w:sdtPr>
+    <w:sdtEndPr/>
     <w:sdtContent>
       <w:p>
         <w:pPr>
@@ -960,7 +2064,7 @@
 </file>
 
 <file path=word/header2.xml><?xml version="1.0" encoding="utf-8"?>
-<w:hdr xmlns:wpc="http://schemas.microsoft.com/office/word/2010/wordprocessingCanvas" xmlns:mo="http://schemas.microsoft.com/office/mac/office/2008/main" xmlns:mc="http://schemas.openxmlformats.org/markup-compatibility/2006" xmlns:mv="urn:schemas-microsoft-com:mac:vml" xmlns:o="urn:schemas-microsoft-com:office:office" xmlns:r="http://schemas.openxmlformats.org/officeDocument/2006/relationships" xmlns:m="http://schemas.openxmlformats.org/officeDocument/2006/math" xmlns:v="urn:schemas-microsoft-com:vml" xmlns:wp14="http://schemas.microsoft.com/office/word/2010/wordprocessingDrawing" xmlns:wp="http://schemas.openxmlformats.org/drawingml/2006/wordprocessingDrawing" xmlns:w10="urn:schemas-microsoft-com:office:word" xmlns:w="http://schemas.openxmlformats.org/wordprocessingml/2006/main" xmlns:w14="http://schemas.microsoft.com/office/word/2010/wordml" xmlns:wpg="http://schemas.microsoft.com/office/word/2010/wordprocessingGroup" xmlns:wpi="http://schemas.microsoft.com/office/word/2010/wordprocessingInk" xmlns:wne="http://schemas.microsoft.com/office/word/2006/wordml" xmlns:wps="http://schemas.microsoft.com/office/word/2010/wordprocessingShape" mc:Ignorable="w14 wp14">
+<w:hdr xmlns:wpc="http://schemas.microsoft.com/office/word/2010/wordprocessingCanvas" xmlns:mo="http://schemas.microsoft.com/office/mac/office/2008/main" xmlns:mc="http://schemas.openxmlformats.org/markup-compatibility/2006" xmlns:mv="urn:schemas-microsoft-com:mac:vml" xmlns:o="urn:schemas-microsoft-com:office:office" xmlns:r="http://schemas.openxmlformats.org/officeDocument/2006/relationships" xmlns:m="http://schemas.openxmlformats.org/officeDocument/2006/math" xmlns:v="urn:schemas-microsoft-com:vml" xmlns:wp14="http://schemas.microsoft.com/office/word/2010/wordprocessingDrawing" xmlns:wp="http://schemas.openxmlformats.org/drawingml/2006/wordprocessingDrawing" xmlns:w10="urn:schemas-microsoft-com:office:word" xmlns:w="http://schemas.openxmlformats.org/wordprocessingml/2006/main" xmlns:w14="http://schemas.microsoft.com/office/word/2010/wordml" xmlns:w15="http://schemas.microsoft.com/office/word/2012/wordml" xmlns:wpg="http://schemas.microsoft.com/office/word/2010/wordprocessingGroup" xmlns:wpi="http://schemas.microsoft.com/office/word/2010/wordprocessingInk" xmlns:wne="http://schemas.microsoft.com/office/word/2006/wordml" xmlns:wps="http://schemas.microsoft.com/office/word/2010/wordprocessingShape" mc:Ignorable="w14 w15 wp14">
   <w:sdt>
     <w:sdtPr>
       <w:rPr>
@@ -970,12 +2074,10 @@
       </w:rPr>
       <w:alias w:val="Title"/>
       <w:id w:val="-1792582487"/>
-      <w:placeholder>
-        <w:docPart w:val="A06A5ECE6FFABB4F88E2FC8BBA7BF862"/>
-      </w:placeholder>
       <w:dataBinding w:prefixMappings="xmlns:ns0='http://schemas.openxmlformats.org/package/2006/metadata/core-properties' xmlns:ns1='http://purl.org/dc/elements/1.1/'" w:xpath="/ns0:coreProperties[1]/ns1:title[1]" w:storeItemID="{6C3C8BC8-F283-45AE-878A-BAB7291924A1}"/>
       <w:text/>
     </w:sdtPr>
+    <w:sdtEndPr/>
     <w:sdtContent>
       <w:p>
         <w:pPr>
@@ -1015,9 +2117,6 @@
       </w:rPr>
       <w:alias w:val="Date"/>
       <w:id w:val="478429994"/>
-      <w:placeholder>
-        <w:docPart w:val="5EAD6DF3A08C8741B2B27EDBBC3B804E"/>
-      </w:placeholder>
       <w:dataBinding w:prefixMappings="xmlns:ns0='http://schemas.microsoft.com/office/2006/coverPageProps'" w:xpath="/ns0:CoverPageProperties[1]/ns0:PublishDate[1]" w:storeItemID="{55AF091B-3C7A-41E3-B477-F2FDAA23CFDA}"/>
       <w:date>
         <w:dateFormat w:val="MMMM d, yyyy"/>
@@ -1026,6 +2125,7 @@
         <w:calendar w:val="gregorian"/>
       </w:date>
     </w:sdtPr>
+    <w:sdtEndPr/>
     <w:sdtContent>
       <w:p>
         <w:pPr>
@@ -1058,7 +2158,7 @@
 </file>
 
 <file path=word/numbering.xml><?xml version="1.0" encoding="utf-8"?>
-<w:numbering xmlns:wpc="http://schemas.microsoft.com/office/word/2010/wordprocessingCanvas" xmlns:mo="http://schemas.microsoft.com/office/mac/office/2008/main" xmlns:mc="http://schemas.openxmlformats.org/markup-compatibility/2006" xmlns:mv="urn:schemas-microsoft-com:mac:vml" xmlns:o="urn:schemas-microsoft-com:office:office" xmlns:r="http://schemas.openxmlformats.org/officeDocument/2006/relationships" xmlns:m="http://schemas.openxmlformats.org/officeDocument/2006/math" xmlns:v="urn:schemas-microsoft-com:vml" xmlns:wp14="http://schemas.microsoft.com/office/word/2010/wordprocessingDrawing" xmlns:wp="http://schemas.openxmlformats.org/drawingml/2006/wordprocessingDrawing" xmlns:w10="urn:schemas-microsoft-com:office:word" xmlns:w="http://schemas.openxmlformats.org/wordprocessingml/2006/main" xmlns:w14="http://schemas.microsoft.com/office/word/2010/wordml" xmlns:wpg="http://schemas.microsoft.com/office/word/2010/wordprocessingGroup" xmlns:wpi="http://schemas.microsoft.com/office/word/2010/wordprocessingInk" xmlns:wne="http://schemas.microsoft.com/office/word/2006/wordml" xmlns:wps="http://schemas.microsoft.com/office/word/2010/wordprocessingShape" mc:Ignorable="w14 wp14">
+<w:numbering xmlns:wpc="http://schemas.microsoft.com/office/word/2010/wordprocessingCanvas" xmlns:mo="http://schemas.microsoft.com/office/mac/office/2008/main" xmlns:mc="http://schemas.openxmlformats.org/markup-compatibility/2006" xmlns:mv="urn:schemas-microsoft-com:mac:vml" xmlns:o="urn:schemas-microsoft-com:office:office" xmlns:r="http://schemas.openxmlformats.org/officeDocument/2006/relationships" xmlns:m="http://schemas.openxmlformats.org/officeDocument/2006/math" xmlns:v="urn:schemas-microsoft-com:vml" xmlns:wp14="http://schemas.microsoft.com/office/word/2010/wordprocessingDrawing" xmlns:wp="http://schemas.openxmlformats.org/drawingml/2006/wordprocessingDrawing" xmlns:w10="urn:schemas-microsoft-com:office:word" xmlns:w="http://schemas.openxmlformats.org/wordprocessingml/2006/main" xmlns:w14="http://schemas.microsoft.com/office/word/2010/wordml" xmlns:w15="http://schemas.microsoft.com/office/word/2012/wordml" xmlns:wpg="http://schemas.microsoft.com/office/word/2010/wordprocessingGroup" xmlns:wpi="http://schemas.microsoft.com/office/word/2010/wordprocessingInk" xmlns:wne="http://schemas.microsoft.com/office/word/2006/wordml" xmlns:wps="http://schemas.microsoft.com/office/word/2010/wordprocessingShape" mc:Ignorable="w14 w15 wp14">
   <w:numPicBullet w:numPicBulletId="0">
     <w:pict>
       <v:shapetype id="_x0000_t75" coordsize="21600,21600" o:spt="75" o:preferrelative="t" path="m@4@5l@4@11@9@11@9@5xe" filled="f" stroked="f">
@@ -1080,14 +2180,14 @@
         <v:path o:extrusionok="f" gradientshapeok="t" o:connecttype="rect"/>
         <o:lock v:ext="edit" aspectratio="t"/>
       </v:shapetype>
-      <v:shape id="_x0000_i1041" type="#_x0000_t75" style="width:15pt;height:15pt" o:bullet="t">
+      <v:shape id="_x0000_i1114" type="#_x0000_t75" style="width:15.35pt;height:15.35pt" o:bullet="t">
         <v:imagedata r:id="rId1" o:title="Word Work File L_2"/>
       </v:shape>
     </w:pict>
   </w:numPicBullet>
   <w:numPicBullet w:numPicBulletId="1">
     <w:pict>
-      <v:shape id="_x0000_i1042" type="#_x0000_t75" style="width:13pt;height:13pt" o:bullet="t">
+      <v:shape id="_x0000_i1115" type="#_x0000_t75" style="width:13.45pt;height:13.45pt" o:bullet="t">
         <v:imagedata r:id="rId2" o:title="Stained Glass Ball"/>
       </v:shape>
     </w:pict>
@@ -1243,7 +2343,7 @@
         <w:rFonts w:ascii="Wingdings" w:hAnsi="Wingdings" w:hint="default"/>
       </w:rPr>
     </w:lvl>
-    <w:lvl w:ilvl="5" w:tplc="0409001B" w:tentative="1">
+    <w:lvl w:ilvl="5" w:tplc="0409001B">
       <w:start w:val="1"/>
       <w:numFmt w:val="lowerRoman"/>
       <w:lvlText w:val="%6."/>
@@ -1770,7 +2870,7 @@
 </file>
 
 <file path=word/styles.xml><?xml version="1.0" encoding="utf-8"?>
-<w:styles xmlns:mc="http://schemas.openxmlformats.org/markup-compatibility/2006" xmlns:r="http://schemas.openxmlformats.org/officeDocument/2006/relationships" xmlns:w="http://schemas.openxmlformats.org/wordprocessingml/2006/main" xmlns:w14="http://schemas.microsoft.com/office/word/2010/wordml" mc:Ignorable="w14">
+<w:styles xmlns:mc="http://schemas.openxmlformats.org/markup-compatibility/2006" xmlns:r="http://schemas.openxmlformats.org/officeDocument/2006/relationships" xmlns:w="http://schemas.openxmlformats.org/wordprocessingml/2006/main" xmlns:w14="http://schemas.microsoft.com/office/word/2010/wordml" xmlns:w15="http://schemas.microsoft.com/office/word/2012/wordml" mc:Ignorable="w14 w15">
   <w:docDefaults>
     <w:rPrDefault>
       <w:rPr>
@@ -1782,406 +2882,387 @@
     </w:rPrDefault>
     <w:pPrDefault/>
   </w:docDefaults>
-  <w:latentStyles w:defLockedState="0" w:defUIPriority="99" w:defSemiHidden="1" w:defUnhideWhenUsed="1" w:defQFormat="0" w:count="276">
-    <w:lsdException w:name="Normal" w:semiHidden="0" w:uiPriority="0" w:unhideWhenUsed="0" w:qFormat="1"/>
-    <w:lsdException w:name="heading 1" w:semiHidden="0" w:uiPriority="9" w:unhideWhenUsed="0" w:qFormat="1"/>
-    <w:lsdException w:name="heading 2" w:uiPriority="9" w:qFormat="1"/>
-    <w:lsdException w:name="heading 3" w:uiPriority="9" w:qFormat="1"/>
-    <w:lsdException w:name="heading 4" w:uiPriority="9" w:qFormat="1"/>
-    <w:lsdException w:name="heading 5" w:uiPriority="9" w:qFormat="1"/>
-    <w:lsdException w:name="heading 6" w:uiPriority="9" w:qFormat="1"/>
-    <w:lsdException w:name="heading 7" w:uiPriority="9" w:qFormat="1"/>
-    <w:lsdException w:name="heading 8" w:uiPriority="9" w:qFormat="1"/>
-    <w:lsdException w:name="heading 9" w:uiPriority="9" w:qFormat="1"/>
-    <w:lsdException w:name="toc 1" w:uiPriority="39"/>
-    <w:lsdException w:name="toc 2" w:uiPriority="39"/>
-    <w:lsdException w:name="toc 3" w:uiPriority="39"/>
-    <w:lsdException w:name="toc 4" w:uiPriority="39"/>
-    <w:lsdException w:name="toc 5" w:uiPriority="39"/>
-    <w:lsdException w:name="toc 6" w:uiPriority="39"/>
-    <w:lsdException w:name="toc 7" w:uiPriority="39"/>
-    <w:lsdException w:name="toc 8" w:uiPriority="39"/>
-    <w:lsdException w:name="toc 9" w:uiPriority="39"/>
-    <w:lsdException w:name="caption" w:uiPriority="35" w:qFormat="1"/>
-    <w:lsdException w:name="Title" w:semiHidden="0" w:uiPriority="10" w:unhideWhenUsed="0" w:qFormat="1"/>
-    <w:lsdException w:name="Default Paragraph Font" w:uiPriority="1"/>
-    <w:lsdException w:name="Subtitle" w:semiHidden="0" w:uiPriority="11" w:unhideWhenUsed="0" w:qFormat="1"/>
-    <w:lsdException w:name="Strong" w:semiHidden="0" w:uiPriority="22" w:unhideWhenUsed="0" w:qFormat="1"/>
-    <w:lsdException w:name="Emphasis" w:semiHidden="0" w:uiPriority="20" w:unhideWhenUsed="0" w:qFormat="1"/>
-    <w:lsdException w:name="Table Grid" w:semiHidden="0" w:uiPriority="59" w:unhideWhenUsed="0"/>
-    <w:lsdException w:name="Placeholder Text" w:unhideWhenUsed="0"/>
-    <w:lsdException w:name="No Spacing" w:semiHidden="0" w:uiPriority="1" w:unhideWhenUsed="0" w:qFormat="1"/>
-    <w:lsdException w:name="Light Shading" w:semiHidden="0" w:uiPriority="60" w:unhideWhenUsed="0"/>
-    <w:lsdException w:name="Light List" w:semiHidden="0" w:uiPriority="61" w:unhideWhenUsed="0"/>
-    <w:lsdException w:name="Light Grid" w:semiHidden="0" w:uiPriority="62" w:unhideWhenUsed="0"/>
-    <w:lsdException w:name="Medium Shading 1" w:semiHidden="0" w:uiPriority="63" w:unhideWhenUsed="0"/>
-    <w:lsdException w:name="Medium Shading 2" w:semiHidden="0" w:uiPriority="64" w:unhideWhenUsed="0"/>
-    <w:lsdException w:name="Medium List 1" w:semiHidden="0" w:uiPriority="65" w:unhideWhenUsed="0"/>
-    <w:lsdException w:name="Medium List 2" w:semiHidden="0" w:uiPriority="66" w:unhideWhenUsed="0"/>
-    <w:lsdException w:name="Medium Grid 1" w:semiHidden="0" w:uiPriority="67" w:unhideWhenUsed="0"/>
-    <w:lsdException w:name="Medium Grid 2" w:semiHidden="0" w:uiPriority="68" w:unhideWhenUsed="0"/>
-    <w:lsdException w:name="Medium Grid 3" w:semiHidden="0" w:uiPriority="69" w:unhideWhenUsed="0"/>
-    <w:lsdException w:name="Dark List" w:semiHidden="0" w:uiPriority="70" w:unhideWhenUsed="0"/>
-    <w:lsdException w:name="Colorful Shading" w:semiHidden="0" w:uiPriority="71" w:unhideWhenUsed="0"/>
-    <w:lsdException w:name="Colorful List" w:semiHidden="0" w:uiPriority="72" w:unhideWhenUsed="0"/>
-    <w:lsdException w:name="Colorful Grid" w:semiHidden="0" w:uiPriority="73" w:unhideWhenUsed="0"/>
-    <w:lsdException w:name="Light Shading Accent 1" w:semiHidden="0" w:uiPriority="60" w:unhideWhenUsed="0"/>
-    <w:lsdException w:name="Light List Accent 1" w:semiHidden="0" w:uiPriority="61" w:unhideWhenUsed="0"/>
-    <w:lsdException w:name="Light Grid Accent 1" w:semiHidden="0" w:uiPriority="62" w:unhideWhenUsed="0"/>
-    <w:lsdException w:name="Medium Shading 1 Accent 1" w:semiHidden="0" w:uiPriority="63" w:unhideWhenUsed="0"/>
-    <w:lsdException w:name="Medium Shading 2 Accent 1" w:semiHidden="0" w:uiPriority="64" w:unhideWhenUsed="0"/>
-    <w:lsdException w:name="Medium List 1 Accent 1" w:semiHidden="0" w:uiPriority="65" w:unhideWhenUsed="0"/>
-    <w:lsdException w:name="Revision" w:unhideWhenUsed="0"/>
-    <w:lsdException w:name="List Paragraph" w:semiHidden="0" w:uiPriority="34" w:unhideWhenUsed="0" w:qFormat="1"/>
-    <w:lsdException w:name="Quote" w:semiHidden="0" w:uiPriority="29" w:unhideWhenUsed="0" w:qFormat="1"/>
-    <w:lsdException w:name="Intense Quote" w:semiHidden="0" w:uiPriority="30" w:unhideWhenUsed="0" w:qFormat="1"/>
-    <w:lsdException w:name="Medium List 2 Accent 1" w:semiHidden="0" w:uiPriority="66" w:unhideWhenUsed="0"/>
-    <w:lsdException w:name="Medium Grid 1 Accent 1" w:semiHidden="0" w:uiPriority="67" w:unhideWhenUsed="0"/>
-    <w:lsdException w:name="Medium Grid 2 Accent 1" w:semiHidden="0" w:uiPriority="68" w:unhideWhenUsed="0"/>
-    <w:lsdException w:name="Medium Grid 3 Accent 1" w:semiHidden="0" w:uiPriority="69" w:unhideWhenUsed="0"/>
-    <w:lsdException w:name="Dark List Accent 1" w:semiHidden="0" w:uiPriority="70" w:unhideWhenUsed="0"/>
-    <w:lsdException w:name="Colorful Shading Accent 1" w:semiHidden="0" w:uiPriority="71" w:unhideWhenUsed="0"/>
-    <w:lsdException w:name="Colorful List Accent 1" w:semiHidden="0" w:uiPriority="72" w:unhideWhenUsed="0"/>
-    <w:lsdException w:name="Colorful Grid Accent 1" w:semiHidden="0" w:uiPriority="73" w:unhideWhenUsed="0"/>
-    <w:lsdException w:name="Light Shading Accent 2" w:semiHidden="0" w:uiPriority="60" w:unhideWhenUsed="0"/>
-    <w:lsdException w:name="Light List Accent 2" w:semiHidden="0" w:uiPriority="61" w:unhideWhenUsed="0"/>
-    <w:lsdException w:name="Light Grid Accent 2" w:semiHidden="0" w:uiPriority="62" w:unhideWhenUsed="0"/>
-    <w:lsdException w:name="Medium Shading 1 Accent 2" w:semiHidden="0" w:uiPriority="63" w:unhideWhenUsed="0"/>
-    <w:lsdException w:name="Medium Shading 2 Accent 2" w:semiHidden="0" w:uiPriority="64" w:unhideWhenUsed="0"/>
-    <w:lsdException w:name="Medium List 1 Accent 2" w:semiHidden="0" w:uiPriority="65" w:unhideWhenUsed="0"/>
-    <w:lsdException w:name="Medium List 2 Accent 2" w:semiHidden="0" w:uiPriority="66" w:unhideWhenUsed="0"/>
-    <w:lsdException w:name="Medium Grid 1 Accent 2" w:semiHidden="0" w:uiPriority="67" w:unhideWhenUsed="0"/>
-    <w:lsdException w:name="Medium Grid 2 Accent 2" w:semiHidden="0" w:uiPriority="68" w:unhideWhenUsed="0"/>
-    <w:lsdException w:name="Medium Grid 3 Accent 2" w:semiHidden="0" w:uiPriority="69" w:unhideWhenUsed="0"/>
-    <w:lsdException w:name="Dark List Accent 2" w:semiHidden="0" w:uiPriority="70" w:unhideWhenUsed="0"/>
-    <w:lsdException w:name="Colorful Shading Accent 2" w:semiHidden="0" w:uiPriority="71" w:unhideWhenUsed="0"/>
-    <w:lsdException w:name="Colorful List Accent 2" w:semiHidden="0" w:uiPriority="72" w:unhideWhenUsed="0"/>
-    <w:lsdException w:name="Colorful Grid Accent 2" w:semiHidden="0" w:uiPriority="73" w:unhideWhenUsed="0"/>
-    <w:lsdException w:name="Light Shading Accent 3" w:semiHidden="0" w:uiPriority="60" w:unhideWhenUsed="0"/>
-    <w:lsdException w:name="Light List Accent 3" w:semiHidden="0" w:uiPriority="61" w:unhideWhenUsed="0"/>
-    <w:lsdException w:name="Light Grid Accent 3" w:semiHidden="0" w:uiPriority="62" w:unhideWhenUsed="0"/>
-    <w:lsdException w:name="Medium Shading 1 Accent 3" w:semiHidden="0" w:uiPriority="63" w:unhideWhenUsed="0"/>
-    <w:lsdException w:name="Medium Shading 2 Accent 3" w:semiHidden="0" w:uiPriority="64" w:unhideWhenUsed="0"/>
-    <w:lsdException w:name="Medium List 1 Accent 3" w:semiHidden="0" w:uiPriority="65" w:unhideWhenUsed="0"/>
-    <w:lsdException w:name="Medium List 2 Accent 3" w:semiHidden="0" w:uiPriority="66" w:unhideWhenUsed="0"/>
-    <w:lsdException w:name="Medium Grid 1 Accent 3" w:semiHidden="0" w:uiPriority="67" w:unhideWhenUsed="0"/>
-    <w:lsdException w:name="Medium Grid 2 Accent 3" w:semiHidden="0" w:uiPriority="68" w:unhideWhenUsed="0"/>
-    <w:lsdException w:name="Medium Grid 3 Accent 3" w:semiHidden="0" w:uiPriority="69" w:unhideWhenUsed="0"/>
-    <w:lsdException w:name="Dark List Accent 3" w:semiHidden="0" w:uiPriority="70" w:unhideWhenUsed="0"/>
-    <w:lsdException w:name="Colorful Shading Accent 3" w:semiHidden="0" w:uiPriority="71" w:unhideWhenUsed="0"/>
-    <w:lsdException w:name="Colorful List Accent 3" w:semiHidden="0" w:uiPriority="72" w:unhideWhenUsed="0"/>
-    <w:lsdException w:name="Colorful Grid Accent 3" w:semiHidden="0" w:uiPriority="73" w:unhideWhenUsed="0"/>
-    <w:lsdException w:name="Light Shading Accent 4" w:semiHidden="0" w:uiPriority="60" w:unhideWhenUsed="0"/>
-    <w:lsdException w:name="Light List Accent 4" w:semiHidden="0" w:uiPriority="61" w:unhideWhenUsed="0"/>
-    <w:lsdException w:name="Light Grid Accent 4" w:semiHidden="0" w:uiPriority="62" w:unhideWhenUsed="0"/>
-    <w:lsdException w:name="Medium Shading 1 Accent 4" w:semiHidden="0" w:uiPriority="63" w:unhideWhenUsed="0"/>
-    <w:lsdException w:name="Medium Shading 2 Accent 4" w:semiHidden="0" w:uiPriority="64" w:unhideWhenUsed="0"/>
-    <w:lsdException w:name="Medium List 1 Accent 4" w:semiHidden="0" w:uiPriority="65" w:unhideWhenUsed="0"/>
-    <w:lsdException w:name="Medium List 2 Accent 4" w:semiHidden="0" w:uiPriority="66" w:unhideWhenUsed="0"/>
-    <w:lsdException w:name="Medium Grid 1 Accent 4" w:semiHidden="0" w:uiPriority="67" w:unhideWhenUsed="0"/>
-    <w:lsdException w:name="Medium Grid 2 Accent 4" w:semiHidden="0" w:uiPriority="68" w:unhideWhenUsed="0"/>
-    <w:lsdException w:name="Medium Grid 3 Accent 4" w:semiHidden="0" w:uiPriority="69" w:unhideWhenUsed="0"/>
-    <w:lsdException w:name="Dark List Accent 4" w:semiHidden="0" w:uiPriority="70" w:unhideWhenUsed="0"/>
-    <w:lsdException w:name="Colorful Shading Accent 4" w:semiHidden="0" w:uiPriority="71" w:unhideWhenUsed="0"/>
-    <w:lsdException w:name="Colorful List Accent 4" w:semiHidden="0" w:uiPriority="72" w:unhideWhenUsed="0"/>
-    <w:lsdException w:name="Colorful Grid Accent 4" w:semiHidden="0" w:uiPriority="73" w:unhideWhenUsed="0"/>
-    <w:lsdException w:name="Light Shading Accent 5" w:semiHidden="0" w:uiPriority="60" w:unhideWhenUsed="0"/>
-    <w:lsdException w:name="Light List Accent 5" w:semiHidden="0" w:uiPriority="61" w:unhideWhenUsed="0"/>
-    <w:lsdException w:name="Light Grid Accent 5" w:semiHidden="0" w:uiPriority="62" w:unhideWhenUsed="0"/>
-    <w:lsdException w:name="Medium Shading 1 Accent 5" w:semiHidden="0" w:uiPriority="63" w:unhideWhenUsed="0"/>
-    <w:lsdException w:name="Medium Shading 2 Accent 5" w:semiHidden="0" w:uiPriority="64" w:unhideWhenUsed="0"/>
-    <w:lsdException w:name="Medium List 1 Accent 5" w:semiHidden="0" w:uiPriority="65" w:unhideWhenUsed="0"/>
-    <w:lsdException w:name="Medium List 2 Accent 5" w:semiHidden="0" w:uiPriority="66" w:unhideWhenUsed="0"/>
-    <w:lsdException w:name="Medium Grid 1 Accent 5" w:semiHidden="0" w:uiPriority="67" w:unhideWhenUsed="0"/>
-    <w:lsdException w:name="Medium Grid 2 Accent 5" w:semiHidden="0" w:uiPriority="68" w:unhideWhenUsed="0"/>
-    <w:lsdException w:name="Medium Grid 3 Accent 5" w:semiHidden="0" w:uiPriority="69" w:unhideWhenUsed="0"/>
-    <w:lsdException w:name="Dark List Accent 5" w:semiHidden="0" w:uiPriority="70" w:unhideWhenUsed="0"/>
-    <w:lsdException w:name="Colorful Shading Accent 5" w:semiHidden="0" w:uiPriority="71" w:unhideWhenUsed="0"/>
-    <w:lsdException w:name="Colorful List Accent 5" w:semiHidden="0" w:uiPriority="72" w:unhideWhenUsed="0"/>
-    <w:lsdException w:name="Colorful Grid Accent 5" w:semiHidden="0" w:uiPriority="73" w:unhideWhenUsed="0"/>
-    <w:lsdException w:name="Light Shading Accent 6" w:semiHidden="0" w:uiPriority="60" w:unhideWhenUsed="0"/>
-    <w:lsdException w:name="Light List Accent 6" w:semiHidden="0" w:uiPriority="61" w:unhideWhenUsed="0"/>
-    <w:lsdException w:name="Light Grid Accent 6" w:semiHidden="0" w:uiPriority="62" w:unhideWhenUsed="0"/>
-    <w:lsdException w:name="Medium Shading 1 Accent 6" w:semiHidden="0" w:uiPriority="63" w:unhideWhenUsed="0"/>
-    <w:lsdException w:name="Medium Shading 2 Accent 6" w:semiHidden="0" w:uiPriority="64" w:unhideWhenUsed="0"/>
-    <w:lsdException w:name="Medium List 1 Accent 6" w:semiHidden="0" w:uiPriority="65" w:unhideWhenUsed="0"/>
-    <w:lsdException w:name="Medium List 2 Accent 6" w:semiHidden="0" w:uiPriority="66" w:unhideWhenUsed="0"/>
-    <w:lsdException w:name="Medium Grid 1 Accent 6" w:semiHidden="0" w:uiPriority="67" w:unhideWhenUsed="0"/>
-    <w:lsdException w:name="Medium Grid 2 Accent 6" w:semiHidden="0" w:uiPriority="68" w:unhideWhenUsed="0"/>
-    <w:lsdException w:name="Medium Grid 3 Accent 6" w:semiHidden="0" w:uiPriority="69" w:unhideWhenUsed="0"/>
-    <w:lsdException w:name="Dark List Accent 6" w:semiHidden="0" w:uiPriority="70" w:unhideWhenUsed="0"/>
-    <w:lsdException w:name="Colorful Shading Accent 6" w:semiHidden="0" w:uiPriority="71" w:unhideWhenUsed="0"/>
-    <w:lsdException w:name="Colorful List Accent 6" w:semiHidden="0" w:uiPriority="72" w:unhideWhenUsed="0"/>
-    <w:lsdException w:name="Colorful Grid Accent 6" w:semiHidden="0" w:uiPriority="73" w:unhideWhenUsed="0"/>
-    <w:lsdException w:name="Subtle Emphasis" w:semiHidden="0" w:uiPriority="19" w:unhideWhenUsed="0" w:qFormat="1"/>
-    <w:lsdException w:name="Intense Emphasis" w:semiHidden="0" w:uiPriority="21" w:unhideWhenUsed="0" w:qFormat="1"/>
-    <w:lsdException w:name="Subtle Reference" w:semiHidden="0" w:uiPriority="31" w:unhideWhenUsed="0" w:qFormat="1"/>
-    <w:lsdException w:name="Intense Reference" w:semiHidden="0" w:uiPriority="32" w:unhideWhenUsed="0" w:qFormat="1"/>
-    <w:lsdException w:name="Book Title" w:semiHidden="0" w:uiPriority="33" w:unhideWhenUsed="0" w:qFormat="1"/>
-    <w:lsdException w:name="Bibliography" w:uiPriority="37"/>
-    <w:lsdException w:name="TOC Heading" w:uiPriority="39" w:qFormat="1"/>
-  </w:latentStyles>
-  <w:style w:type="paragraph" w:default="1" w:styleId="Normal">
-    <w:name w:val="Normal"/>
-    <w:qFormat/>
-  </w:style>
-  <w:style w:type="character" w:default="1" w:styleId="DefaultParagraphFont">
-    <w:name w:val="Default Paragraph Font"/>
-    <w:uiPriority w:val="1"/>
-    <w:semiHidden/>
-    <w:unhideWhenUsed/>
-  </w:style>
-  <w:style w:type="table" w:default="1" w:styleId="TableNormal">
-    <w:name w:val="Normal Table"/>
-    <w:uiPriority w:val="99"/>
-    <w:semiHidden/>
-    <w:unhideWhenUsed/>
-    <w:tblPr>
-      <w:tblInd w:w="0" w:type="dxa"/>
-      <w:tblCellMar>
-        <w:top w:w="0" w:type="dxa"/>
-        <w:left w:w="108" w:type="dxa"/>
-        <w:bottom w:w="0" w:type="dxa"/>
-        <w:right w:w="108" w:type="dxa"/>
-      </w:tblCellMar>
-    </w:tblPr>
-  </w:style>
-  <w:style w:type="numbering" w:default="1" w:styleId="NoList">
-    <w:name w:val="No List"/>
-    <w:uiPriority w:val="99"/>
-    <w:semiHidden/>
-    <w:unhideWhenUsed/>
-  </w:style>
-  <w:style w:type="paragraph" w:styleId="Header">
-    <w:name w:val="header"/>
-    <w:basedOn w:val="Normal"/>
-    <w:link w:val="HeaderChar"/>
-    <w:uiPriority w:val="99"/>
-    <w:unhideWhenUsed/>
-    <w:rsid w:val="00B55E15"/>
-    <w:pPr>
-      <w:tabs>
-        <w:tab w:val="center" w:pos="4320"/>
-        <w:tab w:val="right" w:pos="8640"/>
-      </w:tabs>
-    </w:pPr>
-  </w:style>
-  <w:style w:type="character" w:customStyle="1" w:styleId="HeaderChar">
-    <w:name w:val="Header Char"/>
-    <w:basedOn w:val="DefaultParagraphFont"/>
-    <w:link w:val="Header"/>
-    <w:uiPriority w:val="99"/>
-    <w:rsid w:val="00B55E15"/>
-  </w:style>
-  <w:style w:type="paragraph" w:styleId="Footer">
-    <w:name w:val="footer"/>
-    <w:basedOn w:val="Normal"/>
-    <w:link w:val="FooterChar"/>
-    <w:uiPriority w:val="99"/>
-    <w:unhideWhenUsed/>
-    <w:rsid w:val="00B55E15"/>
-    <w:pPr>
-      <w:tabs>
-        <w:tab w:val="center" w:pos="4320"/>
-        <w:tab w:val="right" w:pos="8640"/>
-      </w:tabs>
-    </w:pPr>
-  </w:style>
-  <w:style w:type="character" w:customStyle="1" w:styleId="FooterChar">
-    <w:name w:val="Footer Char"/>
-    <w:basedOn w:val="DefaultParagraphFont"/>
-    <w:link w:val="Footer"/>
-    <w:uiPriority w:val="99"/>
-    <w:rsid w:val="00B55E15"/>
-  </w:style>
-  <w:style w:type="paragraph" w:styleId="ListParagraph">
-    <w:name w:val="List Paragraph"/>
-    <w:basedOn w:val="Normal"/>
-    <w:uiPriority w:val="34"/>
-    <w:qFormat/>
-    <w:rsid w:val="00B55E15"/>
-    <w:pPr>
-      <w:ind w:left="720"/>
-      <w:contextualSpacing/>
-    </w:pPr>
-  </w:style>
-  <w:style w:type="character" w:styleId="Hyperlink">
-    <w:name w:val="Hyperlink"/>
-    <w:basedOn w:val="DefaultParagraphFont"/>
-    <w:uiPriority w:val="99"/>
-    <w:unhideWhenUsed/>
-    <w:rsid w:val="002725DA"/>
-    <w:rPr>
-      <w:color w:val="0000FF" w:themeColor="hyperlink"/>
-      <w:u w:val="single"/>
-    </w:rPr>
-  </w:style>
-  <w:style w:type="character" w:styleId="FollowedHyperlink">
-    <w:name w:val="FollowedHyperlink"/>
-    <w:basedOn w:val="DefaultParagraphFont"/>
-    <w:uiPriority w:val="99"/>
-    <w:semiHidden/>
-    <w:unhideWhenUsed/>
-    <w:rsid w:val="00A91C61"/>
-    <w:rPr>
-      <w:color w:val="800080" w:themeColor="followedHyperlink"/>
-      <w:u w:val="single"/>
-    </w:rPr>
-  </w:style>
-</w:styles>
-</file>
-
-<file path=word/stylesWithEffects.xml><?xml version="1.0" encoding="utf-8"?>
-<w:styles xmlns:wpc="http://schemas.microsoft.com/office/word/2010/wordprocessingCanvas" xmlns:mo="http://schemas.microsoft.com/office/mac/office/2008/main" xmlns:mc="http://schemas.openxmlformats.org/markup-compatibility/2006" xmlns:mv="urn:schemas-microsoft-com:mac:vml" xmlns:o="urn:schemas-microsoft-com:office:office" xmlns:r="http://schemas.openxmlformats.org/officeDocument/2006/relationships" xmlns:m="http://schemas.openxmlformats.org/officeDocument/2006/math" xmlns:v="urn:schemas-microsoft-com:vml" xmlns:wp14="http://schemas.microsoft.com/office/word/2010/wordprocessingDrawing" xmlns:wp="http://schemas.openxmlformats.org/drawingml/2006/wordprocessingDrawing" xmlns:w10="urn:schemas-microsoft-com:office:word" xmlns:w="http://schemas.openxmlformats.org/wordprocessingml/2006/main" xmlns:w14="http://schemas.microsoft.com/office/word/2010/wordml" xmlns:wpg="http://schemas.microsoft.com/office/word/2010/wordprocessingGroup" xmlns:wpi="http://schemas.microsoft.com/office/word/2010/wordprocessingInk" xmlns:wne="http://schemas.microsoft.com/office/word/2006/wordml" xmlns:wps="http://schemas.microsoft.com/office/word/2010/wordprocessingShape" mc:Ignorable="w14 wp14">
-  <w:docDefaults>
-    <w:rPrDefault>
-      <w:rPr>
-        <w:rFonts w:asciiTheme="minorHAnsi" w:eastAsiaTheme="minorEastAsia" w:hAnsiTheme="minorHAnsi" w:cstheme="minorBidi"/>
-        <w:sz w:val="24"/>
-        <w:szCs w:val="24"/>
-        <w:lang w:val="en-US" w:eastAsia="en-US" w:bidi="ar-SA"/>
-      </w:rPr>
-    </w:rPrDefault>
-    <w:pPrDefault/>
-  </w:docDefaults>
-  <w:latentStyles w:defLockedState="0" w:defUIPriority="99" w:defSemiHidden="1" w:defUnhideWhenUsed="1" w:defQFormat="0" w:count="276">
-    <w:lsdException w:name="Normal" w:semiHidden="0" w:uiPriority="0" w:unhideWhenUsed="0" w:qFormat="1"/>
-    <w:lsdException w:name="heading 1" w:semiHidden="0" w:uiPriority="9" w:unhideWhenUsed="0" w:qFormat="1"/>
-    <w:lsdException w:name="heading 2" w:uiPriority="9" w:qFormat="1"/>
-    <w:lsdException w:name="heading 3" w:uiPriority="9" w:qFormat="1"/>
-    <w:lsdException w:name="heading 4" w:uiPriority="9" w:qFormat="1"/>
-    <w:lsdException w:name="heading 5" w:uiPriority="9" w:qFormat="1"/>
-    <w:lsdException w:name="heading 6" w:uiPriority="9" w:qFormat="1"/>
-    <w:lsdException w:name="heading 7" w:uiPriority="9" w:qFormat="1"/>
-    <w:lsdException w:name="heading 8" w:uiPriority="9" w:qFormat="1"/>
-    <w:lsdException w:name="heading 9" w:uiPriority="9" w:qFormat="1"/>
-    <w:lsdException w:name="toc 1" w:uiPriority="39"/>
-    <w:lsdException w:name="toc 2" w:uiPriority="39"/>
-    <w:lsdException w:name="toc 3" w:uiPriority="39"/>
-    <w:lsdException w:name="toc 4" w:uiPriority="39"/>
-    <w:lsdException w:name="toc 5" w:uiPriority="39"/>
-    <w:lsdException w:name="toc 6" w:uiPriority="39"/>
-    <w:lsdException w:name="toc 7" w:uiPriority="39"/>
-    <w:lsdException w:name="toc 8" w:uiPriority="39"/>
-    <w:lsdException w:name="toc 9" w:uiPriority="39"/>
-    <w:lsdException w:name="caption" w:uiPriority="35" w:qFormat="1"/>
-    <w:lsdException w:name="Title" w:semiHidden="0" w:uiPriority="10" w:unhideWhenUsed="0" w:qFormat="1"/>
-    <w:lsdException w:name="Default Paragraph Font" w:uiPriority="1"/>
-    <w:lsdException w:name="Subtitle" w:semiHidden="0" w:uiPriority="11" w:unhideWhenUsed="0" w:qFormat="1"/>
-    <w:lsdException w:name="Strong" w:semiHidden="0" w:uiPriority="22" w:unhideWhenUsed="0" w:qFormat="1"/>
-    <w:lsdException w:name="Emphasis" w:semiHidden="0" w:uiPriority="20" w:unhideWhenUsed="0" w:qFormat="1"/>
-    <w:lsdException w:name="Table Grid" w:semiHidden="0" w:uiPriority="59" w:unhideWhenUsed="0"/>
-    <w:lsdException w:name="Placeholder Text" w:unhideWhenUsed="0"/>
-    <w:lsdException w:name="No Spacing" w:semiHidden="0" w:uiPriority="1" w:unhideWhenUsed="0" w:qFormat="1"/>
-    <w:lsdException w:name="Light Shading" w:semiHidden="0" w:uiPriority="60" w:unhideWhenUsed="0"/>
-    <w:lsdException w:name="Light List" w:semiHidden="0" w:uiPriority="61" w:unhideWhenUsed="0"/>
-    <w:lsdException w:name="Light Grid" w:semiHidden="0" w:uiPriority="62" w:unhideWhenUsed="0"/>
-    <w:lsdException w:name="Medium Shading 1" w:semiHidden="0" w:uiPriority="63" w:unhideWhenUsed="0"/>
-    <w:lsdException w:name="Medium Shading 2" w:semiHidden="0" w:uiPriority="64" w:unhideWhenUsed="0"/>
-    <w:lsdException w:name="Medium List 1" w:semiHidden="0" w:uiPriority="65" w:unhideWhenUsed="0"/>
-    <w:lsdException w:name="Medium List 2" w:semiHidden="0" w:uiPriority="66" w:unhideWhenUsed="0"/>
-    <w:lsdException w:name="Medium Grid 1" w:semiHidden="0" w:uiPriority="67" w:unhideWhenUsed="0"/>
-    <w:lsdException w:name="Medium Grid 2" w:semiHidden="0" w:uiPriority="68" w:unhideWhenUsed="0"/>
-    <w:lsdException w:name="Medium Grid 3" w:semiHidden="0" w:uiPriority="69" w:unhideWhenUsed="0"/>
-    <w:lsdException w:name="Dark List" w:semiHidden="0" w:uiPriority="70" w:unhideWhenUsed="0"/>
-    <w:lsdException w:name="Colorful Shading" w:semiHidden="0" w:uiPriority="71" w:unhideWhenUsed="0"/>
-    <w:lsdException w:name="Colorful List" w:semiHidden="0" w:uiPriority="72" w:unhideWhenUsed="0"/>
-    <w:lsdException w:name="Colorful Grid" w:semiHidden="0" w:uiPriority="73" w:unhideWhenUsed="0"/>
-    <w:lsdException w:name="Light Shading Accent 1" w:semiHidden="0" w:uiPriority="60" w:unhideWhenUsed="0"/>
-    <w:lsdException w:name="Light List Accent 1" w:semiHidden="0" w:uiPriority="61" w:unhideWhenUsed="0"/>
-    <w:lsdException w:name="Light Grid Accent 1" w:semiHidden="0" w:uiPriority="62" w:unhideWhenUsed="0"/>
-    <w:lsdException w:name="Medium Shading 1 Accent 1" w:semiHidden="0" w:uiPriority="63" w:unhideWhenUsed="0"/>
-    <w:lsdException w:name="Medium Shading 2 Accent 1" w:semiHidden="0" w:uiPriority="64" w:unhideWhenUsed="0"/>
-    <w:lsdException w:name="Medium List 1 Accent 1" w:semiHidden="0" w:uiPriority="65" w:unhideWhenUsed="0"/>
-    <w:lsdException w:name="Revision" w:unhideWhenUsed="0"/>
-    <w:lsdException w:name="List Paragraph" w:semiHidden="0" w:uiPriority="34" w:unhideWhenUsed="0" w:qFormat="1"/>
-    <w:lsdException w:name="Quote" w:semiHidden="0" w:uiPriority="29" w:unhideWhenUsed="0" w:qFormat="1"/>
-    <w:lsdException w:name="Intense Quote" w:semiHidden="0" w:uiPriority="30" w:unhideWhenUsed="0" w:qFormat="1"/>
-    <w:lsdException w:name="Medium List 2 Accent 1" w:semiHidden="0" w:uiPriority="66" w:unhideWhenUsed="0"/>
-    <w:lsdException w:name="Medium Grid 1 Accent 1" w:semiHidden="0" w:uiPriority="67" w:unhideWhenUsed="0"/>
-    <w:lsdException w:name="Medium Grid 2 Accent 1" w:semiHidden="0" w:uiPriority="68" w:unhideWhenUsed="0"/>
-    <w:lsdException w:name="Medium Grid 3 Accent 1" w:semiHidden="0" w:uiPriority="69" w:unhideWhenUsed="0"/>
-    <w:lsdException w:name="Dark List Accent 1" w:semiHidden="0" w:uiPriority="70" w:unhideWhenUsed="0"/>
-    <w:lsdException w:name="Colorful Shading Accent 1" w:semiHidden="0" w:uiPriority="71" w:unhideWhenUsed="0"/>
-    <w:lsdException w:name="Colorful List Accent 1" w:semiHidden="0" w:uiPriority="72" w:unhideWhenUsed="0"/>
-    <w:lsdException w:name="Colorful Grid Accent 1" w:semiHidden="0" w:uiPriority="73" w:unhideWhenUsed="0"/>
-    <w:lsdException w:name="Light Shading Accent 2" w:semiHidden="0" w:uiPriority="60" w:unhideWhenUsed="0"/>
-    <w:lsdException w:name="Light List Accent 2" w:semiHidden="0" w:uiPriority="61" w:unhideWhenUsed="0"/>
-    <w:lsdException w:name="Light Grid Accent 2" w:semiHidden="0" w:uiPriority="62" w:unhideWhenUsed="0"/>
-    <w:lsdException w:name="Medium Shading 1 Accent 2" w:semiHidden="0" w:uiPriority="63" w:unhideWhenUsed="0"/>
-    <w:lsdException w:name="Medium Shading 2 Accent 2" w:semiHidden="0" w:uiPriority="64" w:unhideWhenUsed="0"/>
-    <w:lsdException w:name="Medium List 1 Accent 2" w:semiHidden="0" w:uiPriority="65" w:unhideWhenUsed="0"/>
-    <w:lsdException w:name="Medium List 2 Accent 2" w:semiHidden="0" w:uiPriority="66" w:unhideWhenUsed="0"/>
-    <w:lsdException w:name="Medium Grid 1 Accent 2" w:semiHidden="0" w:uiPriority="67" w:unhideWhenUsed="0"/>
-    <w:lsdException w:name="Medium Grid 2 Accent 2" w:semiHidden="0" w:uiPriority="68" w:unhideWhenUsed="0"/>
-    <w:lsdException w:name="Medium Grid 3 Accent 2" w:semiHidden="0" w:uiPriority="69" w:unhideWhenUsed="0"/>
-    <w:lsdException w:name="Dark List Accent 2" w:semiHidden="0" w:uiPriority="70" w:unhideWhenUsed="0"/>
-    <w:lsdException w:name="Colorful Shading Accent 2" w:semiHidden="0" w:uiPriority="71" w:unhideWhenUsed="0"/>
-    <w:lsdException w:name="Colorful List Accent 2" w:semiHidden="0" w:uiPriority="72" w:unhideWhenUsed="0"/>
-    <w:lsdException w:name="Colorful Grid Accent 2" w:semiHidden="0" w:uiPriority="73" w:unhideWhenUsed="0"/>
-    <w:lsdException w:name="Light Shading Accent 3" w:semiHidden="0" w:uiPriority="60" w:unhideWhenUsed="0"/>
-    <w:lsdException w:name="Light List Accent 3" w:semiHidden="0" w:uiPriority="61" w:unhideWhenUsed="0"/>
-    <w:lsdException w:name="Light Grid Accent 3" w:semiHidden="0" w:uiPriority="62" w:unhideWhenUsed="0"/>
-    <w:lsdException w:name="Medium Shading 1 Accent 3" w:semiHidden="0" w:uiPriority="63" w:unhideWhenUsed="0"/>
-    <w:lsdException w:name="Medium Shading 2 Accent 3" w:semiHidden="0" w:uiPriority="64" w:unhideWhenUsed="0"/>
-    <w:lsdException w:name="Medium List 1 Accent 3" w:semiHidden="0" w:uiPriority="65" w:unhideWhenUsed="0"/>
-    <w:lsdException w:name="Medium List 2 Accent 3" w:semiHidden="0" w:uiPriority="66" w:unhideWhenUsed="0"/>
-    <w:lsdException w:name="Medium Grid 1 Accent 3" w:semiHidden="0" w:uiPriority="67" w:unhideWhenUsed="0"/>
-    <w:lsdException w:name="Medium Grid 2 Accent 3" w:semiHidden="0" w:uiPriority="68" w:unhideWhenUsed="0"/>
-    <w:lsdException w:name="Medium Grid 3 Accent 3" w:semiHidden="0" w:uiPriority="69" w:unhideWhenUsed="0"/>
-    <w:lsdException w:name="Dark List Accent 3" w:semiHidden="0" w:uiPriority="70" w:unhideWhenUsed="0"/>
-    <w:lsdException w:name="Colorful Shading Accent 3" w:semiHidden="0" w:uiPriority="71" w:unhideWhenUsed="0"/>
-    <w:lsdException w:name="Colorful List Accent 3" w:semiHidden="0" w:uiPriority="72" w:unhideWhenUsed="0"/>
-    <w:lsdException w:name="Colorful Grid Accent 3" w:semiHidden="0" w:uiPriority="73" w:unhideWhenUsed="0"/>
-    <w:lsdException w:name="Light Shading Accent 4" w:semiHidden="0" w:uiPriority="60" w:unhideWhenUsed="0"/>
-    <w:lsdException w:name="Light List Accent 4" w:semiHidden="0" w:uiPriority="61" w:unhideWhenUsed="0"/>
-    <w:lsdException w:name="Light Grid Accent 4" w:semiHidden="0" w:uiPriority="62" w:unhideWhenUsed="0"/>
-    <w:lsdException w:name="Medium Shading 1 Accent 4" w:semiHidden="0" w:uiPriority="63" w:unhideWhenUsed="0"/>
-    <w:lsdException w:name="Medium Shading 2 Accent 4" w:semiHidden="0" w:uiPriority="64" w:unhideWhenUsed="0"/>
-    <w:lsdException w:name="Medium List 1 Accent 4" w:semiHidden="0" w:uiPriority="65" w:unhideWhenUsed="0"/>
-    <w:lsdException w:name="Medium List 2 Accent 4" w:semiHidden="0" w:uiPriority="66" w:unhideWhenUsed="0"/>
-    <w:lsdException w:name="Medium Grid 1 Accent 4" w:semiHidden="0" w:uiPriority="67" w:unhideWhenUsed="0"/>
-    <w:lsdException w:name="Medium Grid 2 Accent 4" w:semiHidden="0" w:uiPriority="68" w:unhideWhenUsed="0"/>
-    <w:lsdException w:name="Medium Grid 3 Accent 4" w:semiHidden="0" w:uiPriority="69" w:unhideWhenUsed="0"/>
-    <w:lsdException w:name="Dark List Accent 4" w:semiHidden="0" w:uiPriority="70" w:unhideWhenUsed="0"/>
-    <w:lsdException w:name="Colorful Shading Accent 4" w:semiHidden="0" w:uiPriority="71" w:unhideWhenUsed="0"/>
-    <w:lsdException w:name="Colorful List Accent 4" w:semiHidden="0" w:uiPriority="72" w:unhideWhenUsed="0"/>
-    <w:lsdException w:name="Colorful Grid Accent 4" w:semiHidden="0" w:uiPriority="73" w:unhideWhenUsed="0"/>
-    <w:lsdException w:name="Light Shading Accent 5" w:semiHidden="0" w:uiPriority="60" w:unhideWhenUsed="0"/>
-    <w:lsdException w:name="Light List Accent 5" w:semiHidden="0" w:uiPriority="61" w:unhideWhenUsed="0"/>
-    <w:lsdException w:name="Light Grid Accent 5" w:semiHidden="0" w:uiPriority="62" w:unhideWhenUsed="0"/>
-    <w:lsdException w:name="Medium Shading 1 Accent 5" w:semiHidden="0" w:uiPriority="63" w:unhideWhenUsed="0"/>
-    <w:lsdException w:name="Medium Shading 2 Accent 5" w:semiHidden="0" w:uiPriority="64" w:unhideWhenUsed="0"/>
-    <w:lsdException w:name="Medium List 1 Accent 5" w:semiHidden="0" w:uiPriority="65" w:unhideWhenUsed="0"/>
-    <w:lsdException w:name="Medium List 2 Accent 5" w:semiHidden="0" w:uiPriority="66" w:unhideWhenUsed="0"/>
-    <w:lsdException w:name="Medium Grid 1 Accent 5" w:semiHidden="0" w:uiPriority="67" w:unhideWhenUsed="0"/>
-    <w:lsdException w:name="Medium Grid 2 Accent 5" w:semiHidden="0" w:uiPriority="68" w:unhideWhenUsed="0"/>
-    <w:lsdException w:name="Medium Grid 3 Accent 5" w:semiHidden="0" w:uiPriority="69" w:unhideWhenUsed="0"/>
-    <w:lsdException w:name="Dark List Accent 5" w:semiHidden="0" w:uiPriority="70" w:unhideWhenUsed="0"/>
-    <w:lsdException w:name="Colorful Shading Accent 5" w:semiHidden="0" w:uiPriority="71" w:unhideWhenUsed="0"/>
-    <w:lsdException w:name="Colorful List Accent 5" w:semiHidden="0" w:uiPriority="72" w:unhideWhenUsed="0"/>
-    <w:lsdException w:name="Colorful Grid Accent 5" w:semiHidden="0" w:uiPriority="73" w:unhideWhenUsed="0"/>
-    <w:lsdException w:name="Light Shading Accent 6" w:semiHidden="0" w:uiPriority="60" w:unhideWhenUsed="0"/>
-    <w:lsdException w:name="Light List Accent 6" w:semiHidden="0" w:uiPriority="61" w:unhideWhenUsed="0"/>
-    <w:lsdException w:name="Light Grid Accent 6" w:semiHidden="0" w:uiPriority="62" w:unhideWhenUsed="0"/>
-    <w:lsdException w:name="Medium Shading 1 Accent 6" w:semiHidden="0" w:uiPriority="63" w:unhideWhenUsed="0"/>
-    <w:lsdException w:name="Medium Shading 2 Accent 6" w:semiHidden="0" w:uiPriority="64" w:unhideWhenUsed="0"/>
-    <w:lsdException w:name="Medium List 1 Accent 6" w:semiHidden="0" w:uiPriority="65" w:unhideWhenUsed="0"/>
-    <w:lsdException w:name="Medium List 2 Accent 6" w:semiHidden="0" w:uiPriority="66" w:unhideWhenUsed="0"/>
-    <w:lsdException w:name="Medium Grid 1 Accent 6" w:semiHidden="0" w:uiPriority="67" w:unhideWhenUsed="0"/>
-    <w:lsdException w:name="Medium Grid 2 Accent 6" w:semiHidden="0" w:uiPriority="68" w:unhideWhenUsed="0"/>
-    <w:lsdException w:name="Medium Grid 3 Accent 6" w:semiHidden="0" w:uiPriority="69" w:unhideWhenUsed="0"/>
-    <w:lsdException w:name="Dark List Accent 6" w:semiHidden="0" w:uiPriority="70" w:unhideWhenUsed="0"/>
-    <w:lsdException w:name="Colorful Shading Accent 6" w:semiHidden="0" w:uiPriority="71" w:unhideWhenUsed="0"/>
-    <w:lsdException w:name="Colorful List Accent 6" w:semiHidden="0" w:uiPriority="72" w:unhideWhenUsed="0"/>
-    <w:lsdException w:name="Colorful Grid Accent 6" w:semiHidden="0" w:uiPriority="73" w:unhideWhenUsed="0"/>
-    <w:lsdException w:name="Subtle Emphasis" w:semiHidden="0" w:uiPriority="19" w:unhideWhenUsed="0" w:qFormat="1"/>
-    <w:lsdException w:name="Intense Emphasis" w:semiHidden="0" w:uiPriority="21" w:unhideWhenUsed="0" w:qFormat="1"/>
-    <w:lsdException w:name="Subtle Reference" w:semiHidden="0" w:uiPriority="31" w:unhideWhenUsed="0" w:qFormat="1"/>
-    <w:lsdException w:name="Intense Reference" w:semiHidden="0" w:uiPriority="32" w:unhideWhenUsed="0" w:qFormat="1"/>
-    <w:lsdException w:name="Book Title" w:semiHidden="0" w:uiPriority="33" w:unhideWhenUsed="0" w:qFormat="1"/>
-    <w:lsdException w:name="Bibliography" w:uiPriority="37"/>
-    <w:lsdException w:name="TOC Heading" w:uiPriority="39" w:qFormat="1"/>
+  <w:latentStyles w:defLockedState="0" w:defUIPriority="99" w:defSemiHidden="0" w:defUnhideWhenUsed="0" w:defQFormat="0" w:count="380">
+    <w:lsdException w:name="Normal" w:uiPriority="0" w:qFormat="1"/>
+    <w:lsdException w:name="heading 1" w:uiPriority="9" w:qFormat="1"/>
+    <w:lsdException w:name="heading 2" w:semiHidden="1" w:uiPriority="9" w:unhideWhenUsed="1" w:qFormat="1"/>
+    <w:lsdException w:name="heading 3" w:semiHidden="1" w:uiPriority="9" w:unhideWhenUsed="1" w:qFormat="1"/>
+    <w:lsdException w:name="heading 4" w:semiHidden="1" w:uiPriority="9" w:unhideWhenUsed="1" w:qFormat="1"/>
+    <w:lsdException w:name="heading 5" w:semiHidden="1" w:uiPriority="9" w:unhideWhenUsed="1" w:qFormat="1"/>
+    <w:lsdException w:name="heading 6" w:semiHidden="1" w:uiPriority="9" w:unhideWhenUsed="1" w:qFormat="1"/>
+    <w:lsdException w:name="heading 7" w:semiHidden="1" w:uiPriority="9" w:unhideWhenUsed="1" w:qFormat="1"/>
+    <w:lsdException w:name="heading 8" w:semiHidden="1" w:uiPriority="9" w:unhideWhenUsed="1" w:qFormat="1"/>
+    <w:lsdException w:name="heading 9" w:semiHidden="1" w:uiPriority="9" w:unhideWhenUsed="1" w:qFormat="1"/>
+    <w:lsdException w:name="index 1" w:semiHidden="1" w:unhideWhenUsed="1"/>
+    <w:lsdException w:name="index 2" w:semiHidden="1" w:unhideWhenUsed="1"/>
+    <w:lsdException w:name="index 3" w:semiHidden="1" w:unhideWhenUsed="1"/>
+    <w:lsdException w:name="index 4" w:semiHidden="1" w:unhideWhenUsed="1"/>
+    <w:lsdException w:name="index 5" w:semiHidden="1" w:unhideWhenUsed="1"/>
+    <w:lsdException w:name="index 6" w:semiHidden="1" w:unhideWhenUsed="1"/>
+    <w:lsdException w:name="index 7" w:semiHidden="1" w:unhideWhenUsed="1"/>
+    <w:lsdException w:name="index 8" w:semiHidden="1" w:unhideWhenUsed="1"/>
+    <w:lsdException w:name="index 9" w:semiHidden="1" w:unhideWhenUsed="1"/>
+    <w:lsdException w:name="toc 1" w:semiHidden="1" w:uiPriority="39" w:unhideWhenUsed="1"/>
+    <w:lsdException w:name="toc 2" w:semiHidden="1" w:uiPriority="39" w:unhideWhenUsed="1"/>
+    <w:lsdException w:name="toc 3" w:semiHidden="1" w:uiPriority="39" w:unhideWhenUsed="1"/>
+    <w:lsdException w:name="toc 4" w:semiHidden="1" w:uiPriority="39" w:unhideWhenUsed="1"/>
+    <w:lsdException w:name="toc 5" w:semiHidden="1" w:uiPriority="39" w:unhideWhenUsed="1"/>
+    <w:lsdException w:name="toc 6" w:semiHidden="1" w:uiPriority="39" w:unhideWhenUsed="1"/>
+    <w:lsdException w:name="toc 7" w:semiHidden="1" w:uiPriority="39" w:unhideWhenUsed="1"/>
+    <w:lsdException w:name="toc 8" w:semiHidden="1" w:uiPriority="39" w:unhideWhenUsed="1"/>
+    <w:lsdException w:name="toc 9" w:semiHidden="1" w:uiPriority="39" w:unhideWhenUsed="1"/>
+    <w:lsdException w:name="Normal Indent" w:semiHidden="1" w:unhideWhenUsed="1"/>
+    <w:lsdException w:name="footnote text" w:semiHidden="1" w:unhideWhenUsed="1"/>
+    <w:lsdException w:name="annotation text" w:semiHidden="1" w:unhideWhenUsed="1"/>
+    <w:lsdException w:name="header" w:semiHidden="1" w:unhideWhenUsed="1"/>
+    <w:lsdException w:name="footer" w:semiHidden="1" w:unhideWhenUsed="1"/>
+    <w:lsdException w:name="index heading" w:semiHidden="1" w:unhideWhenUsed="1"/>
+    <w:lsdException w:name="caption" w:semiHidden="1" w:uiPriority="35" w:unhideWhenUsed="1" w:qFormat="1"/>
+    <w:lsdException w:name="table of figures" w:semiHidden="1" w:unhideWhenUsed="1"/>
+    <w:lsdException w:name="envelope address" w:semiHidden="1" w:unhideWhenUsed="1"/>
+    <w:lsdException w:name="envelope return" w:semiHidden="1" w:unhideWhenUsed="1"/>
+    <w:lsdException w:name="footnote reference" w:semiHidden="1" w:unhideWhenUsed="1"/>
+    <w:lsdException w:name="annotation reference" w:semiHidden="1" w:unhideWhenUsed="1"/>
+    <w:lsdException w:name="line number" w:semiHidden="1" w:unhideWhenUsed="1"/>
+    <w:lsdException w:name="page number" w:semiHidden="1" w:unhideWhenUsed="1"/>
+    <w:lsdException w:name="endnote reference" w:semiHidden="1" w:unhideWhenUsed="1"/>
+    <w:lsdException w:name="endnote text" w:semiHidden="1" w:unhideWhenUsed="1"/>
+    <w:lsdException w:name="table of authorities" w:semiHidden="1" w:unhideWhenUsed="1"/>
+    <w:lsdException w:name="macro" w:semiHidden="1" w:unhideWhenUsed="1"/>
+    <w:lsdException w:name="toa heading" w:semiHidden="1" w:unhideWhenUsed="1"/>
+    <w:lsdException w:name="List" w:semiHidden="1" w:unhideWhenUsed="1"/>
+    <w:lsdException w:name="List Bullet" w:semiHidden="1" w:unhideWhenUsed="1"/>
+    <w:lsdException w:name="List Number" w:semiHidden="1" w:unhideWhenUsed="1"/>
+    <w:lsdException w:name="List 2" w:semiHidden="1" w:unhideWhenUsed="1"/>
+    <w:lsdException w:name="List 3" w:semiHidden="1" w:unhideWhenUsed="1"/>
+    <w:lsdException w:name="List 4" w:semiHidden="1" w:unhideWhenUsed="1"/>
+    <w:lsdException w:name="List 5" w:semiHidden="1" w:unhideWhenUsed="1"/>
+    <w:lsdException w:name="List Bullet 2" w:semiHidden="1" w:unhideWhenUsed="1"/>
+    <w:lsdException w:name="List Bullet 3" w:semiHidden="1" w:unhideWhenUsed="1"/>
+    <w:lsdException w:name="List Bullet 4" w:semiHidden="1" w:unhideWhenUsed="1"/>
+    <w:lsdException w:name="List Bullet 5" w:semiHidden="1" w:unhideWhenUsed="1"/>
+    <w:lsdException w:name="List Number 2" w:semiHidden="1" w:unhideWhenUsed="1"/>
+    <w:lsdException w:name="List Number 3" w:semiHidden="1" w:unhideWhenUsed="1"/>
+    <w:lsdException w:name="List Number 4" w:semiHidden="1" w:unhideWhenUsed="1"/>
+    <w:lsdException w:name="List Number 5" w:semiHidden="1" w:unhideWhenUsed="1"/>
+    <w:lsdException w:name="Title" w:uiPriority="10" w:qFormat="1"/>
+    <w:lsdException w:name="Closing" w:semiHidden="1" w:unhideWhenUsed="1"/>
+    <w:lsdException w:name="Signature" w:semiHidden="1" w:unhideWhenUsed="1"/>
+    <w:lsdException w:name="Default Paragraph Font" w:semiHidden="1" w:uiPriority="1" w:unhideWhenUsed="1"/>
+    <w:lsdException w:name="Body Text" w:semiHidden="1" w:unhideWhenUsed="1"/>
+    <w:lsdException w:name="Body Text Indent" w:semiHidden="1" w:unhideWhenUsed="1"/>
+    <w:lsdException w:name="List Continue" w:semiHidden="1" w:unhideWhenUsed="1"/>
+    <w:lsdException w:name="List Continue 2" w:semiHidden="1" w:unhideWhenUsed="1"/>
+    <w:lsdException w:name="List Continue 3" w:semiHidden="1" w:unhideWhenUsed="1"/>
+    <w:lsdException w:name="List Continue 4" w:semiHidden="1" w:unhideWhenUsed="1"/>
+    <w:lsdException w:name="List Continue 5" w:semiHidden="1" w:unhideWhenUsed="1"/>
+    <w:lsdException w:name="Message Header" w:semiHidden="1" w:unhideWhenUsed="1"/>
+    <w:lsdException w:name="Subtitle" w:uiPriority="11" w:qFormat="1"/>
+    <w:lsdException w:name="Salutation" w:semiHidden="1" w:unhideWhenUsed="1"/>
+    <w:lsdException w:name="Date" w:semiHidden="1" w:unhideWhenUsed="1"/>
+    <w:lsdException w:name="Body Text First Indent" w:semiHidden="1" w:unhideWhenUsed="1"/>
+    <w:lsdException w:name="Body Text First Indent 2" w:semiHidden="1" w:unhideWhenUsed="1"/>
+    <w:lsdException w:name="Note Heading" w:semiHidden="1" w:unhideWhenUsed="1"/>
+    <w:lsdException w:name="Body Text 2" w:semiHidden="1" w:unhideWhenUsed="1"/>
+    <w:lsdException w:name="Body Text 3" w:semiHidden="1" w:unhideWhenUsed="1"/>
+    <w:lsdException w:name="Body Text Indent 2" w:semiHidden="1" w:unhideWhenUsed="1"/>
+    <w:lsdException w:name="Body Text Indent 3" w:semiHidden="1" w:unhideWhenUsed="1"/>
+    <w:lsdException w:name="Block Text" w:semiHidden="1" w:unhideWhenUsed="1"/>
+    <w:lsdException w:name="Hyperlink" w:semiHidden="1" w:unhideWhenUsed="1"/>
+    <w:lsdException w:name="FollowedHyperlink" w:semiHidden="1" w:unhideWhenUsed="1"/>
+    <w:lsdException w:name="Strong" w:uiPriority="22" w:qFormat="1"/>
+    <w:lsdException w:name="Emphasis" w:uiPriority="20" w:qFormat="1"/>
+    <w:lsdException w:name="Document Map" w:semiHidden="1" w:unhideWhenUsed="1"/>
+    <w:lsdException w:name="Plain Text" w:semiHidden="1" w:unhideWhenUsed="1"/>
+    <w:lsdException w:name="E-mail Signature" w:semiHidden="1" w:unhideWhenUsed="1"/>
+    <w:lsdException w:name="HTML Top of Form" w:semiHidden="1" w:unhideWhenUsed="1"/>
+    <w:lsdException w:name="HTML Bottom of Form" w:semiHidden="1" w:unhideWhenUsed="1"/>
+    <w:lsdException w:name="Normal (Web)" w:semiHidden="1" w:unhideWhenUsed="1"/>
+    <w:lsdException w:name="HTML Acronym" w:semiHidden="1" w:unhideWhenUsed="1"/>
+    <w:lsdException w:name="HTML Address" w:semiHidden="1" w:unhideWhenUsed="1"/>
+    <w:lsdException w:name="HTML Cite" w:semiHidden="1" w:unhideWhenUsed="1"/>
+    <w:lsdException w:name="HTML Code" w:semiHidden="1" w:unhideWhenUsed="1"/>
+    <w:lsdException w:name="HTML Definition" w:semiHidden="1" w:unhideWhenUsed="1"/>
+    <w:lsdException w:name="HTML Keyboard" w:semiHidden="1" w:unhideWhenUsed="1"/>
+    <w:lsdException w:name="HTML Preformatted" w:semiHidden="1" w:unhideWhenUsed="1"/>
+    <w:lsdException w:name="HTML Sample" w:semiHidden="1" w:unhideWhenUsed="1"/>
+    <w:lsdException w:name="HTML Typewriter" w:semiHidden="1" w:unhideWhenUsed="1"/>
+    <w:lsdException w:name="HTML Variable" w:semiHidden="1" w:unhideWhenUsed="1"/>
+    <w:lsdException w:name="Normal Table" w:semiHidden="1" w:unhideWhenUsed="1"/>
+    <w:lsdException w:name="annotation subject" w:semiHidden="1" w:unhideWhenUsed="1"/>
+    <w:lsdException w:name="No List" w:semiHidden="1" w:unhideWhenUsed="1"/>
+    <w:lsdException w:name="Outline List 1" w:semiHidden="1" w:unhideWhenUsed="1"/>
+    <w:lsdException w:name="Outline List 2" w:semiHidden="1" w:unhideWhenUsed="1"/>
+    <w:lsdException w:name="Outline List 3" w:semiHidden="1" w:unhideWhenUsed="1"/>
+    <w:lsdException w:name="Table Simple 1" w:semiHidden="1" w:unhideWhenUsed="1"/>
+    <w:lsdException w:name="Table Simple 2" w:semiHidden="1" w:unhideWhenUsed="1"/>
+    <w:lsdException w:name="Table Simple 3" w:semiHidden="1" w:unhideWhenUsed="1"/>
+    <w:lsdException w:name="Table Classic 1" w:semiHidden="1" w:unhideWhenUsed="1"/>
+    <w:lsdException w:name="Table Classic 2" w:semiHidden="1" w:unhideWhenUsed="1"/>
+    <w:lsdException w:name="Table Classic 3" w:semiHidden="1" w:unhideWhenUsed="1"/>
+    <w:lsdException w:name="Table Classic 4" w:semiHidden="1" w:unhideWhenUsed="1"/>
+    <w:lsdException w:name="Table Colorful 1" w:semiHidden="1" w:unhideWhenUsed="1"/>
+    <w:lsdException w:name="Table Colorful 2" w:semiHidden="1" w:unhideWhenUsed="1"/>
+    <w:lsdException w:name="Table Colorful 3" w:semiHidden="1" w:unhideWhenUsed="1"/>
+    <w:lsdException w:name="Table Columns 1" w:semiHidden="1" w:unhideWhenUsed="1"/>
+    <w:lsdException w:name="Table Columns 2" w:semiHidden="1" w:unhideWhenUsed="1"/>
+    <w:lsdException w:name="Table Columns 3" w:semiHidden="1" w:unhideWhenUsed="1"/>
+    <w:lsdException w:name="Table Columns 4" w:semiHidden="1" w:unhideWhenUsed="1"/>
+    <w:lsdException w:name="Table Columns 5" w:semiHidden="1" w:unhideWhenUsed="1"/>
+    <w:lsdException w:name="Table Grid 1" w:semiHidden="1" w:unhideWhenUsed="1"/>
+    <w:lsdException w:name="Table Grid 2" w:semiHidden="1" w:unhideWhenUsed="1"/>
+    <w:lsdException w:name="Table Grid 3" w:semiHidden="1" w:unhideWhenUsed="1"/>
+    <w:lsdException w:name="Table Grid 4" w:semiHidden="1" w:unhideWhenUsed="1"/>
+    <w:lsdException w:name="Table Grid 5" w:semiHidden="1" w:unhideWhenUsed="1"/>
+    <w:lsdException w:name="Table Grid 6" w:semiHidden="1" w:unhideWhenUsed="1"/>
+    <w:lsdException w:name="Table Grid 7" w:semiHidden="1" w:unhideWhenUsed="1"/>
+    <w:lsdException w:name="Table Grid 8" w:semiHidden="1" w:unhideWhenUsed="1"/>
+    <w:lsdException w:name="Table List 1" w:semiHidden="1" w:unhideWhenUsed="1"/>
+    <w:lsdException w:name="Table List 2" w:semiHidden="1" w:unhideWhenUsed="1"/>
+    <w:lsdException w:name="Table List 3" w:semiHidden="1" w:unhideWhenUsed="1"/>
+    <w:lsdException w:name="Table List 4" w:semiHidden="1" w:unhideWhenUsed="1"/>
+    <w:lsdException w:name="Table List 5" w:semiHidden="1" w:unhideWhenUsed="1"/>
+    <w:lsdException w:name="Table List 6" w:semiHidden="1" w:unhideWhenUsed="1"/>
+    <w:lsdException w:name="Table List 7" w:semiHidden="1" w:unhideWhenUsed="1"/>
+    <w:lsdException w:name="Table List 8" w:semiHidden="1" w:unhideWhenUsed="1"/>
+    <w:lsdException w:name="Table 3D effects 1" w:semiHidden="1" w:unhideWhenUsed="1"/>
+    <w:lsdException w:name="Table 3D effects 2" w:semiHidden="1" w:unhideWhenUsed="1"/>
+    <w:lsdException w:name="Table 3D effects 3" w:semiHidden="1" w:unhideWhenUsed="1"/>
+    <w:lsdException w:name="Table Contemporary" w:semiHidden="1" w:unhideWhenUsed="1"/>
+    <w:lsdException w:name="Table Elegant" w:semiHidden="1" w:unhideWhenUsed="1"/>
+    <w:lsdException w:name="Table Professional" w:semiHidden="1" w:unhideWhenUsed="1"/>
+    <w:lsdException w:name="Table Subtle 1" w:semiHidden="1" w:unhideWhenUsed="1"/>
+    <w:lsdException w:name="Table Subtle 2" w:semiHidden="1" w:unhideWhenUsed="1"/>
+    <w:lsdException w:name="Table Web 1" w:semiHidden="1" w:unhideWhenUsed="1"/>
+    <w:lsdException w:name="Table Web 2" w:semiHidden="1" w:unhideWhenUsed="1"/>
+    <w:lsdException w:name="Table Web 3" w:semiHidden="1" w:unhideWhenUsed="1"/>
+    <w:lsdException w:name="Balloon Text" w:semiHidden="1" w:unhideWhenUsed="1"/>
+    <w:lsdException w:name="Table Grid" w:uiPriority="59"/>
+    <w:lsdException w:name="Table Theme" w:semiHidden="1" w:unhideWhenUsed="1"/>
+    <w:lsdException w:name="Note Level 1" w:semiHidden="1" w:unhideWhenUsed="1"/>
+    <w:lsdException w:name="Note Level 2" w:semiHidden="1" w:unhideWhenUsed="1"/>
+    <w:lsdException w:name="Note Level 3" w:semiHidden="1" w:unhideWhenUsed="1"/>
+    <w:lsdException w:name="Note Level 4" w:semiHidden="1" w:unhideWhenUsed="1"/>
+    <w:lsdException w:name="Note Level 5" w:semiHidden="1" w:unhideWhenUsed="1"/>
+    <w:lsdException w:name="Note Level 6" w:semiHidden="1" w:unhideWhenUsed="1"/>
+    <w:lsdException w:name="Note Level 7" w:semiHidden="1" w:unhideWhenUsed="1"/>
+    <w:lsdException w:name="Note Level 8" w:semiHidden="1" w:unhideWhenUsed="1"/>
+    <w:lsdException w:name="Note Level 9" w:semiHidden="1" w:unhideWhenUsed="1"/>
+    <w:lsdException w:name="Placeholder Text" w:semiHidden="1"/>
+    <w:lsdException w:name="No Spacing" w:uiPriority="1" w:qFormat="1"/>
+    <w:lsdException w:name="Light Shading" w:uiPriority="60"/>
+    <w:lsdException w:name="Light List" w:uiPriority="61"/>
+    <w:lsdException w:name="Light Grid" w:uiPriority="62"/>
+    <w:lsdException w:name="Medium Shading 1" w:uiPriority="63"/>
+    <w:lsdException w:name="Medium Shading 2" w:uiPriority="64"/>
+    <w:lsdException w:name="Medium List 1" w:uiPriority="65"/>
+    <w:lsdException w:name="Medium List 2" w:uiPriority="66"/>
+    <w:lsdException w:name="Medium Grid 1" w:uiPriority="67"/>
+    <w:lsdException w:name="Medium Grid 2" w:uiPriority="68"/>
+    <w:lsdException w:name="Medium Grid 3" w:uiPriority="69"/>
+    <w:lsdException w:name="Dark List" w:uiPriority="70"/>
+    <w:lsdException w:name="Colorful Shading" w:uiPriority="71"/>
+    <w:lsdException w:name="Colorful List" w:uiPriority="72"/>
+    <w:lsdException w:name="Colorful Grid" w:uiPriority="73"/>
+    <w:lsdException w:name="Light Shading Accent 1" w:uiPriority="60"/>
+    <w:lsdException w:name="Light List Accent 1" w:uiPriority="61"/>
+    <w:lsdException w:name="Light Grid Accent 1" w:uiPriority="62"/>
+    <w:lsdException w:name="Medium Shading 1 Accent 1" w:uiPriority="63"/>
+    <w:lsdException w:name="Medium Shading 2 Accent 1" w:uiPriority="64"/>
+    <w:lsdException w:name="Medium List 1 Accent 1" w:uiPriority="65"/>
+    <w:lsdException w:name="Revision" w:semiHidden="1"/>
+    <w:lsdException w:name="List Paragraph" w:uiPriority="34" w:qFormat="1"/>
+    <w:lsdException w:name="Quote" w:uiPriority="29" w:qFormat="1"/>
+    <w:lsdException w:name="Intense Quote" w:uiPriority="30" w:qFormat="1"/>
+    <w:lsdException w:name="Medium List 2 Accent 1" w:uiPriority="66"/>
+    <w:lsdException w:name="Medium Grid 1 Accent 1" w:uiPriority="67"/>
+    <w:lsdException w:name="Medium Grid 2 Accent 1" w:uiPriority="68"/>
+    <w:lsdException w:name="Medium Grid 3 Accent 1" w:uiPriority="69"/>
+    <w:lsdException w:name="Dark List Accent 1" w:uiPriority="70"/>
+    <w:lsdException w:name="Colorful Shading Accent 1" w:uiPriority="71"/>
+    <w:lsdException w:name="Colorful List Accent 1" w:uiPriority="72"/>
+    <w:lsdException w:name="Colorful Grid Accent 1" w:uiPriority="73"/>
+    <w:lsdException w:name="Light Shading Accent 2" w:uiPriority="60"/>
+    <w:lsdException w:name="Light List Accent 2" w:uiPriority="61"/>
+    <w:lsdException w:name="Light Grid Accent 2" w:uiPriority="62"/>
+    <w:lsdException w:name="Medium Shading 1 Accent 2" w:uiPriority="63"/>
+    <w:lsdException w:name="Medium Shading 2 Accent 2" w:uiPriority="64"/>
+    <w:lsdException w:name="Medium List 1 Accent 2" w:uiPriority="65"/>
+    <w:lsdException w:name="Medium List 2 Accent 2" w:uiPriority="66"/>
+    <w:lsdException w:name="Medium Grid 1 Accent 2" w:uiPriority="67"/>
+    <w:lsdException w:name="Medium Grid 2 Accent 2" w:uiPriority="68"/>
+    <w:lsdException w:name="Medium Grid 3 Accent 2" w:uiPriority="69"/>
+    <w:lsdException w:name="Dark List Accent 2" w:uiPriority="70"/>
+    <w:lsdException w:name="Colorful Shading Accent 2" w:uiPriority="71"/>
+    <w:lsdException w:name="Colorful List Accent 2" w:uiPriority="72"/>
+    <w:lsdException w:name="Colorful Grid Accent 2" w:uiPriority="73"/>
+    <w:lsdException w:name="Light Shading Accent 3" w:uiPriority="60"/>
+    <w:lsdException w:name="Light List Accent 3" w:uiPriority="61"/>
+    <w:lsdException w:name="Light Grid Accent 3" w:uiPriority="62"/>
+    <w:lsdException w:name="Medium Shading 1 Accent 3" w:uiPriority="63"/>
+    <w:lsdException w:name="Medium Shading 2 Accent 3" w:uiPriority="64"/>
+    <w:lsdException w:name="Medium List 1 Accent 3" w:uiPriority="65"/>
+    <w:lsdException w:name="Medium List 2 Accent 3" w:uiPriority="66"/>
+    <w:lsdException w:name="Medium Grid 1 Accent 3" w:uiPriority="67"/>
+    <w:lsdException w:name="Medium Grid 2 Accent 3" w:uiPriority="68"/>
+    <w:lsdException w:name="Medium Grid 3 Accent 3" w:uiPriority="69"/>
+    <w:lsdException w:name="Dark List Accent 3" w:uiPriority="70"/>
+    <w:lsdException w:name="Colorful Shading Accent 3" w:uiPriority="71"/>
+    <w:lsdException w:name="Colorful List Accent 3" w:uiPriority="72"/>
+    <w:lsdException w:name="Colorful Grid Accent 3" w:uiPriority="73"/>
+    <w:lsdException w:name="Light Shading Accent 4" w:uiPriority="60"/>
+    <w:lsdException w:name="Light List Accent 4" w:uiPriority="61"/>
+    <w:lsdException w:name="Light Grid Accent 4" w:uiPriority="62"/>
+    <w:lsdException w:name="Medium Shading 1 Accent 4" w:uiPriority="63"/>
+    <w:lsdException w:name="Medium Shading 2 Accent 4" w:uiPriority="64"/>
+    <w:lsdException w:name="Medium List 1 Accent 4" w:uiPriority="65"/>
+    <w:lsdException w:name="Medium List 2 Accent 4" w:uiPriority="66"/>
+    <w:lsdException w:name="Medium Grid 1 Accent 4" w:uiPriority="67"/>
+    <w:lsdException w:name="Medium Grid 2 Accent 4" w:uiPriority="68"/>
+    <w:lsdException w:name="Medium Grid 3 Accent 4" w:uiPriority="69"/>
+    <w:lsdException w:name="Dark List Accent 4" w:uiPriority="70"/>
+    <w:lsdException w:name="Colorful Shading Accent 4" w:uiPriority="71"/>
+    <w:lsdException w:name="Colorful List Accent 4" w:uiPriority="72"/>
+    <w:lsdException w:name="Colorful Grid Accent 4" w:uiPriority="73"/>
+    <w:lsdException w:name="Light Shading Accent 5" w:uiPriority="60"/>
+    <w:lsdException w:name="Light List Accent 5" w:uiPriority="61"/>
+    <w:lsdException w:name="Light Grid Accent 5" w:uiPriority="62"/>
+    <w:lsdException w:name="Medium Shading 1 Accent 5" w:uiPriority="63"/>
+    <w:lsdException w:name="Medium Shading 2 Accent 5" w:uiPriority="64"/>
+    <w:lsdException w:name="Medium List 1 Accent 5" w:uiPriority="65"/>
+    <w:lsdException w:name="Medium List 2 Accent 5" w:uiPriority="66"/>
+    <w:lsdException w:name="Medium Grid 1 Accent 5" w:uiPriority="67"/>
+    <w:lsdException w:name="Medium Grid 2 Accent 5" w:uiPriority="68"/>
+    <w:lsdException w:name="Medium Grid 3 Accent 5" w:uiPriority="69"/>
+    <w:lsdException w:name="Dark List Accent 5" w:uiPriority="70"/>
+    <w:lsdException w:name="Colorful Shading Accent 5" w:uiPriority="71"/>
+    <w:lsdException w:name="Colorful List Accent 5" w:uiPriority="72"/>
+    <w:lsdException w:name="Colorful Grid Accent 5" w:uiPriority="73"/>
+    <w:lsdException w:name="Light Shading Accent 6" w:uiPriority="60"/>
+    <w:lsdException w:name="Light List Accent 6" w:uiPriority="61"/>
+    <w:lsdException w:name="Light Grid Accent 6" w:uiPriority="62"/>
+    <w:lsdException w:name="Medium Shading 1 Accent 6" w:uiPriority="63"/>
+    <w:lsdException w:name="Medium Shading 2 Accent 6" w:uiPriority="64"/>
+    <w:lsdException w:name="Medium List 1 Accent 6" w:uiPriority="65"/>
+    <w:lsdException w:name="Medium List 2 Accent 6" w:uiPriority="66"/>
+    <w:lsdException w:name="Medium Grid 1 Accent 6" w:uiPriority="67"/>
+    <w:lsdException w:name="Medium Grid 2 Accent 6" w:uiPriority="68"/>
+    <w:lsdException w:name="Medium Grid 3 Accent 6" w:uiPriority="69"/>
+    <w:lsdException w:name="Dark List Accent 6" w:uiPriority="70"/>
+    <w:lsdException w:name="Colorful Shading Accent 6" w:uiPriority="71"/>
+    <w:lsdException w:name="Colorful List Accent 6" w:uiPriority="72"/>
+    <w:lsdException w:name="Colorful Grid Accent 6" w:uiPriority="73"/>
+    <w:lsdException w:name="Subtle Emphasis" w:uiPriority="19" w:qFormat="1"/>
+    <w:lsdException w:name="Intense Emphasis" w:uiPriority="21" w:qFormat="1"/>
+    <w:lsdException w:name="Subtle Reference" w:uiPriority="31" w:qFormat="1"/>
+    <w:lsdException w:name="Intense Reference" w:uiPriority="32" w:qFormat="1"/>
+    <w:lsdException w:name="Book Title" w:uiPriority="33" w:qFormat="1"/>
+    <w:lsdException w:name="Bibliography" w:semiHidden="1" w:uiPriority="37" w:unhideWhenUsed="1"/>
+    <w:lsdException w:name="TOC Heading" w:semiHidden="1" w:uiPriority="39" w:unhideWhenUsed="1" w:qFormat="1"/>
+    <w:lsdException w:name="Plain Table 1" w:uiPriority="41"/>
+    <w:lsdException w:name="Plain Table 2" w:uiPriority="42"/>
+    <w:lsdException w:name="Plain Table 3" w:uiPriority="43"/>
+    <w:lsdException w:name="Plain Table 4" w:uiPriority="44"/>
+    <w:lsdException w:name="Plain Table 5" w:uiPriority="45"/>
+    <w:lsdException w:name="Grid Table Light" w:uiPriority="40"/>
+    <w:lsdException w:name="Grid Table 1 Light" w:uiPriority="46"/>
+    <w:lsdException w:name="Grid Table 2" w:uiPriority="47"/>
+    <w:lsdException w:name="Grid Table 3" w:uiPriority="48"/>
+    <w:lsdException w:name="Grid Table 4" w:uiPriority="49"/>
+    <w:lsdException w:name="Grid Table 5 Dark" w:uiPriority="50"/>
+    <w:lsdException w:name="Grid Table 6 Colorful" w:uiPriority="51"/>
+    <w:lsdException w:name="Grid Table 7 Colorful" w:uiPriority="52"/>
+    <w:lsdException w:name="Grid Table 1 Light Accent 1" w:uiPriority="46"/>
+    <w:lsdException w:name="Grid Table 2 Accent 1" w:uiPriority="47"/>
+    <w:lsdException w:name="Grid Table 3 Accent 1" w:uiPriority="48"/>
+    <w:lsdException w:name="Grid Table 4 Accent 1" w:uiPriority="49"/>
+    <w:lsdException w:name="Grid Table 5 Dark Accent 1" w:uiPriority="50"/>
+    <w:lsdException w:name="Grid Table 6 Colorful Accent 1" w:uiPriority="51"/>
+    <w:lsdException w:name="Grid Table 7 Colorful Accent 1" w:uiPriority="52"/>
+    <w:lsdException w:name="Grid Table 1 Light Accent 2" w:uiPriority="46"/>
+    <w:lsdException w:name="Grid Table 2 Accent 2" w:uiPriority="47"/>
+    <w:lsdException w:name="Grid Table 3 Accent 2" w:uiPriority="48"/>
+    <w:lsdException w:name="Grid Table 4 Accent 2" w:uiPriority="49"/>
+    <w:lsdException w:name="Grid Table 5 Dark Accent 2" w:uiPriority="50"/>
+    <w:lsdException w:name="Grid Table 6 Colorful Accent 2" w:uiPriority="51"/>
+    <w:lsdException w:name="Grid Table 7 Colorful Accent 2" w:uiPriority="52"/>
+    <w:lsdException w:name="Grid Table 1 Light Accent 3" w:uiPriority="46"/>
+    <w:lsdException w:name="Grid Table 2 Accent 3" w:uiPriority="47"/>
+    <w:lsdException w:name="Grid Table 3 Accent 3" w:uiPriority="48"/>
+    <w:lsdException w:name="Grid Table 4 Accent 3" w:uiPriority="49"/>
+    <w:lsdException w:name="Grid Table 5 Dark Accent 3" w:uiPriority="50"/>
+    <w:lsdException w:name="Grid Table 6 Colorful Accent 3" w:uiPriority="51"/>
+    <w:lsdException w:name="Grid Table 7 Colorful Accent 3" w:uiPriority="52"/>
+    <w:lsdException w:name="Grid Table 1 Light Accent 4" w:uiPriority="46"/>
+    <w:lsdException w:name="Grid Table 2 Accent 4" w:uiPriority="47"/>
+    <w:lsdException w:name="Grid Table 3 Accent 4" w:uiPriority="48"/>
+    <w:lsdException w:name="Grid Table 4 Accent 4" w:uiPriority="49"/>
+    <w:lsdException w:name="Grid Table 5 Dark Accent 4" w:uiPriority="50"/>
+    <w:lsdException w:name="Grid Table 6 Colorful Accent 4" w:uiPriority="51"/>
+    <w:lsdException w:name="Grid Table 7 Colorful Accent 4" w:uiPriority="52"/>
+    <w:lsdException w:name="Grid Table 1 Light Accent 5" w:uiPriority="46"/>
+    <w:lsdException w:name="Grid Table 2 Accent 5" w:uiPriority="47"/>
+    <w:lsdException w:name="Grid Table 3 Accent 5" w:uiPriority="48"/>
+    <w:lsdException w:name="Grid Table 4 Accent 5" w:uiPriority="49"/>
+    <w:lsdException w:name="Grid Table 5 Dark Accent 5" w:uiPriority="50"/>
+    <w:lsdException w:name="Grid Table 6 Colorful Accent 5" w:uiPriority="51"/>
+    <w:lsdException w:name="Grid Table 7 Colorful Accent 5" w:uiPriority="52"/>
+    <w:lsdException w:name="Grid Table 1 Light Accent 6" w:uiPriority="46"/>
+    <w:lsdException w:name="Grid Table 2 Accent 6" w:uiPriority="47"/>
+    <w:lsdException w:name="Grid Table 3 Accent 6" w:uiPriority="48"/>
+    <w:lsdException w:name="Grid Table 4 Accent 6" w:uiPriority="49"/>
+    <w:lsdException w:name="Grid Table 5 Dark Accent 6" w:uiPriority="50"/>
+    <w:lsdException w:name="Grid Table 6 Colorful Accent 6" w:uiPriority="51"/>
+    <w:lsdException w:name="Grid Table 7 Colorful Accent 6" w:uiPriority="52"/>
+    <w:lsdException w:name="List Table 1 Light" w:uiPriority="46"/>
+    <w:lsdException w:name="List Table 2" w:uiPriority="47"/>
+    <w:lsdException w:name="List Table 3" w:uiPriority="48"/>
+    <w:lsdException w:name="List Table 4" w:uiPriority="49"/>
+    <w:lsdException w:name="List Table 5 Dark" w:uiPriority="50"/>
+    <w:lsdException w:name="List Table 6 Colorful" w:uiPriority="51"/>
+    <w:lsdException w:name="List Table 7 Colorful" w:uiPriority="52"/>
+    <w:lsdException w:name="List Table 1 Light Accent 1" w:uiPriority="46"/>
+    <w:lsdException w:name="List Table 2 Accent 1" w:uiPriority="47"/>
+    <w:lsdException w:name="List Table 3 Accent 1" w:uiPriority="48"/>
+    <w:lsdException w:name="List Table 4 Accent 1" w:uiPriority="49"/>
+    <w:lsdException w:name="List Table 5 Dark Accent 1" w:uiPriority="50"/>
+    <w:lsdException w:name="List Table 6 Colorful Accent 1" w:uiPriority="51"/>
+    <w:lsdException w:name="List Table 7 Colorful Accent 1" w:uiPriority="52"/>
+    <w:lsdException w:name="List Table 1 Light Accent 2" w:uiPriority="46"/>
+    <w:lsdException w:name="List Table 2 Accent 2" w:uiPriority="47"/>
+    <w:lsdException w:name="List Table 3 Accent 2" w:uiPriority="48"/>
+    <w:lsdException w:name="List Table 4 Accent 2" w:uiPriority="49"/>
+    <w:lsdException w:name="List Table 5 Dark Accent 2" w:uiPriority="50"/>
+    <w:lsdException w:name="List Table 6 Colorful Accent 2" w:uiPriority="51"/>
+    <w:lsdException w:name="List Table 7 Colorful Accent 2" w:uiPriority="52"/>
+    <w:lsdException w:name="List Table 1 Light Accent 3" w:uiPriority="46"/>
+    <w:lsdException w:name="List Table 2 Accent 3" w:uiPriority="47"/>
+    <w:lsdException w:name="List Table 3 Accent 3" w:uiPriority="48"/>
+    <w:lsdException w:name="List Table 4 Accent 3" w:uiPriority="49"/>
+    <w:lsdException w:name="List Table 5 Dark Accent 3" w:uiPriority="50"/>
+    <w:lsdException w:name="List Table 6 Colorful Accent 3" w:uiPriority="51"/>
+    <w:lsdException w:name="List Table 7 Colorful Accent 3" w:uiPriority="52"/>
+    <w:lsdException w:name="List Table 1 Light Accent 4" w:uiPriority="46"/>
+    <w:lsdException w:name="List Table 2 Accent 4" w:uiPriority="47"/>
+    <w:lsdException w:name="List Table 3 Accent 4" w:uiPriority="48"/>
+    <w:lsdException w:name="List Table 4 Accent 4" w:uiPriority="49"/>
+    <w:lsdException w:name="List Table 5 Dark Accent 4" w:uiPriority="50"/>
+    <w:lsdException w:name="List Table 6 Colorful Accent 4" w:uiPriority="51"/>
+    <w:lsdException w:name="List Table 7 Colorful Accent 4" w:uiPriority="52"/>
+    <w:lsdException w:name="List Table 1 Light Accent 5" w:uiPriority="46"/>
+    <w:lsdException w:name="List Table 2 Accent 5" w:uiPriority="47"/>
+    <w:lsdException w:name="List Table 3 Accent 5" w:uiPriority="48"/>
+    <w:lsdException w:name="List Table 4 Accent 5" w:uiPriority="49"/>
+    <w:lsdException w:name="List Table 5 Dark Accent 5" w:uiPriority="50"/>
+    <w:lsdException w:name="List Table 6 Colorful Accent 5" w:uiPriority="51"/>
+    <w:lsdException w:name="List Table 7 Colorful Accent 5" w:uiPriority="52"/>
+    <w:lsdException w:name="List Table 1 Light Accent 6" w:uiPriority="46"/>
+    <w:lsdException w:name="List Table 2 Accent 6" w:uiPriority="47"/>
+    <w:lsdException w:name="List Table 3 Accent 6" w:uiPriority="48"/>
+    <w:lsdException w:name="List Table 4 Accent 6" w:uiPriority="49"/>
+    <w:lsdException w:name="List Table 5 Dark Accent 6" w:uiPriority="50"/>
+    <w:lsdException w:name="List Table 6 Colorful Accent 6" w:uiPriority="51"/>
+    <w:lsdException w:name="List Table 7 Colorful Accent 6" w:uiPriority="52"/>
   </w:latentStyles>
   <w:style w:type="paragraph" w:default="1" w:styleId="Normal">
     <w:name w:val="Normal"/>
@@ -2294,7 +3375,7 @@
 </file>
 
 <file path=word/glossary/document.xml><?xml version="1.0" encoding="utf-8"?>
-<w:glossaryDocument xmlns:wpc="http://schemas.microsoft.com/office/word/2010/wordprocessingCanvas" xmlns:mo="http://schemas.microsoft.com/office/mac/office/2008/main" xmlns:mc="http://schemas.openxmlformats.org/markup-compatibility/2006" xmlns:mv="urn:schemas-microsoft-com:mac:vml" xmlns:o="urn:schemas-microsoft-com:office:office" xmlns:r="http://schemas.openxmlformats.org/officeDocument/2006/relationships" xmlns:m="http://schemas.openxmlformats.org/officeDocument/2006/math" xmlns:v="urn:schemas-microsoft-com:vml" xmlns:wp14="http://schemas.microsoft.com/office/word/2010/wordprocessingDrawing" xmlns:wp="http://schemas.openxmlformats.org/drawingml/2006/wordprocessingDrawing" xmlns:w10="urn:schemas-microsoft-com:office:word" xmlns:w="http://schemas.openxmlformats.org/wordprocessingml/2006/main" xmlns:w14="http://schemas.microsoft.com/office/word/2010/wordml" xmlns:wpg="http://schemas.microsoft.com/office/word/2010/wordprocessingGroup" xmlns:wpi="http://schemas.microsoft.com/office/word/2010/wordprocessingInk" xmlns:wne="http://schemas.microsoft.com/office/word/2006/wordml" xmlns:wps="http://schemas.microsoft.com/office/word/2010/wordprocessingShape" mc:Ignorable="w14 wp14">
+<w:glossaryDocument xmlns:wpc="http://schemas.microsoft.com/office/word/2010/wordprocessingCanvas" xmlns:mo="http://schemas.microsoft.com/office/mac/office/2008/main" xmlns:mc="http://schemas.openxmlformats.org/markup-compatibility/2006" xmlns:mv="urn:schemas-microsoft-com:mac:vml" xmlns:o="urn:schemas-microsoft-com:office:office" xmlns:r="http://schemas.openxmlformats.org/officeDocument/2006/relationships" xmlns:m="http://schemas.openxmlformats.org/officeDocument/2006/math" xmlns:v="urn:schemas-microsoft-com:vml" xmlns:wp14="http://schemas.microsoft.com/office/word/2010/wordprocessingDrawing" xmlns:wp="http://schemas.openxmlformats.org/drawingml/2006/wordprocessingDrawing" xmlns:w10="urn:schemas-microsoft-com:office:word" xmlns:w="http://schemas.openxmlformats.org/wordprocessingml/2006/main" xmlns:w14="http://schemas.microsoft.com/office/word/2010/wordml" xmlns:w15="http://schemas.microsoft.com/office/word/2012/wordml" xmlns:wpg="http://schemas.microsoft.com/office/word/2010/wordprocessingGroup" xmlns:wpi="http://schemas.microsoft.com/office/word/2010/wordprocessingInk" xmlns:wne="http://schemas.microsoft.com/office/word/2006/wordml" xmlns:wps="http://schemas.microsoft.com/office/word/2010/wordprocessingShape" mc:Ignorable="w14 w15 wp14">
   <w:docParts>
     <w:docPart>
       <w:docPartPr>
@@ -2353,7 +3434,7 @@
 </file>
 
 <file path=word/glossary/fontTable.xml><?xml version="1.0" encoding="utf-8"?>
-<w:fonts xmlns:mc="http://schemas.openxmlformats.org/markup-compatibility/2006" xmlns:r="http://schemas.openxmlformats.org/officeDocument/2006/relationships" xmlns:w="http://schemas.openxmlformats.org/wordprocessingml/2006/main" xmlns:w14="http://schemas.microsoft.com/office/word/2010/wordml" mc:Ignorable="w14">
+<w:fonts xmlns:mc="http://schemas.openxmlformats.org/markup-compatibility/2006" xmlns:r="http://schemas.openxmlformats.org/officeDocument/2006/relationships" xmlns:w="http://schemas.openxmlformats.org/wordprocessingml/2006/main" xmlns:w14="http://schemas.microsoft.com/office/word/2010/wordml" xmlns:w15="http://schemas.microsoft.com/office/word/2012/wordml" mc:Ignorable="w14 w15">
   <w:font w:name="Times New Roman">
     <w:panose1 w:val="02020603050405020304"/>
     <w:charset w:val="00"/>
@@ -2383,10 +3464,10 @@
     <w:sig w:usb0="E00002FF" w:usb1="400004FF" w:usb2="00000000" w:usb3="00000000" w:csb0="0000019F" w:csb1="00000000"/>
   </w:font>
   <w:font w:name="ＭＳ 明朝">
-    <w:charset w:val="4E"/>
+    <w:charset w:val="80"/>
     <w:family w:val="auto"/>
     <w:pitch w:val="variable"/>
-    <w:sig w:usb0="E00002FF" w:usb1="6AC7FDFB" w:usb2="00000012" w:usb3="00000000" w:csb0="0002009F" w:csb1="00000000"/>
+    <w:sig w:usb0="E00002FF" w:usb1="6AC7FDFB" w:usb2="08000012" w:usb3="00000000" w:csb0="0002009F" w:csb1="00000000"/>
   </w:font>
   <w:font w:name="Arial">
     <w:panose1 w:val="020B0604020202020204"/>
@@ -2396,23 +3477,30 @@
     <w:sig w:usb0="E0002AFF" w:usb1="C0007843" w:usb2="00000009" w:usb3="00000000" w:csb0="000001FF" w:csb1="00000000"/>
   </w:font>
   <w:font w:name="ＭＳ ゴシック">
-    <w:charset w:val="4E"/>
+    <w:charset w:val="80"/>
     <w:family w:val="auto"/>
     <w:pitch w:val="variable"/>
-    <w:sig w:usb0="E00002FF" w:usb1="6AC7FDFB" w:usb2="00000012" w:usb3="00000000" w:csb0="0002009F" w:csb1="00000000"/>
+    <w:sig w:usb0="E00002FF" w:usb1="6AC7FDFB" w:usb2="08000012" w:usb3="00000000" w:csb0="0002009F" w:csb1="00000000"/>
   </w:font>
   <w:font w:name="Calibri">
     <w:panose1 w:val="020F0502020204030204"/>
     <w:charset w:val="00"/>
     <w:family w:val="auto"/>
     <w:pitch w:val="variable"/>
-    <w:sig w:usb0="E10002FF" w:usb1="4000ACFF" w:usb2="00000009" w:usb3="00000000" w:csb0="0000019F" w:csb1="00000000"/>
+    <w:sig w:usb0="E00002FF" w:usb1="4000ACFF" w:usb2="00000001" w:usb3="00000000" w:csb0="0000019F" w:csb1="00000000"/>
+  </w:font>
+  <w:font w:name="Calibri Light">
+    <w:panose1 w:val="020F0302020204030204"/>
+    <w:charset w:val="00"/>
+    <w:family w:val="auto"/>
+    <w:pitch w:val="variable"/>
+    <w:sig w:usb0="A00002EF" w:usb1="4000207B" w:usb2="00000000" w:usb3="00000000" w:csb0="0000019F" w:csb1="00000000"/>
   </w:font>
 </w:fonts>
 </file>
 
 <file path=word/glossary/settings.xml><?xml version="1.0" encoding="utf-8"?>
-<w:settings xmlns:mc="http://schemas.openxmlformats.org/markup-compatibility/2006" xmlns:o="urn:schemas-microsoft-com:office:office" xmlns:r="http://schemas.openxmlformats.org/officeDocument/2006/relationships" xmlns:m="http://schemas.openxmlformats.org/officeDocument/2006/math" xmlns:v="urn:schemas-microsoft-com:vml" xmlns:w10="urn:schemas-microsoft-com:office:word" xmlns:w="http://schemas.openxmlformats.org/wordprocessingml/2006/main" xmlns:w14="http://schemas.microsoft.com/office/word/2010/wordml" xmlns:sl="http://schemas.openxmlformats.org/schemaLibrary/2006/main" mc:Ignorable="w14">
+<w:settings xmlns:mc="http://schemas.openxmlformats.org/markup-compatibility/2006" xmlns:o="urn:schemas-microsoft-com:office:office" xmlns:r="http://schemas.openxmlformats.org/officeDocument/2006/relationships" xmlns:m="http://schemas.openxmlformats.org/officeDocument/2006/math" xmlns:v="urn:schemas-microsoft-com:vml" xmlns:w10="urn:schemas-microsoft-com:office:word" xmlns:w="http://schemas.openxmlformats.org/wordprocessingml/2006/main" xmlns:w14="http://schemas.microsoft.com/office/word/2010/wordml" xmlns:w15="http://schemas.microsoft.com/office/word/2012/wordml" xmlns:sl="http://schemas.openxmlformats.org/schemaLibrary/2006/main" mc:Ignorable="w14 w15">
   <w:view w:val="normal"/>
   <w:defaultTabStop w:val="720"/>
   <w:characterSpacingControl w:val="doNotCompress"/>
@@ -2425,7 +3513,9 @@
   </w:compat>
   <w:rsids>
     <w:rsidRoot w:val="00A554F0"/>
+    <w:rsid w:val="004B1B83"/>
     <w:rsid w:val="00A554F0"/>
+    <w:rsid w:val="00F15F19"/>
   </w:rsids>
   <m:mathPr>
     <m:mathFont m:val="Cambria Math"/>
@@ -2450,7 +3540,7 @@
 </file>
 
 <file path=word/glossary/styles.xml><?xml version="1.0" encoding="utf-8"?>
-<w:styles xmlns:mc="http://schemas.openxmlformats.org/markup-compatibility/2006" xmlns:r="http://schemas.openxmlformats.org/officeDocument/2006/relationships" xmlns:w="http://schemas.openxmlformats.org/wordprocessingml/2006/main" xmlns:w14="http://schemas.microsoft.com/office/word/2010/wordml" mc:Ignorable="w14">
+<w:styles xmlns:mc="http://schemas.openxmlformats.org/markup-compatibility/2006" xmlns:r="http://schemas.openxmlformats.org/officeDocument/2006/relationships" xmlns:w="http://schemas.openxmlformats.org/wordprocessingml/2006/main" xmlns:w14="http://schemas.microsoft.com/office/word/2010/wordml" xmlns:w15="http://schemas.microsoft.com/office/word/2012/wordml" mc:Ignorable="w14 w15">
   <w:docDefaults>
     <w:rPrDefault>
       <w:rPr>
@@ -2462,346 +3552,387 @@
     </w:rPrDefault>
     <w:pPrDefault/>
   </w:docDefaults>
-  <w:latentStyles w:defLockedState="0" w:defUIPriority="99" w:defSemiHidden="1" w:defUnhideWhenUsed="1" w:defQFormat="0" w:count="276">
-    <w:lsdException w:name="Normal" w:semiHidden="0" w:uiPriority="0" w:unhideWhenUsed="0" w:qFormat="1"/>
-    <w:lsdException w:name="heading 1" w:semiHidden="0" w:uiPriority="9" w:unhideWhenUsed="0" w:qFormat="1"/>
-    <w:lsdException w:name="heading 2" w:uiPriority="9" w:qFormat="1"/>
-    <w:lsdException w:name="heading 3" w:uiPriority="9" w:qFormat="1"/>
-    <w:lsdException w:name="heading 4" w:uiPriority="9" w:qFormat="1"/>
-    <w:lsdException w:name="heading 5" w:uiPriority="9" w:qFormat="1"/>
-    <w:lsdException w:name="heading 6" w:uiPriority="9" w:qFormat="1"/>
-    <w:lsdException w:name="heading 7" w:uiPriority="9" w:qFormat="1"/>
-    <w:lsdException w:name="heading 8" w:uiPriority="9" w:qFormat="1"/>
-    <w:lsdException w:name="heading 9" w:uiPriority="9" w:qFormat="1"/>
-    <w:lsdException w:name="toc 1" w:uiPriority="39"/>
-    <w:lsdException w:name="toc 2" w:uiPriority="39"/>
-    <w:lsdException w:name="toc 3" w:uiPriority="39"/>
-    <w:lsdException w:name="toc 4" w:uiPriority="39"/>
-    <w:lsdException w:name="toc 5" w:uiPriority="39"/>
-    <w:lsdException w:name="toc 6" w:uiPriority="39"/>
-    <w:lsdException w:name="toc 7" w:uiPriority="39"/>
-    <w:lsdException w:name="toc 8" w:uiPriority="39"/>
-    <w:lsdException w:name="toc 9" w:uiPriority="39"/>
-    <w:lsdException w:name="caption" w:uiPriority="35" w:qFormat="1"/>
-    <w:lsdException w:name="Title" w:semiHidden="0" w:uiPriority="10" w:unhideWhenUsed="0" w:qFormat="1"/>
-    <w:lsdException w:name="Default Paragraph Font" w:uiPriority="1"/>
-    <w:lsdException w:name="Subtitle" w:semiHidden="0" w:uiPriority="11" w:unhideWhenUsed="0" w:qFormat="1"/>
-    <w:lsdException w:name="Strong" w:semiHidden="0" w:uiPriority="22" w:unhideWhenUsed="0" w:qFormat="1"/>
-    <w:lsdException w:name="Emphasis" w:semiHidden="0" w:uiPriority="20" w:unhideWhenUsed="0" w:qFormat="1"/>
-    <w:lsdException w:name="Table Grid" w:semiHidden="0" w:uiPriority="59" w:unhideWhenUsed="0"/>
-    <w:lsdException w:name="Placeholder Text" w:unhideWhenUsed="0"/>
-    <w:lsdException w:name="No Spacing" w:semiHidden="0" w:uiPriority="1" w:unhideWhenUsed="0" w:qFormat="1"/>
-    <w:lsdException w:name="Light Shading" w:semiHidden="0" w:uiPriority="60" w:unhideWhenUsed="0"/>
-    <w:lsdException w:name="Light List" w:semiHidden="0" w:uiPriority="61" w:unhideWhenUsed="0"/>
-    <w:lsdException w:name="Light Grid" w:semiHidden="0" w:uiPriority="62" w:unhideWhenUsed="0"/>
-    <w:lsdException w:name="Medium Shading 1" w:semiHidden="0" w:uiPriority="63" w:unhideWhenUsed="0"/>
-    <w:lsdException w:name="Medium Shading 2" w:semiHidden="0" w:uiPriority="64" w:unhideWhenUsed="0"/>
-    <w:lsdException w:name="Medium List 1" w:semiHidden="0" w:uiPriority="65" w:unhideWhenUsed="0"/>
-    <w:lsdException w:name="Medium List 2" w:semiHidden="0" w:uiPriority="66" w:unhideWhenUsed="0"/>
-    <w:lsdException w:name="Medium Grid 1" w:semiHidden="0" w:uiPriority="67" w:unhideWhenUsed="0"/>
-    <w:lsdException w:name="Medium Grid 2" w:semiHidden="0" w:uiPriority="68" w:unhideWhenUsed="0"/>
-    <w:lsdException w:name="Medium Grid 3" w:semiHidden="0" w:uiPriority="69" w:unhideWhenUsed="0"/>
-    <w:lsdException w:name="Dark List" w:semiHidden="0" w:uiPriority="70" w:unhideWhenUsed="0"/>
-    <w:lsdException w:name="Colorful Shading" w:semiHidden="0" w:uiPriority="71" w:unhideWhenUsed="0"/>
-    <w:lsdException w:name="Colorful List" w:semiHidden="0" w:uiPriority="72" w:unhideWhenUsed="0"/>
-    <w:lsdException w:name="Colorful Grid" w:semiHidden="0" w:uiPriority="73" w:unhideWhenUsed="0"/>
-    <w:lsdException w:name="Light Shading Accent 1" w:semiHidden="0" w:uiPriority="60" w:unhideWhenUsed="0"/>
-    <w:lsdException w:name="Light List Accent 1" w:semiHidden="0" w:uiPriority="61" w:unhideWhenUsed="0"/>
-    <w:lsdException w:name="Light Grid Accent 1" w:semiHidden="0" w:uiPriority="62" w:unhideWhenUsed="0"/>
-    <w:lsdException w:name="Medium Shading 1 Accent 1" w:semiHidden="0" w:uiPriority="63" w:unhideWhenUsed="0"/>
-    <w:lsdException w:name="Medium Shading 2 Accent 1" w:semiHidden="0" w:uiPriority="64" w:unhideWhenUsed="0"/>
-    <w:lsdException w:name="Medium List 1 Accent 1" w:semiHidden="0" w:uiPriority="65" w:unhideWhenUsed="0"/>
-    <w:lsdException w:name="Revision" w:unhideWhenUsed="0"/>
-    <w:lsdException w:name="List Paragraph" w:semiHidden="0" w:uiPriority="34" w:unhideWhenUsed="0" w:qFormat="1"/>
-    <w:lsdException w:name="Quote" w:semiHidden="0" w:uiPriority="29" w:unhideWhenUsed="0" w:qFormat="1"/>
-    <w:lsdException w:name="Intense Quote" w:semiHidden="0" w:uiPriority="30" w:unhideWhenUsed="0" w:qFormat="1"/>
-    <w:lsdException w:name="Medium List 2 Accent 1" w:semiHidden="0" w:uiPriority="66" w:unhideWhenUsed="0"/>
-    <w:lsdException w:name="Medium Grid 1 Accent 1" w:semiHidden="0" w:uiPriority="67" w:unhideWhenUsed="0"/>
-    <w:lsdException w:name="Medium Grid 2 Accent 1" w:semiHidden="0" w:uiPriority="68" w:unhideWhenUsed="0"/>
-    <w:lsdException w:name="Medium Grid 3 Accent 1" w:semiHidden="0" w:uiPriority="69" w:unhideWhenUsed="0"/>
-    <w:lsdException w:name="Dark List Accent 1" w:semiHidden="0" w:uiPriority="70" w:unhideWhenUsed="0"/>
-    <w:lsdException w:name="Colorful Shading Accent 1" w:semiHidden="0" w:uiPriority="71" w:unhideWhenUsed="0"/>
-    <w:lsdException w:name="Colorful List Accent 1" w:semiHidden="0" w:uiPriority="72" w:unhideWhenUsed="0"/>
-    <w:lsdException w:name="Colorful Grid Accent 1" w:semiHidden="0" w:uiPriority="73" w:unhideWhenUsed="0"/>
-    <w:lsdException w:name="Light Shading Accent 2" w:semiHidden="0" w:uiPriority="60" w:unhideWhenUsed="0"/>
-    <w:lsdException w:name="Light List Accent 2" w:semiHidden="0" w:uiPriority="61" w:unhideWhenUsed="0"/>
-    <w:lsdException w:name="Light Grid Accent 2" w:semiHidden="0" w:uiPriority="62" w:unhideWhenUsed="0"/>
-    <w:lsdException w:name="Medium Shading 1 Accent 2" w:semiHidden="0" w:uiPriority="63" w:unhideWhenUsed="0"/>
-    <w:lsdException w:name="Medium Shading 2 Accent 2" w:semiHidden="0" w:uiPriority="64" w:unhideWhenUsed="0"/>
-    <w:lsdException w:name="Medium List 1 Accent 2" w:semiHidden="0" w:uiPriority="65" w:unhideWhenUsed="0"/>
-    <w:lsdException w:name="Medium List 2 Accent 2" w:semiHidden="0" w:uiPriority="66" w:unhideWhenUsed="0"/>
-    <w:lsdException w:name="Medium Grid 1 Accent 2" w:semiHidden="0" w:uiPriority="67" w:unhideWhenUsed="0"/>
-    <w:lsdException w:name="Medium Grid 2 Accent 2" w:semiHidden="0" w:uiPriority="68" w:unhideWhenUsed="0"/>
-    <w:lsdException w:name="Medium Grid 3 Accent 2" w:semiHidden="0" w:uiPriority="69" w:unhideWhenUsed="0"/>
-    <w:lsdException w:name="Dark List Accent 2" w:semiHidden="0" w:uiPriority="70" w:unhideWhenUsed="0"/>
-    <w:lsdException w:name="Colorful Shading Accent 2" w:semiHidden="0" w:uiPriority="71" w:unhideWhenUsed="0"/>
-    <w:lsdException w:name="Colorful List Accent 2" w:semiHidden="0" w:uiPriority="72" w:unhideWhenUsed="0"/>
-    <w:lsdException w:name="Colorful Grid Accent 2" w:semiHidden="0" w:uiPriority="73" w:unhideWhenUsed="0"/>
-    <w:lsdException w:name="Light Shading Accent 3" w:semiHidden="0" w:uiPriority="60" w:unhideWhenUsed="0"/>
-    <w:lsdException w:name="Light List Accent 3" w:semiHidden="0" w:uiPriority="61" w:unhideWhenUsed="0"/>
-    <w:lsdException w:name="Light Grid Accent 3" w:semiHidden="0" w:uiPriority="62" w:unhideWhenUsed="0"/>
-    <w:lsdException w:name="Medium Shading 1 Accent 3" w:semiHidden="0" w:uiPriority="63" w:unhideWhenUsed="0"/>
-    <w:lsdException w:name="Medium Shading 2 Accent 3" w:semiHidden="0" w:uiPriority="64" w:unhideWhenUsed="0"/>
-    <w:lsdException w:name="Medium List 1 Accent 3" w:semiHidden="0" w:uiPriority="65" w:unhideWhenUsed="0"/>
-    <w:lsdException w:name="Medium List 2 Accent 3" w:semiHidden="0" w:uiPriority="66" w:unhideWhenUsed="0"/>
-    <w:lsdException w:name="Medium Grid 1 Accent 3" w:semiHidden="0" w:uiPriority="67" w:unhideWhenUsed="0"/>
-    <w:lsdException w:name="Medium Grid 2 Accent 3" w:semiHidden="0" w:uiPriority="68" w:unhideWhenUsed="0"/>
-    <w:lsdException w:name="Medium Grid 3 Accent 3" w:semiHidden="0" w:uiPriority="69" w:unhideWhenUsed="0"/>
-    <w:lsdException w:name="Dark List Accent 3" w:semiHidden="0" w:uiPriority="70" w:unhideWhenUsed="0"/>
-    <w:lsdException w:name="Colorful Shading Accent 3" w:semiHidden="0" w:uiPriority="71" w:unhideWhenUsed="0"/>
-    <w:lsdException w:name="Colorful List Accent 3" w:semiHidden="0" w:uiPriority="72" w:unhideWhenUsed="0"/>
-    <w:lsdException w:name="Colorful Grid Accent 3" w:semiHidden="0" w:uiPriority="73" w:unhideWhenUsed="0"/>
-    <w:lsdException w:name="Light Shading Accent 4" w:semiHidden="0" w:uiPriority="60" w:unhideWhenUsed="0"/>
-    <w:lsdException w:name="Light List Accent 4" w:semiHidden="0" w:uiPriority="61" w:unhideWhenUsed="0"/>
-    <w:lsdException w:name="Light Grid Accent 4" w:semiHidden="0" w:uiPriority="62" w:unhideWhenUsed="0"/>
-    <w:lsdException w:name="Medium Shading 1 Accent 4" w:semiHidden="0" w:uiPriority="63" w:unhideWhenUsed="0"/>
-    <w:lsdException w:name="Medium Shading 2 Accent 4" w:semiHidden="0" w:uiPriority="64" w:unhideWhenUsed="0"/>
-    <w:lsdException w:name="Medium List 1 Accent 4" w:semiHidden="0" w:uiPriority="65" w:unhideWhenUsed="0"/>
-    <w:lsdException w:name="Medium List 2 Accent 4" w:semiHidden="0" w:uiPriority="66" w:unhideWhenUsed="0"/>
-    <w:lsdException w:name="Medium Grid 1 Accent 4" w:semiHidden="0" w:uiPriority="67" w:unhideWhenUsed="0"/>
-    <w:lsdException w:name="Medium Grid 2 Accent 4" w:semiHidden="0" w:uiPriority="68" w:unhideWhenUsed="0"/>
-    <w:lsdException w:name="Medium Grid 3 Accent 4" w:semiHidden="0" w:uiPriority="69" w:unhideWhenUsed="0"/>
-    <w:lsdException w:name="Dark List Accent 4" w:semiHidden="0" w:uiPriority="70" w:unhideWhenUsed="0"/>
-    <w:lsdException w:name="Colorful Shading Accent 4" w:semiHidden="0" w:uiPriority="71" w:unhideWhenUsed="0"/>
-    <w:lsdException w:name="Colorful List Accent 4" w:semiHidden="0" w:uiPriority="72" w:unhideWhenUsed="0"/>
-    <w:lsdException w:name="Colorful Grid Accent 4" w:semiHidden="0" w:uiPriority="73" w:unhideWhenUsed="0"/>
-    <w:lsdException w:name="Light Shading Accent 5" w:semiHidden="0" w:uiPriority="60" w:unhideWhenUsed="0"/>
-    <w:lsdException w:name="Light List Accent 5" w:semiHidden="0" w:uiPriority="61" w:unhideWhenUsed="0"/>
-    <w:lsdException w:name="Light Grid Accent 5" w:semiHidden="0" w:uiPriority="62" w:unhideWhenUsed="0"/>
-    <w:lsdException w:name="Medium Shading 1 Accent 5" w:semiHidden="0" w:uiPriority="63" w:unhideWhenUsed="0"/>
-    <w:lsdException w:name="Medium Shading 2 Accent 5" w:semiHidden="0" w:uiPriority="64" w:unhideWhenUsed="0"/>
-    <w:lsdException w:name="Medium List 1 Accent 5" w:semiHidden="0" w:uiPriority="65" w:unhideWhenUsed="0"/>
-    <w:lsdException w:name="Medium List 2 Accent 5" w:semiHidden="0" w:uiPriority="66" w:unhideWhenUsed="0"/>
-    <w:lsdException w:name="Medium Grid 1 Accent 5" w:semiHidden="0" w:uiPriority="67" w:unhideWhenUsed="0"/>
-    <w:lsdException w:name="Medium Grid 2 Accent 5" w:semiHidden="0" w:uiPriority="68" w:unhideWhenUsed="0"/>
-    <w:lsdException w:name="Medium Grid 3 Accent 5" w:semiHidden="0" w:uiPriority="69" w:unhideWhenUsed="0"/>
-    <w:lsdException w:name="Dark List Accent 5" w:semiHidden="0" w:uiPriority="70" w:unhideWhenUsed="0"/>
-    <w:lsdException w:name="Colorful Shading Accent 5" w:semiHidden="0" w:uiPriority="71" w:unhideWhenUsed="0"/>
-    <w:lsdException w:name="Colorful List Accent 5" w:semiHidden="0" w:uiPriority="72" w:unhideWhenUsed="0"/>
-    <w:lsdException w:name="Colorful Grid Accent 5" w:semiHidden="0" w:uiPriority="73" w:unhideWhenUsed="0"/>
-    <w:lsdException w:name="Light Shading Accent 6" w:semiHidden="0" w:uiPriority="60" w:unhideWhenUsed="0"/>
-    <w:lsdException w:name="Light List Accent 6" w:semiHidden="0" w:uiPriority="61" w:unhideWhenUsed="0"/>
-    <w:lsdException w:name="Light Grid Accent 6" w:semiHidden="0" w:uiPriority="62" w:unhideWhenUsed="0"/>
-    <w:lsdException w:name="Medium Shading 1 Accent 6" w:semiHidden="0" w:uiPriority="63" w:unhideWhenUsed="0"/>
-    <w:lsdException w:name="Medium Shading 2 Accent 6" w:semiHidden="0" w:uiPriority="64" w:unhideWhenUsed="0"/>
-    <w:lsdException w:name="Medium List 1 Accent 6" w:semiHidden="0" w:uiPriority="65" w:unhideWhenUsed="0"/>
-    <w:lsdException w:name="Medium List 2 Accent 6" w:semiHidden="0" w:uiPriority="66" w:unhideWhenUsed="0"/>
-    <w:lsdException w:name="Medium Grid 1 Accent 6" w:semiHidden="0" w:uiPriority="67" w:unhideWhenUsed="0"/>
-    <w:lsdException w:name="Medium Grid 2 Accent 6" w:semiHidden="0" w:uiPriority="68" w:unhideWhenUsed="0"/>
-    <w:lsdException w:name="Medium Grid 3 Accent 6" w:semiHidden="0" w:uiPriority="69" w:unhideWhenUsed="0"/>
-    <w:lsdException w:name="Dark List Accent 6" w:semiHidden="0" w:uiPriority="70" w:unhideWhenUsed="0"/>
-    <w:lsdException w:name="Colorful Shading Accent 6" w:semiHidden="0" w:uiPriority="71" w:unhideWhenUsed="0"/>
-    <w:lsdException w:name="Colorful List Accent 6" w:semiHidden="0" w:uiPriority="72" w:unhideWhenUsed="0"/>
-    <w:lsdException w:name="Colorful Grid Accent 6" w:semiHidden="0" w:uiPriority="73" w:unhideWhenUsed="0"/>
-    <w:lsdException w:name="Subtle Emphasis" w:semiHidden="0" w:uiPriority="19" w:unhideWhenUsed="0" w:qFormat="1"/>
-    <w:lsdException w:name="Intense Emphasis" w:semiHidden="0" w:uiPriority="21" w:unhideWhenUsed="0" w:qFormat="1"/>
-    <w:lsdException w:name="Subtle Reference" w:semiHidden="0" w:uiPriority="31" w:unhideWhenUsed="0" w:qFormat="1"/>
-    <w:lsdException w:name="Intense Reference" w:semiHidden="0" w:uiPriority="32" w:unhideWhenUsed="0" w:qFormat="1"/>
-    <w:lsdException w:name="Book Title" w:semiHidden="0" w:uiPriority="33" w:unhideWhenUsed="0" w:qFormat="1"/>
-    <w:lsdException w:name="Bibliography" w:uiPriority="37"/>
-    <w:lsdException w:name="TOC Heading" w:uiPriority="39" w:qFormat="1"/>
-  </w:latentStyles>
-  <w:style w:type="paragraph" w:default="1" w:styleId="Normal">
-    <w:name w:val="Normal"/>
-    <w:qFormat/>
-  </w:style>
-  <w:style w:type="character" w:default="1" w:styleId="DefaultParagraphFont">
-    <w:name w:val="Default Paragraph Font"/>
-    <w:uiPriority w:val="1"/>
-    <w:semiHidden/>
-    <w:unhideWhenUsed/>
-  </w:style>
-  <w:style w:type="table" w:default="1" w:styleId="TableNormal">
-    <w:name w:val="Normal Table"/>
-    <w:uiPriority w:val="99"/>
-    <w:semiHidden/>
-    <w:unhideWhenUsed/>
-    <w:tblPr>
-      <w:tblInd w:w="0" w:type="dxa"/>
-      <w:tblCellMar>
-        <w:top w:w="0" w:type="dxa"/>
-        <w:left w:w="108" w:type="dxa"/>
-        <w:bottom w:w="0" w:type="dxa"/>
-        <w:right w:w="108" w:type="dxa"/>
-      </w:tblCellMar>
-    </w:tblPr>
-  </w:style>
-  <w:style w:type="numbering" w:default="1" w:styleId="NoList">
-    <w:name w:val="No List"/>
-    <w:uiPriority w:val="99"/>
-    <w:semiHidden/>
-    <w:unhideWhenUsed/>
-  </w:style>
-  <w:style w:type="paragraph" w:customStyle="1" w:styleId="04B7BE9EAB38F94A96BB90B1426FC387">
-    <w:name w:val="04B7BE9EAB38F94A96BB90B1426FC387"/>
-    <w:rsid w:val="00A554F0"/>
-  </w:style>
-  <w:style w:type="paragraph" w:customStyle="1" w:styleId="85484F5447E0464F9D74A36C6B25B1B5">
-    <w:name w:val="85484F5447E0464F9D74A36C6B25B1B5"/>
-    <w:rsid w:val="00A554F0"/>
-  </w:style>
-  <w:style w:type="paragraph" w:customStyle="1" w:styleId="A06A5ECE6FFABB4F88E2FC8BBA7BF862">
-    <w:name w:val="A06A5ECE6FFABB4F88E2FC8BBA7BF862"/>
-    <w:rsid w:val="00A554F0"/>
-  </w:style>
-  <w:style w:type="paragraph" w:customStyle="1" w:styleId="5EAD6DF3A08C8741B2B27EDBBC3B804E">
-    <w:name w:val="5EAD6DF3A08C8741B2B27EDBBC3B804E"/>
-    <w:rsid w:val="00A554F0"/>
-  </w:style>
-</w:styles>
-</file>
-
-<file path=word/glossary/stylesWithEffects.xml><?xml version="1.0" encoding="utf-8"?>
-<w:styles xmlns:wpc="http://schemas.microsoft.com/office/word/2010/wordprocessingCanvas" xmlns:mo="http://schemas.microsoft.com/office/mac/office/2008/main" xmlns:mc="http://schemas.openxmlformats.org/markup-compatibility/2006" xmlns:mv="urn:schemas-microsoft-com:mac:vml" xmlns:o="urn:schemas-microsoft-com:office:office" xmlns:r="http://schemas.openxmlformats.org/officeDocument/2006/relationships" xmlns:m="http://schemas.openxmlformats.org/officeDocument/2006/math" xmlns:v="urn:schemas-microsoft-com:vml" xmlns:wp14="http://schemas.microsoft.com/office/word/2010/wordprocessingDrawing" xmlns:wp="http://schemas.openxmlformats.org/drawingml/2006/wordprocessingDrawing" xmlns:w10="urn:schemas-microsoft-com:office:word" xmlns:w="http://schemas.openxmlformats.org/wordprocessingml/2006/main" xmlns:w14="http://schemas.microsoft.com/office/word/2010/wordml" xmlns:wpg="http://schemas.microsoft.com/office/word/2010/wordprocessingGroup" xmlns:wpi="http://schemas.microsoft.com/office/word/2010/wordprocessingInk" xmlns:wne="http://schemas.microsoft.com/office/word/2006/wordml" xmlns:wps="http://schemas.microsoft.com/office/word/2010/wordprocessingShape" mc:Ignorable="w14 wp14">
-  <w:docDefaults>
-    <w:rPrDefault>
-      <w:rPr>
-        <w:rFonts w:asciiTheme="minorHAnsi" w:eastAsiaTheme="minorEastAsia" w:hAnsiTheme="minorHAnsi" w:cstheme="minorBidi"/>
-        <w:sz w:val="24"/>
-        <w:szCs w:val="24"/>
-        <w:lang w:val="en-US" w:eastAsia="ja-JP" w:bidi="ar-SA"/>
-      </w:rPr>
-    </w:rPrDefault>
-    <w:pPrDefault/>
-  </w:docDefaults>
-  <w:latentStyles w:defLockedState="0" w:defUIPriority="99" w:defSemiHidden="1" w:defUnhideWhenUsed="1" w:defQFormat="0" w:count="276">
-    <w:lsdException w:name="Normal" w:semiHidden="0" w:uiPriority="0" w:unhideWhenUsed="0" w:qFormat="1"/>
-    <w:lsdException w:name="heading 1" w:semiHidden="0" w:uiPriority="9" w:unhideWhenUsed="0" w:qFormat="1"/>
-    <w:lsdException w:name="heading 2" w:uiPriority="9" w:qFormat="1"/>
-    <w:lsdException w:name="heading 3" w:uiPriority="9" w:qFormat="1"/>
-    <w:lsdException w:name="heading 4" w:uiPriority="9" w:qFormat="1"/>
-    <w:lsdException w:name="heading 5" w:uiPriority="9" w:qFormat="1"/>
-    <w:lsdException w:name="heading 6" w:uiPriority="9" w:qFormat="1"/>
-    <w:lsdException w:name="heading 7" w:uiPriority="9" w:qFormat="1"/>
-    <w:lsdException w:name="heading 8" w:uiPriority="9" w:qFormat="1"/>
-    <w:lsdException w:name="heading 9" w:uiPriority="9" w:qFormat="1"/>
-    <w:lsdException w:name="toc 1" w:uiPriority="39"/>
-    <w:lsdException w:name="toc 2" w:uiPriority="39"/>
-    <w:lsdException w:name="toc 3" w:uiPriority="39"/>
-    <w:lsdException w:name="toc 4" w:uiPriority="39"/>
-    <w:lsdException w:name="toc 5" w:uiPriority="39"/>
-    <w:lsdException w:name="toc 6" w:uiPriority="39"/>
-    <w:lsdException w:name="toc 7" w:uiPriority="39"/>
-    <w:lsdException w:name="toc 8" w:uiPriority="39"/>
-    <w:lsdException w:name="toc 9" w:uiPriority="39"/>
-    <w:lsdException w:name="caption" w:uiPriority="35" w:qFormat="1"/>
-    <w:lsdException w:name="Title" w:semiHidden="0" w:uiPriority="10" w:unhideWhenUsed="0" w:qFormat="1"/>
-    <w:lsdException w:name="Default Paragraph Font" w:uiPriority="1"/>
-    <w:lsdException w:name="Subtitle" w:semiHidden="0" w:uiPriority="11" w:unhideWhenUsed="0" w:qFormat="1"/>
-    <w:lsdException w:name="Strong" w:semiHidden="0" w:uiPriority="22" w:unhideWhenUsed="0" w:qFormat="1"/>
-    <w:lsdException w:name="Emphasis" w:semiHidden="0" w:uiPriority="20" w:unhideWhenUsed="0" w:qFormat="1"/>
-    <w:lsdException w:name="Table Grid" w:semiHidden="0" w:uiPriority="59" w:unhideWhenUsed="0"/>
-    <w:lsdException w:name="Placeholder Text" w:unhideWhenUsed="0"/>
-    <w:lsdException w:name="No Spacing" w:semiHidden="0" w:uiPriority="1" w:unhideWhenUsed="0" w:qFormat="1"/>
-    <w:lsdException w:name="Light Shading" w:semiHidden="0" w:uiPriority="60" w:unhideWhenUsed="0"/>
-    <w:lsdException w:name="Light List" w:semiHidden="0" w:uiPriority="61" w:unhideWhenUsed="0"/>
-    <w:lsdException w:name="Light Grid" w:semiHidden="0" w:uiPriority="62" w:unhideWhenUsed="0"/>
-    <w:lsdException w:name="Medium Shading 1" w:semiHidden="0" w:uiPriority="63" w:unhideWhenUsed="0"/>
-    <w:lsdException w:name="Medium Shading 2" w:semiHidden="0" w:uiPriority="64" w:unhideWhenUsed="0"/>
-    <w:lsdException w:name="Medium List 1" w:semiHidden="0" w:uiPriority="65" w:unhideWhenUsed="0"/>
-    <w:lsdException w:name="Medium List 2" w:semiHidden="0" w:uiPriority="66" w:unhideWhenUsed="0"/>
-    <w:lsdException w:name="Medium Grid 1" w:semiHidden="0" w:uiPriority="67" w:unhideWhenUsed="0"/>
-    <w:lsdException w:name="Medium Grid 2" w:semiHidden="0" w:uiPriority="68" w:unhideWhenUsed="0"/>
-    <w:lsdException w:name="Medium Grid 3" w:semiHidden="0" w:uiPriority="69" w:unhideWhenUsed="0"/>
-    <w:lsdException w:name="Dark List" w:semiHidden="0" w:uiPriority="70" w:unhideWhenUsed="0"/>
-    <w:lsdException w:name="Colorful Shading" w:semiHidden="0" w:uiPriority="71" w:unhideWhenUsed="0"/>
-    <w:lsdException w:name="Colorful List" w:semiHidden="0" w:uiPriority="72" w:unhideWhenUsed="0"/>
-    <w:lsdException w:name="Colorful Grid" w:semiHidden="0" w:uiPriority="73" w:unhideWhenUsed="0"/>
-    <w:lsdException w:name="Light Shading Accent 1" w:semiHidden="0" w:uiPriority="60" w:unhideWhenUsed="0"/>
-    <w:lsdException w:name="Light List Accent 1" w:semiHidden="0" w:uiPriority="61" w:unhideWhenUsed="0"/>
-    <w:lsdException w:name="Light Grid Accent 1" w:semiHidden="0" w:uiPriority="62" w:unhideWhenUsed="0"/>
-    <w:lsdException w:name="Medium Shading 1 Accent 1" w:semiHidden="0" w:uiPriority="63" w:unhideWhenUsed="0"/>
-    <w:lsdException w:name="Medium Shading 2 Accent 1" w:semiHidden="0" w:uiPriority="64" w:unhideWhenUsed="0"/>
-    <w:lsdException w:name="Medium List 1 Accent 1" w:semiHidden="0" w:uiPriority="65" w:unhideWhenUsed="0"/>
-    <w:lsdException w:name="Revision" w:unhideWhenUsed="0"/>
-    <w:lsdException w:name="List Paragraph" w:semiHidden="0" w:uiPriority="34" w:unhideWhenUsed="0" w:qFormat="1"/>
-    <w:lsdException w:name="Quote" w:semiHidden="0" w:uiPriority="29" w:unhideWhenUsed="0" w:qFormat="1"/>
-    <w:lsdException w:name="Intense Quote" w:semiHidden="0" w:uiPriority="30" w:unhideWhenUsed="0" w:qFormat="1"/>
-    <w:lsdException w:name="Medium List 2 Accent 1" w:semiHidden="0" w:uiPriority="66" w:unhideWhenUsed="0"/>
-    <w:lsdException w:name="Medium Grid 1 Accent 1" w:semiHidden="0" w:uiPriority="67" w:unhideWhenUsed="0"/>
-    <w:lsdException w:name="Medium Grid 2 Accent 1" w:semiHidden="0" w:uiPriority="68" w:unhideWhenUsed="0"/>
-    <w:lsdException w:name="Medium Grid 3 Accent 1" w:semiHidden="0" w:uiPriority="69" w:unhideWhenUsed="0"/>
-    <w:lsdException w:name="Dark List Accent 1" w:semiHidden="0" w:uiPriority="70" w:unhideWhenUsed="0"/>
-    <w:lsdException w:name="Colorful Shading Accent 1" w:semiHidden="0" w:uiPriority="71" w:unhideWhenUsed="0"/>
-    <w:lsdException w:name="Colorful List Accent 1" w:semiHidden="0" w:uiPriority="72" w:unhideWhenUsed="0"/>
-    <w:lsdException w:name="Colorful Grid Accent 1" w:semiHidden="0" w:uiPriority="73" w:unhideWhenUsed="0"/>
-    <w:lsdException w:name="Light Shading Accent 2" w:semiHidden="0" w:uiPriority="60" w:unhideWhenUsed="0"/>
-    <w:lsdException w:name="Light List Accent 2" w:semiHidden="0" w:uiPriority="61" w:unhideWhenUsed="0"/>
-    <w:lsdException w:name="Light Grid Accent 2" w:semiHidden="0" w:uiPriority="62" w:unhideWhenUsed="0"/>
-    <w:lsdException w:name="Medium Shading 1 Accent 2" w:semiHidden="0" w:uiPriority="63" w:unhideWhenUsed="0"/>
-    <w:lsdException w:name="Medium Shading 2 Accent 2" w:semiHidden="0" w:uiPriority="64" w:unhideWhenUsed="0"/>
-    <w:lsdException w:name="Medium List 1 Accent 2" w:semiHidden="0" w:uiPriority="65" w:unhideWhenUsed="0"/>
-    <w:lsdException w:name="Medium List 2 Accent 2" w:semiHidden="0" w:uiPriority="66" w:unhideWhenUsed="0"/>
-    <w:lsdException w:name="Medium Grid 1 Accent 2" w:semiHidden="0" w:uiPriority="67" w:unhideWhenUsed="0"/>
-    <w:lsdException w:name="Medium Grid 2 Accent 2" w:semiHidden="0" w:uiPriority="68" w:unhideWhenUsed="0"/>
-    <w:lsdException w:name="Medium Grid 3 Accent 2" w:semiHidden="0" w:uiPriority="69" w:unhideWhenUsed="0"/>
-    <w:lsdException w:name="Dark List Accent 2" w:semiHidden="0" w:uiPriority="70" w:unhideWhenUsed="0"/>
-    <w:lsdException w:name="Colorful Shading Accent 2" w:semiHidden="0" w:uiPriority="71" w:unhideWhenUsed="0"/>
-    <w:lsdException w:name="Colorful List Accent 2" w:semiHidden="0" w:uiPriority="72" w:unhideWhenUsed="0"/>
-    <w:lsdException w:name="Colorful Grid Accent 2" w:semiHidden="0" w:uiPriority="73" w:unhideWhenUsed="0"/>
-    <w:lsdException w:name="Light Shading Accent 3" w:semiHidden="0" w:uiPriority="60" w:unhideWhenUsed="0"/>
-    <w:lsdException w:name="Light List Accent 3" w:semiHidden="0" w:uiPriority="61" w:unhideWhenUsed="0"/>
-    <w:lsdException w:name="Light Grid Accent 3" w:semiHidden="0" w:uiPriority="62" w:unhideWhenUsed="0"/>
-    <w:lsdException w:name="Medium Shading 1 Accent 3" w:semiHidden="0" w:uiPriority="63" w:unhideWhenUsed="0"/>
-    <w:lsdException w:name="Medium Shading 2 Accent 3" w:semiHidden="0" w:uiPriority="64" w:unhideWhenUsed="0"/>
-    <w:lsdException w:name="Medium List 1 Accent 3" w:semiHidden="0" w:uiPriority="65" w:unhideWhenUsed="0"/>
-    <w:lsdException w:name="Medium List 2 Accent 3" w:semiHidden="0" w:uiPriority="66" w:unhideWhenUsed="0"/>
-    <w:lsdException w:name="Medium Grid 1 Accent 3" w:semiHidden="0" w:uiPriority="67" w:unhideWhenUsed="0"/>
-    <w:lsdException w:name="Medium Grid 2 Accent 3" w:semiHidden="0" w:uiPriority="68" w:unhideWhenUsed="0"/>
-    <w:lsdException w:name="Medium Grid 3 Accent 3" w:semiHidden="0" w:uiPriority="69" w:unhideWhenUsed="0"/>
-    <w:lsdException w:name="Dark List Accent 3" w:semiHidden="0" w:uiPriority="70" w:unhideWhenUsed="0"/>
-    <w:lsdException w:name="Colorful Shading Accent 3" w:semiHidden="0" w:uiPriority="71" w:unhideWhenUsed="0"/>
-    <w:lsdException w:name="Colorful List Accent 3" w:semiHidden="0" w:uiPriority="72" w:unhideWhenUsed="0"/>
-    <w:lsdException w:name="Colorful Grid Accent 3" w:semiHidden="0" w:uiPriority="73" w:unhideWhenUsed="0"/>
-    <w:lsdException w:name="Light Shading Accent 4" w:semiHidden="0" w:uiPriority="60" w:unhideWhenUsed="0"/>
-    <w:lsdException w:name="Light List Accent 4" w:semiHidden="0" w:uiPriority="61" w:unhideWhenUsed="0"/>
-    <w:lsdException w:name="Light Grid Accent 4" w:semiHidden="0" w:uiPriority="62" w:unhideWhenUsed="0"/>
-    <w:lsdException w:name="Medium Shading 1 Accent 4" w:semiHidden="0" w:uiPriority="63" w:unhideWhenUsed="0"/>
-    <w:lsdException w:name="Medium Shading 2 Accent 4" w:semiHidden="0" w:uiPriority="64" w:unhideWhenUsed="0"/>
-    <w:lsdException w:name="Medium List 1 Accent 4" w:semiHidden="0" w:uiPriority="65" w:unhideWhenUsed="0"/>
-    <w:lsdException w:name="Medium List 2 Accent 4" w:semiHidden="0" w:uiPriority="66" w:unhideWhenUsed="0"/>
-    <w:lsdException w:name="Medium Grid 1 Accent 4" w:semiHidden="0" w:uiPriority="67" w:unhideWhenUsed="0"/>
-    <w:lsdException w:name="Medium Grid 2 Accent 4" w:semiHidden="0" w:uiPriority="68" w:unhideWhenUsed="0"/>
-    <w:lsdException w:name="Medium Grid 3 Accent 4" w:semiHidden="0" w:uiPriority="69" w:unhideWhenUsed="0"/>
-    <w:lsdException w:name="Dark List Accent 4" w:semiHidden="0" w:uiPriority="70" w:unhideWhenUsed="0"/>
-    <w:lsdException w:name="Colorful Shading Accent 4" w:semiHidden="0" w:uiPriority="71" w:unhideWhenUsed="0"/>
-    <w:lsdException w:name="Colorful List Accent 4" w:semiHidden="0" w:uiPriority="72" w:unhideWhenUsed="0"/>
-    <w:lsdException w:name="Colorful Grid Accent 4" w:semiHidden="0" w:uiPriority="73" w:unhideWhenUsed="0"/>
-    <w:lsdException w:name="Light Shading Accent 5" w:semiHidden="0" w:uiPriority="60" w:unhideWhenUsed="0"/>
-    <w:lsdException w:name="Light List Accent 5" w:semiHidden="0" w:uiPriority="61" w:unhideWhenUsed="0"/>
-    <w:lsdException w:name="Light Grid Accent 5" w:semiHidden="0" w:uiPriority="62" w:unhideWhenUsed="0"/>
-    <w:lsdException w:name="Medium Shading 1 Accent 5" w:semiHidden="0" w:uiPriority="63" w:unhideWhenUsed="0"/>
-    <w:lsdException w:name="Medium Shading 2 Accent 5" w:semiHidden="0" w:uiPriority="64" w:unhideWhenUsed="0"/>
-    <w:lsdException w:name="Medium List 1 Accent 5" w:semiHidden="0" w:uiPriority="65" w:unhideWhenUsed="0"/>
-    <w:lsdException w:name="Medium List 2 Accent 5" w:semiHidden="0" w:uiPriority="66" w:unhideWhenUsed="0"/>
-    <w:lsdException w:name="Medium Grid 1 Accent 5" w:semiHidden="0" w:uiPriority="67" w:unhideWhenUsed="0"/>
-    <w:lsdException w:name="Medium Grid 2 Accent 5" w:semiHidden="0" w:uiPriority="68" w:unhideWhenUsed="0"/>
-    <w:lsdException w:name="Medium Grid 3 Accent 5" w:semiHidden="0" w:uiPriority="69" w:unhideWhenUsed="0"/>
-    <w:lsdException w:name="Dark List Accent 5" w:semiHidden="0" w:uiPriority="70" w:unhideWhenUsed="0"/>
-    <w:lsdException w:name="Colorful Shading Accent 5" w:semiHidden="0" w:uiPriority="71" w:unhideWhenUsed="0"/>
-    <w:lsdException w:name="Colorful List Accent 5" w:semiHidden="0" w:uiPriority="72" w:unhideWhenUsed="0"/>
-    <w:lsdException w:name="Colorful Grid Accent 5" w:semiHidden="0" w:uiPriority="73" w:unhideWhenUsed="0"/>
-    <w:lsdException w:name="Light Shading Accent 6" w:semiHidden="0" w:uiPriority="60" w:unhideWhenUsed="0"/>
-    <w:lsdException w:name="Light List Accent 6" w:semiHidden="0" w:uiPriority="61" w:unhideWhenUsed="0"/>
-    <w:lsdException w:name="Light Grid Accent 6" w:semiHidden="0" w:uiPriority="62" w:unhideWhenUsed="0"/>
-    <w:lsdException w:name="Medium Shading 1 Accent 6" w:semiHidden="0" w:uiPriority="63" w:unhideWhenUsed="0"/>
-    <w:lsdException w:name="Medium Shading 2 Accent 6" w:semiHidden="0" w:uiPriority="64" w:unhideWhenUsed="0"/>
-    <w:lsdException w:name="Medium List 1 Accent 6" w:semiHidden="0" w:uiPriority="65" w:unhideWhenUsed="0"/>
-    <w:lsdException w:name="Medium List 2 Accent 6" w:semiHidden="0" w:uiPriority="66" w:unhideWhenUsed="0"/>
-    <w:lsdException w:name="Medium Grid 1 Accent 6" w:semiHidden="0" w:uiPriority="67" w:unhideWhenUsed="0"/>
-    <w:lsdException w:name="Medium Grid 2 Accent 6" w:semiHidden="0" w:uiPriority="68" w:unhideWhenUsed="0"/>
-    <w:lsdException w:name="Medium Grid 3 Accent 6" w:semiHidden="0" w:uiPriority="69" w:unhideWhenUsed="0"/>
-    <w:lsdException w:name="Dark List Accent 6" w:semiHidden="0" w:uiPriority="70" w:unhideWhenUsed="0"/>
-    <w:lsdException w:name="Colorful Shading Accent 6" w:semiHidden="0" w:uiPriority="71" w:unhideWhenUsed="0"/>
-    <w:lsdException w:name="Colorful List Accent 6" w:semiHidden="0" w:uiPriority="72" w:unhideWhenUsed="0"/>
-    <w:lsdException w:name="Colorful Grid Accent 6" w:semiHidden="0" w:uiPriority="73" w:unhideWhenUsed="0"/>
-    <w:lsdException w:name="Subtle Emphasis" w:semiHidden="0" w:uiPriority="19" w:unhideWhenUsed="0" w:qFormat="1"/>
-    <w:lsdException w:name="Intense Emphasis" w:semiHidden="0" w:uiPriority="21" w:unhideWhenUsed="0" w:qFormat="1"/>
-    <w:lsdException w:name="Subtle Reference" w:semiHidden="0" w:uiPriority="31" w:unhideWhenUsed="0" w:qFormat="1"/>
-    <w:lsdException w:name="Intense Reference" w:semiHidden="0" w:uiPriority="32" w:unhideWhenUsed="0" w:qFormat="1"/>
-    <w:lsdException w:name="Book Title" w:semiHidden="0" w:uiPriority="33" w:unhideWhenUsed="0" w:qFormat="1"/>
-    <w:lsdException w:name="Bibliography" w:uiPriority="37"/>
-    <w:lsdException w:name="TOC Heading" w:uiPriority="39" w:qFormat="1"/>
+  <w:latentStyles w:defLockedState="0" w:defUIPriority="99" w:defSemiHidden="0" w:defUnhideWhenUsed="0" w:defQFormat="0" w:count="380">
+    <w:lsdException w:name="Normal" w:uiPriority="0" w:qFormat="1"/>
+    <w:lsdException w:name="heading 1" w:uiPriority="9" w:qFormat="1"/>
+    <w:lsdException w:name="heading 2" w:semiHidden="1" w:uiPriority="9" w:unhideWhenUsed="1" w:qFormat="1"/>
+    <w:lsdException w:name="heading 3" w:semiHidden="1" w:uiPriority="9" w:unhideWhenUsed="1" w:qFormat="1"/>
+    <w:lsdException w:name="heading 4" w:semiHidden="1" w:uiPriority="9" w:unhideWhenUsed="1" w:qFormat="1"/>
+    <w:lsdException w:name="heading 5" w:semiHidden="1" w:uiPriority="9" w:unhideWhenUsed="1" w:qFormat="1"/>
+    <w:lsdException w:name="heading 6" w:semiHidden="1" w:uiPriority="9" w:unhideWhenUsed="1" w:qFormat="1"/>
+    <w:lsdException w:name="heading 7" w:semiHidden="1" w:uiPriority="9" w:unhideWhenUsed="1" w:qFormat="1"/>
+    <w:lsdException w:name="heading 8" w:semiHidden="1" w:uiPriority="9" w:unhideWhenUsed="1" w:qFormat="1"/>
+    <w:lsdException w:name="heading 9" w:semiHidden="1" w:uiPriority="9" w:unhideWhenUsed="1" w:qFormat="1"/>
+    <w:lsdException w:name="index 1" w:semiHidden="1" w:unhideWhenUsed="1"/>
+    <w:lsdException w:name="index 2" w:semiHidden="1" w:unhideWhenUsed="1"/>
+    <w:lsdException w:name="index 3" w:semiHidden="1" w:unhideWhenUsed="1"/>
+    <w:lsdException w:name="index 4" w:semiHidden="1" w:unhideWhenUsed="1"/>
+    <w:lsdException w:name="index 5" w:semiHidden="1" w:unhideWhenUsed="1"/>
+    <w:lsdException w:name="index 6" w:semiHidden="1" w:unhideWhenUsed="1"/>
+    <w:lsdException w:name="index 7" w:semiHidden="1" w:unhideWhenUsed="1"/>
+    <w:lsdException w:name="index 8" w:semiHidden="1" w:unhideWhenUsed="1"/>
+    <w:lsdException w:name="index 9" w:semiHidden="1" w:unhideWhenUsed="1"/>
+    <w:lsdException w:name="toc 1" w:semiHidden="1" w:uiPriority="39" w:unhideWhenUsed="1"/>
+    <w:lsdException w:name="toc 2" w:semiHidden="1" w:uiPriority="39" w:unhideWhenUsed="1"/>
+    <w:lsdException w:name="toc 3" w:semiHidden="1" w:uiPriority="39" w:unhideWhenUsed="1"/>
+    <w:lsdException w:name="toc 4" w:semiHidden="1" w:uiPriority="39" w:unhideWhenUsed="1"/>
+    <w:lsdException w:name="toc 5" w:semiHidden="1" w:uiPriority="39" w:unhideWhenUsed="1"/>
+    <w:lsdException w:name="toc 6" w:semiHidden="1" w:uiPriority="39" w:unhideWhenUsed="1"/>
+    <w:lsdException w:name="toc 7" w:semiHidden="1" w:uiPriority="39" w:unhideWhenUsed="1"/>
+    <w:lsdException w:name="toc 8" w:semiHidden="1" w:uiPriority="39" w:unhideWhenUsed="1"/>
+    <w:lsdException w:name="toc 9" w:semiHidden="1" w:uiPriority="39" w:unhideWhenUsed="1"/>
+    <w:lsdException w:name="Normal Indent" w:semiHidden="1" w:unhideWhenUsed="1"/>
+    <w:lsdException w:name="footnote text" w:semiHidden="1" w:unhideWhenUsed="1"/>
+    <w:lsdException w:name="annotation text" w:semiHidden="1" w:unhideWhenUsed="1"/>
+    <w:lsdException w:name="header" w:semiHidden="1" w:unhideWhenUsed="1"/>
+    <w:lsdException w:name="footer" w:semiHidden="1" w:unhideWhenUsed="1"/>
+    <w:lsdException w:name="index heading" w:semiHidden="1" w:unhideWhenUsed="1"/>
+    <w:lsdException w:name="caption" w:semiHidden="1" w:uiPriority="35" w:unhideWhenUsed="1" w:qFormat="1"/>
+    <w:lsdException w:name="table of figures" w:semiHidden="1" w:unhideWhenUsed="1"/>
+    <w:lsdException w:name="envelope address" w:semiHidden="1" w:unhideWhenUsed="1"/>
+    <w:lsdException w:name="envelope return" w:semiHidden="1" w:unhideWhenUsed="1"/>
+    <w:lsdException w:name="footnote reference" w:semiHidden="1" w:unhideWhenUsed="1"/>
+    <w:lsdException w:name="annotation reference" w:semiHidden="1" w:unhideWhenUsed="1"/>
+    <w:lsdException w:name="line number" w:semiHidden="1" w:unhideWhenUsed="1"/>
+    <w:lsdException w:name="page number" w:semiHidden="1" w:unhideWhenUsed="1"/>
+    <w:lsdException w:name="endnote reference" w:semiHidden="1" w:unhideWhenUsed="1"/>
+    <w:lsdException w:name="endnote text" w:semiHidden="1" w:unhideWhenUsed="1"/>
+    <w:lsdException w:name="table of authorities" w:semiHidden="1" w:unhideWhenUsed="1"/>
+    <w:lsdException w:name="macro" w:semiHidden="1" w:unhideWhenUsed="1"/>
+    <w:lsdException w:name="toa heading" w:semiHidden="1" w:unhideWhenUsed="1"/>
+    <w:lsdException w:name="List" w:semiHidden="1" w:unhideWhenUsed="1"/>
+    <w:lsdException w:name="List Bullet" w:semiHidden="1" w:unhideWhenUsed="1"/>
+    <w:lsdException w:name="List Number" w:semiHidden="1" w:unhideWhenUsed="1"/>
+    <w:lsdException w:name="List 2" w:semiHidden="1" w:unhideWhenUsed="1"/>
+    <w:lsdException w:name="List 3" w:semiHidden="1" w:unhideWhenUsed="1"/>
+    <w:lsdException w:name="List 4" w:semiHidden="1" w:unhideWhenUsed="1"/>
+    <w:lsdException w:name="List 5" w:semiHidden="1" w:unhideWhenUsed="1"/>
+    <w:lsdException w:name="List Bullet 2" w:semiHidden="1" w:unhideWhenUsed="1"/>
+    <w:lsdException w:name="List Bullet 3" w:semiHidden="1" w:unhideWhenUsed="1"/>
+    <w:lsdException w:name="List Bullet 4" w:semiHidden="1" w:unhideWhenUsed="1"/>
+    <w:lsdException w:name="List Bullet 5" w:semiHidden="1" w:unhideWhenUsed="1"/>
+    <w:lsdException w:name="List Number 2" w:semiHidden="1" w:unhideWhenUsed="1"/>
+    <w:lsdException w:name="List Number 3" w:semiHidden="1" w:unhideWhenUsed="1"/>
+    <w:lsdException w:name="List Number 4" w:semiHidden="1" w:unhideWhenUsed="1"/>
+    <w:lsdException w:name="List Number 5" w:semiHidden="1" w:unhideWhenUsed="1"/>
+    <w:lsdException w:name="Title" w:uiPriority="10" w:qFormat="1"/>
+    <w:lsdException w:name="Closing" w:semiHidden="1" w:unhideWhenUsed="1"/>
+    <w:lsdException w:name="Signature" w:semiHidden="1" w:unhideWhenUsed="1"/>
+    <w:lsdException w:name="Default Paragraph Font" w:semiHidden="1" w:uiPriority="1" w:unhideWhenUsed="1"/>
+    <w:lsdException w:name="Body Text" w:semiHidden="1" w:unhideWhenUsed="1"/>
+    <w:lsdException w:name="Body Text Indent" w:semiHidden="1" w:unhideWhenUsed="1"/>
+    <w:lsdException w:name="List Continue" w:semiHidden="1" w:unhideWhenUsed="1"/>
+    <w:lsdException w:name="List Continue 2" w:semiHidden="1" w:unhideWhenUsed="1"/>
+    <w:lsdException w:name="List Continue 3" w:semiHidden="1" w:unhideWhenUsed="1"/>
+    <w:lsdException w:name="List Continue 4" w:semiHidden="1" w:unhideWhenUsed="1"/>
+    <w:lsdException w:name="List Continue 5" w:semiHidden="1" w:unhideWhenUsed="1"/>
+    <w:lsdException w:name="Message Header" w:semiHidden="1" w:unhideWhenUsed="1"/>
+    <w:lsdException w:name="Subtitle" w:uiPriority="11" w:qFormat="1"/>
+    <w:lsdException w:name="Salutation" w:semiHidden="1" w:unhideWhenUsed="1"/>
+    <w:lsdException w:name="Date" w:semiHidden="1" w:unhideWhenUsed="1"/>
+    <w:lsdException w:name="Body Text First Indent" w:semiHidden="1" w:unhideWhenUsed="1"/>
+    <w:lsdException w:name="Body Text First Indent 2" w:semiHidden="1" w:unhideWhenUsed="1"/>
+    <w:lsdException w:name="Note Heading" w:semiHidden="1" w:unhideWhenUsed="1"/>
+    <w:lsdException w:name="Body Text 2" w:semiHidden="1" w:unhideWhenUsed="1"/>
+    <w:lsdException w:name="Body Text 3" w:semiHidden="1" w:unhideWhenUsed="1"/>
+    <w:lsdException w:name="Body Text Indent 2" w:semiHidden="1" w:unhideWhenUsed="1"/>
+    <w:lsdException w:name="Body Text Indent 3" w:semiHidden="1" w:unhideWhenUsed="1"/>
+    <w:lsdException w:name="Block Text" w:semiHidden="1" w:unhideWhenUsed="1"/>
+    <w:lsdException w:name="Hyperlink" w:semiHidden="1" w:unhideWhenUsed="1"/>
+    <w:lsdException w:name="FollowedHyperlink" w:semiHidden="1" w:unhideWhenUsed="1"/>
+    <w:lsdException w:name="Strong" w:uiPriority="22" w:qFormat="1"/>
+    <w:lsdException w:name="Emphasis" w:uiPriority="20" w:qFormat="1"/>
+    <w:lsdException w:name="Document Map" w:semiHidden="1" w:unhideWhenUsed="1"/>
+    <w:lsdException w:name="Plain Text" w:semiHidden="1" w:unhideWhenUsed="1"/>
+    <w:lsdException w:name="E-mail Signature" w:semiHidden="1" w:unhideWhenUsed="1"/>
+    <w:lsdException w:name="HTML Top of Form" w:semiHidden="1" w:unhideWhenUsed="1"/>
+    <w:lsdException w:name="HTML Bottom of Form" w:semiHidden="1" w:unhideWhenUsed="1"/>
+    <w:lsdException w:name="Normal (Web)" w:semiHidden="1" w:unhideWhenUsed="1"/>
+    <w:lsdException w:name="HTML Acronym" w:semiHidden="1" w:unhideWhenUsed="1"/>
+    <w:lsdException w:name="HTML Address" w:semiHidden="1" w:unhideWhenUsed="1"/>
+    <w:lsdException w:name="HTML Cite" w:semiHidden="1" w:unhideWhenUsed="1"/>
+    <w:lsdException w:name="HTML Code" w:semiHidden="1" w:unhideWhenUsed="1"/>
+    <w:lsdException w:name="HTML Definition" w:semiHidden="1" w:unhideWhenUsed="1"/>
+    <w:lsdException w:name="HTML Keyboard" w:semiHidden="1" w:unhideWhenUsed="1"/>
+    <w:lsdException w:name="HTML Preformatted" w:semiHidden="1" w:unhideWhenUsed="1"/>
+    <w:lsdException w:name="HTML Sample" w:semiHidden="1" w:unhideWhenUsed="1"/>
+    <w:lsdException w:name="HTML Typewriter" w:semiHidden="1" w:unhideWhenUsed="1"/>
+    <w:lsdException w:name="HTML Variable" w:semiHidden="1" w:unhideWhenUsed="1"/>
+    <w:lsdException w:name="Normal Table" w:semiHidden="1" w:unhideWhenUsed="1"/>
+    <w:lsdException w:name="annotation subject" w:semiHidden="1" w:unhideWhenUsed="1"/>
+    <w:lsdException w:name="No List" w:semiHidden="1" w:unhideWhenUsed="1"/>
+    <w:lsdException w:name="Outline List 1" w:semiHidden="1" w:unhideWhenUsed="1"/>
+    <w:lsdException w:name="Outline List 2" w:semiHidden="1" w:unhideWhenUsed="1"/>
+    <w:lsdException w:name="Outline List 3" w:semiHidden="1" w:unhideWhenUsed="1"/>
+    <w:lsdException w:name="Table Simple 1" w:semiHidden="1" w:unhideWhenUsed="1"/>
+    <w:lsdException w:name="Table Simple 2" w:semiHidden="1" w:unhideWhenUsed="1"/>
+    <w:lsdException w:name="Table Simple 3" w:semiHidden="1" w:unhideWhenUsed="1"/>
+    <w:lsdException w:name="Table Classic 1" w:semiHidden="1" w:unhideWhenUsed="1"/>
+    <w:lsdException w:name="Table Classic 2" w:semiHidden="1" w:unhideWhenUsed="1"/>
+    <w:lsdException w:name="Table Classic 3" w:semiHidden="1" w:unhideWhenUsed="1"/>
+    <w:lsdException w:name="Table Classic 4" w:semiHidden="1" w:unhideWhenUsed="1"/>
+    <w:lsdException w:name="Table Colorful 1" w:semiHidden="1" w:unhideWhenUsed="1"/>
+    <w:lsdException w:name="Table Colorful 2" w:semiHidden="1" w:unhideWhenUsed="1"/>
+    <w:lsdException w:name="Table Colorful 3" w:semiHidden="1" w:unhideWhenUsed="1"/>
+    <w:lsdException w:name="Table Columns 1" w:semiHidden="1" w:unhideWhenUsed="1"/>
+    <w:lsdException w:name="Table Columns 2" w:semiHidden="1" w:unhideWhenUsed="1"/>
+    <w:lsdException w:name="Table Columns 3" w:semiHidden="1" w:unhideWhenUsed="1"/>
+    <w:lsdException w:name="Table Columns 4" w:semiHidden="1" w:unhideWhenUsed="1"/>
+    <w:lsdException w:name="Table Columns 5" w:semiHidden="1" w:unhideWhenUsed="1"/>
+    <w:lsdException w:name="Table Grid 1" w:semiHidden="1" w:unhideWhenUsed="1"/>
+    <w:lsdException w:name="Table Grid 2" w:semiHidden="1" w:unhideWhenUsed="1"/>
+    <w:lsdException w:name="Table Grid 3" w:semiHidden="1" w:unhideWhenUsed="1"/>
+    <w:lsdException w:name="Table Grid 4" w:semiHidden="1" w:unhideWhenUsed="1"/>
+    <w:lsdException w:name="Table Grid 5" w:semiHidden="1" w:unhideWhenUsed="1"/>
+    <w:lsdException w:name="Table Grid 6" w:semiHidden="1" w:unhideWhenUsed="1"/>
+    <w:lsdException w:name="Table Grid 7" w:semiHidden="1" w:unhideWhenUsed="1"/>
+    <w:lsdException w:name="Table Grid 8" w:semiHidden="1" w:unhideWhenUsed="1"/>
+    <w:lsdException w:name="Table List 1" w:semiHidden="1" w:unhideWhenUsed="1"/>
+    <w:lsdException w:name="Table List 2" w:semiHidden="1" w:unhideWhenUsed="1"/>
+    <w:lsdException w:name="Table List 3" w:semiHidden="1" w:unhideWhenUsed="1"/>
+    <w:lsdException w:name="Table List 4" w:semiHidden="1" w:unhideWhenUsed="1"/>
+    <w:lsdException w:name="Table List 5" w:semiHidden="1" w:unhideWhenUsed="1"/>
+    <w:lsdException w:name="Table List 6" w:semiHidden="1" w:unhideWhenUsed="1"/>
+    <w:lsdException w:name="Table List 7" w:semiHidden="1" w:unhideWhenUsed="1"/>
+    <w:lsdException w:name="Table List 8" w:semiHidden="1" w:unhideWhenUsed="1"/>
+    <w:lsdException w:name="Table 3D effects 1" w:semiHidden="1" w:unhideWhenUsed="1"/>
+    <w:lsdException w:name="Table 3D effects 2" w:semiHidden="1" w:unhideWhenUsed="1"/>
+    <w:lsdException w:name="Table 3D effects 3" w:semiHidden="1" w:unhideWhenUsed="1"/>
+    <w:lsdException w:name="Table Contemporary" w:semiHidden="1" w:unhideWhenUsed="1"/>
+    <w:lsdException w:name="Table Elegant" w:semiHidden="1" w:unhideWhenUsed="1"/>
+    <w:lsdException w:name="Table Professional" w:semiHidden="1" w:unhideWhenUsed="1"/>
+    <w:lsdException w:name="Table Subtle 1" w:semiHidden="1" w:unhideWhenUsed="1"/>
+    <w:lsdException w:name="Table Subtle 2" w:semiHidden="1" w:unhideWhenUsed="1"/>
+    <w:lsdException w:name="Table Web 1" w:semiHidden="1" w:unhideWhenUsed="1"/>
+    <w:lsdException w:name="Table Web 2" w:semiHidden="1" w:unhideWhenUsed="1"/>
+    <w:lsdException w:name="Table Web 3" w:semiHidden="1" w:unhideWhenUsed="1"/>
+    <w:lsdException w:name="Balloon Text" w:semiHidden="1" w:unhideWhenUsed="1"/>
+    <w:lsdException w:name="Table Grid" w:uiPriority="59"/>
+    <w:lsdException w:name="Table Theme" w:semiHidden="1" w:unhideWhenUsed="1"/>
+    <w:lsdException w:name="Note Level 1" w:semiHidden="1" w:unhideWhenUsed="1"/>
+    <w:lsdException w:name="Note Level 2" w:semiHidden="1" w:unhideWhenUsed="1"/>
+    <w:lsdException w:name="Note Level 3" w:semiHidden="1" w:unhideWhenUsed="1"/>
+    <w:lsdException w:name="Note Level 4" w:semiHidden="1" w:unhideWhenUsed="1"/>
+    <w:lsdException w:name="Note Level 5" w:semiHidden="1" w:unhideWhenUsed="1"/>
+    <w:lsdException w:name="Note Level 6" w:semiHidden="1" w:unhideWhenUsed="1"/>
+    <w:lsdException w:name="Note Level 7" w:semiHidden="1" w:unhideWhenUsed="1"/>
+    <w:lsdException w:name="Note Level 8" w:semiHidden="1" w:unhideWhenUsed="1"/>
+    <w:lsdException w:name="Note Level 9" w:semiHidden="1" w:unhideWhenUsed="1"/>
+    <w:lsdException w:name="Placeholder Text" w:semiHidden="1"/>
+    <w:lsdException w:name="No Spacing" w:uiPriority="1" w:qFormat="1"/>
+    <w:lsdException w:name="Light Shading" w:uiPriority="60"/>
+    <w:lsdException w:name="Light List" w:uiPriority="61"/>
+    <w:lsdException w:name="Light Grid" w:uiPriority="62"/>
+    <w:lsdException w:name="Medium Shading 1" w:uiPriority="63"/>
+    <w:lsdException w:name="Medium Shading 2" w:uiPriority="64"/>
+    <w:lsdException w:name="Medium List 1" w:uiPriority="65"/>
+    <w:lsdException w:name="Medium List 2" w:uiPriority="66"/>
+    <w:lsdException w:name="Medium Grid 1" w:uiPriority="67"/>
+    <w:lsdException w:name="Medium Grid 2" w:uiPriority="68"/>
+    <w:lsdException w:name="Medium Grid 3" w:uiPriority="69"/>
+    <w:lsdException w:name="Dark List" w:uiPriority="70"/>
+    <w:lsdException w:name="Colorful Shading" w:uiPriority="71"/>
+    <w:lsdException w:name="Colorful List" w:uiPriority="72"/>
+    <w:lsdException w:name="Colorful Grid" w:uiPriority="73"/>
+    <w:lsdException w:name="Light Shading Accent 1" w:uiPriority="60"/>
+    <w:lsdException w:name="Light List Accent 1" w:uiPriority="61"/>
+    <w:lsdException w:name="Light Grid Accent 1" w:uiPriority="62"/>
+    <w:lsdException w:name="Medium Shading 1 Accent 1" w:uiPriority="63"/>
+    <w:lsdException w:name="Medium Shading 2 Accent 1" w:uiPriority="64"/>
+    <w:lsdException w:name="Medium List 1 Accent 1" w:uiPriority="65"/>
+    <w:lsdException w:name="Revision" w:semiHidden="1"/>
+    <w:lsdException w:name="List Paragraph" w:uiPriority="34" w:qFormat="1"/>
+    <w:lsdException w:name="Quote" w:uiPriority="29" w:qFormat="1"/>
+    <w:lsdException w:name="Intense Quote" w:uiPriority="30" w:qFormat="1"/>
+    <w:lsdException w:name="Medium List 2 Accent 1" w:uiPriority="66"/>
+    <w:lsdException w:name="Medium Grid 1 Accent 1" w:uiPriority="67"/>
+    <w:lsdException w:name="Medium Grid 2 Accent 1" w:uiPriority="68"/>
+    <w:lsdException w:name="Medium Grid 3 Accent 1" w:uiPriority="69"/>
+    <w:lsdException w:name="Dark List Accent 1" w:uiPriority="70"/>
+    <w:lsdException w:name="Colorful Shading Accent 1" w:uiPriority="71"/>
+    <w:lsdException w:name="Colorful List Accent 1" w:uiPriority="72"/>
+    <w:lsdException w:name="Colorful Grid Accent 1" w:uiPriority="73"/>
+    <w:lsdException w:name="Light Shading Accent 2" w:uiPriority="60"/>
+    <w:lsdException w:name="Light List Accent 2" w:uiPriority="61"/>
+    <w:lsdException w:name="Light Grid Accent 2" w:uiPriority="62"/>
+    <w:lsdException w:name="Medium Shading 1 Accent 2" w:uiPriority="63"/>
+    <w:lsdException w:name="Medium Shading 2 Accent 2" w:uiPriority="64"/>
+    <w:lsdException w:name="Medium List 1 Accent 2" w:uiPriority="65"/>
+    <w:lsdException w:name="Medium List 2 Accent 2" w:uiPriority="66"/>
+    <w:lsdException w:name="Medium Grid 1 Accent 2" w:uiPriority="67"/>
+    <w:lsdException w:name="Medium Grid 2 Accent 2" w:uiPriority="68"/>
+    <w:lsdException w:name="Medium Grid 3 Accent 2" w:uiPriority="69"/>
+    <w:lsdException w:name="Dark List Accent 2" w:uiPriority="70"/>
+    <w:lsdException w:name="Colorful Shading Accent 2" w:uiPriority="71"/>
+    <w:lsdException w:name="Colorful List Accent 2" w:uiPriority="72"/>
+    <w:lsdException w:name="Colorful Grid Accent 2" w:uiPriority="73"/>
+    <w:lsdException w:name="Light Shading Accent 3" w:uiPriority="60"/>
+    <w:lsdException w:name="Light List Accent 3" w:uiPriority="61"/>
+    <w:lsdException w:name="Light Grid Accent 3" w:uiPriority="62"/>
+    <w:lsdException w:name="Medium Shading 1 Accent 3" w:uiPriority="63"/>
+    <w:lsdException w:name="Medium Shading 2 Accent 3" w:uiPriority="64"/>
+    <w:lsdException w:name="Medium List 1 Accent 3" w:uiPriority="65"/>
+    <w:lsdException w:name="Medium List 2 Accent 3" w:uiPriority="66"/>
+    <w:lsdException w:name="Medium Grid 1 Accent 3" w:uiPriority="67"/>
+    <w:lsdException w:name="Medium Grid 2 Accent 3" w:uiPriority="68"/>
+    <w:lsdException w:name="Medium Grid 3 Accent 3" w:uiPriority="69"/>
+    <w:lsdException w:name="Dark List Accent 3" w:uiPriority="70"/>
+    <w:lsdException w:name="Colorful Shading Accent 3" w:uiPriority="71"/>
+    <w:lsdException w:name="Colorful List Accent 3" w:uiPriority="72"/>
+    <w:lsdException w:name="Colorful Grid Accent 3" w:uiPriority="73"/>
+    <w:lsdException w:name="Light Shading Accent 4" w:uiPriority="60"/>
+    <w:lsdException w:name="Light List Accent 4" w:uiPriority="61"/>
+    <w:lsdException w:name="Light Grid Accent 4" w:uiPriority="62"/>
+    <w:lsdException w:name="Medium Shading 1 Accent 4" w:uiPriority="63"/>
+    <w:lsdException w:name="Medium Shading 2 Accent 4" w:uiPriority="64"/>
+    <w:lsdException w:name="Medium List 1 Accent 4" w:uiPriority="65"/>
+    <w:lsdException w:name="Medium List 2 Accent 4" w:uiPriority="66"/>
+    <w:lsdException w:name="Medium Grid 1 Accent 4" w:uiPriority="67"/>
+    <w:lsdException w:name="Medium Grid 2 Accent 4" w:uiPriority="68"/>
+    <w:lsdException w:name="Medium Grid 3 Accent 4" w:uiPriority="69"/>
+    <w:lsdException w:name="Dark List Accent 4" w:uiPriority="70"/>
+    <w:lsdException w:name="Colorful Shading Accent 4" w:uiPriority="71"/>
+    <w:lsdException w:name="Colorful List Accent 4" w:uiPriority="72"/>
+    <w:lsdException w:name="Colorful Grid Accent 4" w:uiPriority="73"/>
+    <w:lsdException w:name="Light Shading Accent 5" w:uiPriority="60"/>
+    <w:lsdException w:name="Light List Accent 5" w:uiPriority="61"/>
+    <w:lsdException w:name="Light Grid Accent 5" w:uiPriority="62"/>
+    <w:lsdException w:name="Medium Shading 1 Accent 5" w:uiPriority="63"/>
+    <w:lsdException w:name="Medium Shading 2 Accent 5" w:uiPriority="64"/>
+    <w:lsdException w:name="Medium List 1 Accent 5" w:uiPriority="65"/>
+    <w:lsdException w:name="Medium List 2 Accent 5" w:uiPriority="66"/>
+    <w:lsdException w:name="Medium Grid 1 Accent 5" w:uiPriority="67"/>
+    <w:lsdException w:name="Medium Grid 2 Accent 5" w:uiPriority="68"/>
+    <w:lsdException w:name="Medium Grid 3 Accent 5" w:uiPriority="69"/>
+    <w:lsdException w:name="Dark List Accent 5" w:uiPriority="70"/>
+    <w:lsdException w:name="Colorful Shading Accent 5" w:uiPriority="71"/>
+    <w:lsdException w:name="Colorful List Accent 5" w:uiPriority="72"/>
+    <w:lsdException w:name="Colorful Grid Accent 5" w:uiPriority="73"/>
+    <w:lsdException w:name="Light Shading Accent 6" w:uiPriority="60"/>
+    <w:lsdException w:name="Light List Accent 6" w:uiPriority="61"/>
+    <w:lsdException w:name="Light Grid Accent 6" w:uiPriority="62"/>
+    <w:lsdException w:name="Medium Shading 1 Accent 6" w:uiPriority="63"/>
+    <w:lsdException w:name="Medium Shading 2 Accent 6" w:uiPriority="64"/>
+    <w:lsdException w:name="Medium List 1 Accent 6" w:uiPriority="65"/>
+    <w:lsdException w:name="Medium List 2 Accent 6" w:uiPriority="66"/>
+    <w:lsdException w:name="Medium Grid 1 Accent 6" w:uiPriority="67"/>
+    <w:lsdException w:name="Medium Grid 2 Accent 6" w:uiPriority="68"/>
+    <w:lsdException w:name="Medium Grid 3 Accent 6" w:uiPriority="69"/>
+    <w:lsdException w:name="Dark List Accent 6" w:uiPriority="70"/>
+    <w:lsdException w:name="Colorful Shading Accent 6" w:uiPriority="71"/>
+    <w:lsdException w:name="Colorful List Accent 6" w:uiPriority="72"/>
+    <w:lsdException w:name="Colorful Grid Accent 6" w:uiPriority="73"/>
+    <w:lsdException w:name="Subtle Emphasis" w:uiPriority="19" w:qFormat="1"/>
+    <w:lsdException w:name="Intense Emphasis" w:uiPriority="21" w:qFormat="1"/>
+    <w:lsdException w:name="Subtle Reference" w:uiPriority="31" w:qFormat="1"/>
+    <w:lsdException w:name="Intense Reference" w:uiPriority="32" w:qFormat="1"/>
+    <w:lsdException w:name="Book Title" w:uiPriority="33" w:qFormat="1"/>
+    <w:lsdException w:name="Bibliography" w:semiHidden="1" w:uiPriority="37" w:unhideWhenUsed="1"/>
+    <w:lsdException w:name="TOC Heading" w:semiHidden="1" w:uiPriority="39" w:unhideWhenUsed="1" w:qFormat="1"/>
+    <w:lsdException w:name="Plain Table 1" w:uiPriority="41"/>
+    <w:lsdException w:name="Plain Table 2" w:uiPriority="42"/>
+    <w:lsdException w:name="Plain Table 3" w:uiPriority="43"/>
+    <w:lsdException w:name="Plain Table 4" w:uiPriority="44"/>
+    <w:lsdException w:name="Plain Table 5" w:uiPriority="45"/>
+    <w:lsdException w:name="Grid Table Light" w:uiPriority="40"/>
+    <w:lsdException w:name="Grid Table 1 Light" w:uiPriority="46"/>
+    <w:lsdException w:name="Grid Table 2" w:uiPriority="47"/>
+    <w:lsdException w:name="Grid Table 3" w:uiPriority="48"/>
+    <w:lsdException w:name="Grid Table 4" w:uiPriority="49"/>
+    <w:lsdException w:name="Grid Table 5 Dark" w:uiPriority="50"/>
+    <w:lsdException w:name="Grid Table 6 Colorful" w:uiPriority="51"/>
+    <w:lsdException w:name="Grid Table 7 Colorful" w:uiPriority="52"/>
+    <w:lsdException w:name="Grid Table 1 Light Accent 1" w:uiPriority="46"/>
+    <w:lsdException w:name="Grid Table 2 Accent 1" w:uiPriority="47"/>
+    <w:lsdException w:name="Grid Table 3 Accent 1" w:uiPriority="48"/>
+    <w:lsdException w:name="Grid Table 4 Accent 1" w:uiPriority="49"/>
+    <w:lsdException w:name="Grid Table 5 Dark Accent 1" w:uiPriority="50"/>
+    <w:lsdException w:name="Grid Table 6 Colorful Accent 1" w:uiPriority="51"/>
+    <w:lsdException w:name="Grid Table 7 Colorful Accent 1" w:uiPriority="52"/>
+    <w:lsdException w:name="Grid Table 1 Light Accent 2" w:uiPriority="46"/>
+    <w:lsdException w:name="Grid Table 2 Accent 2" w:uiPriority="47"/>
+    <w:lsdException w:name="Grid Table 3 Accent 2" w:uiPriority="48"/>
+    <w:lsdException w:name="Grid Table 4 Accent 2" w:uiPriority="49"/>
+    <w:lsdException w:name="Grid Table 5 Dark Accent 2" w:uiPriority="50"/>
+    <w:lsdException w:name="Grid Table 6 Colorful Accent 2" w:uiPriority="51"/>
+    <w:lsdException w:name="Grid Table 7 Colorful Accent 2" w:uiPriority="52"/>
+    <w:lsdException w:name="Grid Table 1 Light Accent 3" w:uiPriority="46"/>
+    <w:lsdException w:name="Grid Table 2 Accent 3" w:uiPriority="47"/>
+    <w:lsdException w:name="Grid Table 3 Accent 3" w:uiPriority="48"/>
+    <w:lsdException w:name="Grid Table 4 Accent 3" w:uiPriority="49"/>
+    <w:lsdException w:name="Grid Table 5 Dark Accent 3" w:uiPriority="50"/>
+    <w:lsdException w:name="Grid Table 6 Colorful Accent 3" w:uiPriority="51"/>
+    <w:lsdException w:name="Grid Table 7 Colorful Accent 3" w:uiPriority="52"/>
+    <w:lsdException w:name="Grid Table 1 Light Accent 4" w:uiPriority="46"/>
+    <w:lsdException w:name="Grid Table 2 Accent 4" w:uiPriority="47"/>
+    <w:lsdException w:name="Grid Table 3 Accent 4" w:uiPriority="48"/>
+    <w:lsdException w:name="Grid Table 4 Accent 4" w:uiPriority="49"/>
+    <w:lsdException w:name="Grid Table 5 Dark Accent 4" w:uiPriority="50"/>
+    <w:lsdException w:name="Grid Table 6 Colorful Accent 4" w:uiPriority="51"/>
+    <w:lsdException w:name="Grid Table 7 Colorful Accent 4" w:uiPriority="52"/>
+    <w:lsdException w:name="Grid Table 1 Light Accent 5" w:uiPriority="46"/>
+    <w:lsdException w:name="Grid Table 2 Accent 5" w:uiPriority="47"/>
+    <w:lsdException w:name="Grid Table 3 Accent 5" w:uiPriority="48"/>
+    <w:lsdException w:name="Grid Table 4 Accent 5" w:uiPriority="49"/>
+    <w:lsdException w:name="Grid Table 5 Dark Accent 5" w:uiPriority="50"/>
+    <w:lsdException w:name="Grid Table 6 Colorful Accent 5" w:uiPriority="51"/>
+    <w:lsdException w:name="Grid Table 7 Colorful Accent 5" w:uiPriority="52"/>
+    <w:lsdException w:name="Grid Table 1 Light Accent 6" w:uiPriority="46"/>
+    <w:lsdException w:name="Grid Table 2 Accent 6" w:uiPriority="47"/>
+    <w:lsdException w:name="Grid Table 3 Accent 6" w:uiPriority="48"/>
+    <w:lsdException w:name="Grid Table 4 Accent 6" w:uiPriority="49"/>
+    <w:lsdException w:name="Grid Table 5 Dark Accent 6" w:uiPriority="50"/>
+    <w:lsdException w:name="Grid Table 6 Colorful Accent 6" w:uiPriority="51"/>
+    <w:lsdException w:name="Grid Table 7 Colorful Accent 6" w:uiPriority="52"/>
+    <w:lsdException w:name="List Table 1 Light" w:uiPriority="46"/>
+    <w:lsdException w:name="List Table 2" w:uiPriority="47"/>
+    <w:lsdException w:name="List Table 3" w:uiPriority="48"/>
+    <w:lsdException w:name="List Table 4" w:uiPriority="49"/>
+    <w:lsdException w:name="List Table 5 Dark" w:uiPriority="50"/>
+    <w:lsdException w:name="List Table 6 Colorful" w:uiPriority="51"/>
+    <w:lsdException w:name="List Table 7 Colorful" w:uiPriority="52"/>
+    <w:lsdException w:name="List Table 1 Light Accent 1" w:uiPriority="46"/>
+    <w:lsdException w:name="List Table 2 Accent 1" w:uiPriority="47"/>
+    <w:lsdException w:name="List Table 3 Accent 1" w:uiPriority="48"/>
+    <w:lsdException w:name="List Table 4 Accent 1" w:uiPriority="49"/>
+    <w:lsdException w:name="List Table 5 Dark Accent 1" w:uiPriority="50"/>
+    <w:lsdException w:name="List Table 6 Colorful Accent 1" w:uiPriority="51"/>
+    <w:lsdException w:name="List Table 7 Colorful Accent 1" w:uiPriority="52"/>
+    <w:lsdException w:name="List Table 1 Light Accent 2" w:uiPriority="46"/>
+    <w:lsdException w:name="List Table 2 Accent 2" w:uiPriority="47"/>
+    <w:lsdException w:name="List Table 3 Accent 2" w:uiPriority="48"/>
+    <w:lsdException w:name="List Table 4 Accent 2" w:uiPriority="49"/>
+    <w:lsdException w:name="List Table 5 Dark Accent 2" w:uiPriority="50"/>
+    <w:lsdException w:name="List Table 6 Colorful Accent 2" w:uiPriority="51"/>
+    <w:lsdException w:name="List Table 7 Colorful Accent 2" w:uiPriority="52"/>
+    <w:lsdException w:name="List Table 1 Light Accent 3" w:uiPriority="46"/>
+    <w:lsdException w:name="List Table 2 Accent 3" w:uiPriority="47"/>
+    <w:lsdException w:name="List Table 3 Accent 3" w:uiPriority="48"/>
+    <w:lsdException w:name="List Table 4 Accent 3" w:uiPriority="49"/>
+    <w:lsdException w:name="List Table 5 Dark Accent 3" w:uiPriority="50"/>
+    <w:lsdException w:name="List Table 6 Colorful Accent 3" w:uiPriority="51"/>
+    <w:lsdException w:name="List Table 7 Colorful Accent 3" w:uiPriority="52"/>
+    <w:lsdException w:name="List Table 1 Light Accent 4" w:uiPriority="46"/>
+    <w:lsdException w:name="List Table 2 Accent 4" w:uiPriority="47"/>
+    <w:lsdException w:name="List Table 3 Accent 4" w:uiPriority="48"/>
+    <w:lsdException w:name="List Table 4 Accent 4" w:uiPriority="49"/>
+    <w:lsdException w:name="List Table 5 Dark Accent 4" w:uiPriority="50"/>
+    <w:lsdException w:name="List Table 6 Colorful Accent 4" w:uiPriority="51"/>
+    <w:lsdException w:name="List Table 7 Colorful Accent 4" w:uiPriority="52"/>
+    <w:lsdException w:name="List Table 1 Light Accent 5" w:uiPriority="46"/>
+    <w:lsdException w:name="List Table 2 Accent 5" w:uiPriority="47"/>
+    <w:lsdException w:name="List Table 3 Accent 5" w:uiPriority="48"/>
+    <w:lsdException w:name="List Table 4 Accent 5" w:uiPriority="49"/>
+    <w:lsdException w:name="List Table 5 Dark Accent 5" w:uiPriority="50"/>
+    <w:lsdException w:name="List Table 6 Colorful Accent 5" w:uiPriority="51"/>
+    <w:lsdException w:name="List Table 7 Colorful Accent 5" w:uiPriority="52"/>
+    <w:lsdException w:name="List Table 1 Light Accent 6" w:uiPriority="46"/>
+    <w:lsdException w:name="List Table 2 Accent 6" w:uiPriority="47"/>
+    <w:lsdException w:name="List Table 3 Accent 6" w:uiPriority="48"/>
+    <w:lsdException w:name="List Table 4 Accent 6" w:uiPriority="49"/>
+    <w:lsdException w:name="List Table 5 Dark Accent 6" w:uiPriority="50"/>
+    <w:lsdException w:name="List Table 6 Colorful Accent 6" w:uiPriority="51"/>
+    <w:lsdException w:name="List Table 7 Colorful Accent 6" w:uiPriority="52"/>
   </w:latentStyles>
   <w:style w:type="paragraph" w:default="1" w:styleId="Normal">
     <w:name w:val="Normal"/>
@@ -2854,7 +3985,7 @@
 </file>
 
 <file path=word/glossary/webSettings.xml><?xml version="1.0" encoding="utf-8"?>
-<w:webSettings xmlns:mc="http://schemas.openxmlformats.org/markup-compatibility/2006" xmlns:r="http://schemas.openxmlformats.org/officeDocument/2006/relationships" xmlns:w="http://schemas.openxmlformats.org/wordprocessingml/2006/main" xmlns:w14="http://schemas.microsoft.com/office/word/2010/wordml" mc:Ignorable="w14">
+<w:webSettings xmlns:mc="http://schemas.openxmlformats.org/markup-compatibility/2006" xmlns:r="http://schemas.openxmlformats.org/officeDocument/2006/relationships" xmlns:w="http://schemas.openxmlformats.org/wordprocessingml/2006/main" xmlns:w14="http://schemas.microsoft.com/office/word/2010/wordml" xmlns:w15="http://schemas.microsoft.com/office/word/2012/wordml" mc:Ignorable="w14 w15">
   <w:allowPNG/>
   <w:doNotSaveAsSingleFile/>
 </w:webSettings>
@@ -3191,10 +4322,22 @@
 </CoverPageProperties>
 </file>
 
+<file path=customXml/item2.xml><?xml version="1.0" encoding="utf-8"?>
+<b:Sources xmlns:b="http://schemas.openxmlformats.org/officeDocument/2006/bibliography" xmlns="http://schemas.openxmlformats.org/officeDocument/2006/bibliography" SelectedStyle="/APA.XSL" StyleName="APA"/>
+</file>
+
 <file path=customXml/itemProps1.xml><?xml version="1.0" encoding="utf-8"?>
 <ds:datastoreItem xmlns:ds="http://schemas.openxmlformats.org/officeDocument/2006/customXml" ds:itemID="{55AF091B-3C7A-41E3-B477-F2FDAA23CFDA}">
   <ds:schemaRefs>
     <ds:schemaRef ds:uri="http://schemas.microsoft.com/office/2006/coverPageProps"/>
   </ds:schemaRefs>
 </ds:datastoreItem>
+</file>
+
+<file path=customXml/itemProps2.xml><?xml version="1.0" encoding="utf-8"?>
+<ds:datastoreItem xmlns:ds="http://schemas.openxmlformats.org/officeDocument/2006/customXml" ds:itemID="{7D1A6AA4-D97F-2445-B5F3-49BB47A2CD20}">
+  <ds:schemaRefs>
+    <ds:schemaRef ds:uri="http://schemas.openxmlformats.org/officeDocument/2006/bibliography"/>
+  </ds:schemaRefs>
+</ds:datastoreItem>
 </file>
</xml_diff>